<commit_message>
Adding images to documentation V1
</commit_message>
<xml_diff>
--- a/documentation/Relatório do projeto - Henrique Pignatari Moraes Rosa - 51913401.docx
+++ b/documentation/Relatório do projeto - Henrique Pignatari Moraes Rosa - 51913401.docx
@@ -108,14 +108,12 @@
       <w:r>
         <w:t xml:space="preserve"> </w:t>
       </w:r>
-      <w:proofErr w:type="spellStart"/>
       <w:r>
         <w:rPr>
           <w:u w:val="single"/>
         </w:rPr>
         <w:t>SnaizenFeeder</w:t>
       </w:r>
-      <w:proofErr w:type="spellEnd"/>
       <w:r>
         <w:t>__________________________________________________</w:t>
       </w:r>
@@ -123,7 +121,7 @@
     <w:p/>
     <w:p>
       <w:pPr>
-        <w:pStyle w:val="ListParagraph"/>
+        <w:pStyle w:val="PargrafodaLista"/>
         <w:numPr>
           <w:ilvl w:val="0"/>
           <w:numId w:val="20"/>
@@ -178,39 +176,23 @@
         <w:rPr>
           <w:sz w:val="24"/>
           <w:szCs w:val="24"/>
-          <w:u w:val="single"/>
-        </w:rPr>
-      </w:pPr>
-      <w:proofErr w:type="spellStart"/>
-      <w:r>
-        <w:rPr>
-          <w:sz w:val="24"/>
-          <w:szCs w:val="24"/>
-          <w:u w:val="single"/>
-        </w:rPr>
-        <w:t>SnaizenFeeder</w:t>
-      </w:r>
-      <w:proofErr w:type="spellEnd"/>
-      <w:r>
-        <w:rPr>
-          <w:sz w:val="24"/>
-          <w:szCs w:val="24"/>
-          <w:u w:val="single"/>
-        </w:rPr>
-        <w:t xml:space="preserve"> é um projeto de um alimentador </w:t>
-      </w:r>
-      <w:r>
-        <w:rPr>
-          <w:sz w:val="24"/>
-          <w:szCs w:val="24"/>
-          <w:u w:val="single"/>
+        </w:rPr>
+      </w:pPr>
+      <w:r>
+        <w:rPr>
+          <w:sz w:val="24"/>
+          <w:szCs w:val="24"/>
+        </w:rPr>
+        <w:t xml:space="preserve">SnaizenFeeder é um projeto de um alimentador </w:t>
+      </w:r>
+      <w:r>
+        <w:rPr>
+          <w:sz w:val="24"/>
+          <w:szCs w:val="24"/>
         </w:rPr>
         <w:t>automatizado para alimentação de</w:t>
       </w:r>
       <w:r>
-        <w:t>___</w:t>
-      </w:r>
-      <w:r>
         <w:rPr>
           <w:sz w:val="24"/>
           <w:szCs w:val="24"/>
@@ -221,7 +203,6 @@
         <w:rPr>
           <w:sz w:val="24"/>
           <w:szCs w:val="24"/>
-          <w:u w:val="single"/>
         </w:rPr>
         <w:t xml:space="preserve">animais, principalmente domésticos. </w:t>
       </w:r>
@@ -229,7 +210,6 @@
         <w:rPr>
           <w:sz w:val="24"/>
           <w:szCs w:val="24"/>
-          <w:u w:val="single"/>
         </w:rPr>
         <w:t xml:space="preserve">Ele possui </w:t>
       </w:r>
@@ -237,7 +217,6 @@
         <w:rPr>
           <w:sz w:val="24"/>
           <w:szCs w:val="24"/>
-          <w:u w:val="single"/>
         </w:rPr>
         <w:t xml:space="preserve">duas partes principais, </w:t>
       </w:r>
@@ -245,7 +224,6 @@
         <w:rPr>
           <w:sz w:val="24"/>
           <w:szCs w:val="24"/>
-          <w:u w:val="single"/>
         </w:rPr>
         <w:t>um reservatório de ração</w:t>
       </w:r>
@@ -253,26 +231,13 @@
         <w:rPr>
           <w:sz w:val="24"/>
           <w:szCs w:val="24"/>
-          <w:u w:val="single"/>
         </w:rPr>
         <w:t xml:space="preserve"> que deve ser enchido pelo usuário e uma bandeja acoplada em uma balança</w:t>
       </w:r>
       <w:r>
-        <w:t>_</w:t>
-      </w:r>
-      <w:r>
-        <w:rPr>
-          <w:sz w:val="24"/>
-          <w:szCs w:val="24"/>
-          <w:u w:val="single"/>
-        </w:rPr>
-        <w:t xml:space="preserve"> onde o animal deve comer.</w:t>
-      </w:r>
-      <w:r>
-        <w:rPr>
-          <w:sz w:val="24"/>
-          <w:szCs w:val="24"/>
-          <w:u w:val="single"/>
+        <w:rPr>
+          <w:sz w:val="24"/>
+          <w:szCs w:val="24"/>
         </w:rPr>
         <w:t xml:space="preserve"> </w:t>
       </w:r>
@@ -280,7 +245,20 @@
         <w:rPr>
           <w:sz w:val="24"/>
           <w:szCs w:val="24"/>
-          <w:u w:val="single"/>
+        </w:rPr>
+        <w:t>onde o animal deve comer.</w:t>
+      </w:r>
+      <w:r>
+        <w:rPr>
+          <w:sz w:val="24"/>
+          <w:szCs w:val="24"/>
+        </w:rPr>
+        <w:t xml:space="preserve"> </w:t>
+      </w:r>
+      <w:r>
+        <w:rPr>
+          <w:sz w:val="24"/>
+          <w:szCs w:val="24"/>
         </w:rPr>
         <w:t xml:space="preserve">Dentre as principais </w:t>
       </w:r>
@@ -288,7 +266,6 @@
         <w:rPr>
           <w:sz w:val="24"/>
           <w:szCs w:val="24"/>
-          <w:u w:val="single"/>
         </w:rPr>
         <w:t>funcionalidades estão a possibilidade</w:t>
       </w:r>
@@ -306,7 +283,6 @@
         <w:rPr>
           <w:sz w:val="24"/>
           <w:szCs w:val="24"/>
-          <w:u w:val="single"/>
         </w:rPr>
         <w:t xml:space="preserve"> </w:t>
       </w:r>
@@ -314,7 +290,6 @@
         <w:rPr>
           <w:sz w:val="24"/>
           <w:szCs w:val="24"/>
-          <w:u w:val="single"/>
         </w:rPr>
         <w:t>de agendar</w:t>
       </w:r>
@@ -322,43 +297,34 @@
         <w:rPr>
           <w:sz w:val="24"/>
           <w:szCs w:val="24"/>
-          <w:u w:val="single"/>
         </w:rPr>
         <w:t xml:space="preserve"> horários para a alimentação do animal, juntamente com esse horário é</w:t>
       </w:r>
       <w:r>
-        <w:t>___</w:t>
-      </w:r>
-      <w:r>
-        <w:t>_</w:t>
-      </w:r>
-      <w:r>
-        <w:rPr>
-          <w:sz w:val="24"/>
-          <w:szCs w:val="24"/>
-          <w:u w:val="single"/>
-        </w:rPr>
-        <w:t xml:space="preserve"> possível escolher o peso de ração que deve estar na bandeja nesse </w:t>
-      </w:r>
-      <w:r>
-        <w:rPr>
-          <w:sz w:val="24"/>
-          <w:szCs w:val="24"/>
-          <w:u w:val="single"/>
+        <w:rPr>
+          <w:sz w:val="24"/>
+          <w:szCs w:val="24"/>
+        </w:rPr>
+        <w:t xml:space="preserve"> </w:t>
+      </w:r>
+      <w:r>
+        <w:rPr>
+          <w:sz w:val="24"/>
+          <w:szCs w:val="24"/>
+        </w:rPr>
+        <w:t xml:space="preserve">possível escolher o peso de ração que deve estar na bandeja nesse </w:t>
+      </w:r>
+      <w:r>
+        <w:rPr>
+          <w:sz w:val="24"/>
+          <w:szCs w:val="24"/>
         </w:rPr>
         <w:t>horário, esse</w:t>
       </w:r>
       <w:r>
-        <w:t>_____</w:t>
-      </w:r>
-      <w:r>
-        <w:t>_</w:t>
-      </w:r>
-      <w:r>
-        <w:rPr>
-          <w:sz w:val="24"/>
-          <w:szCs w:val="24"/>
-          <w:u w:val="single"/>
+        <w:rPr>
+          <w:sz w:val="24"/>
+          <w:szCs w:val="24"/>
         </w:rPr>
         <w:t xml:space="preserve"> </w:t>
       </w:r>
@@ -366,7 +332,6 @@
         <w:rPr>
           <w:sz w:val="24"/>
           <w:szCs w:val="24"/>
-          <w:u w:val="single"/>
         </w:rPr>
         <w:t>agendamento é feito através de um aplicativo que será utilizado pelo usuário</w:t>
       </w:r>
@@ -374,7 +339,6 @@
         <w:rPr>
           <w:sz w:val="24"/>
           <w:szCs w:val="24"/>
-          <w:u w:val="single"/>
         </w:rPr>
         <w:t>.</w:t>
       </w:r>
@@ -382,19 +346,20 @@
         <w:rPr>
           <w:sz w:val="24"/>
           <w:szCs w:val="24"/>
-          <w:u w:val="single"/>
         </w:rPr>
         <w:t xml:space="preserve"> </w:t>
       </w:r>
       <w:r>
-        <w:t>______</w:t>
-      </w:r>
-      <w:r>
-        <w:t>_</w:t>
-      </w:r>
-      <w:r>
-        <w:rPr>
-          <w:u w:val="single"/>
+        <w:rPr>
+          <w:sz w:val="24"/>
+          <w:szCs w:val="24"/>
+        </w:rPr>
+        <w:t>Adicionalmente como funções secundarias ele possui um display para comunicação</w:t>
+      </w:r>
+      <w:r>
+        <w:rPr>
+          <w:sz w:val="24"/>
+          <w:szCs w:val="24"/>
         </w:rPr>
         <w:t xml:space="preserve"> </w:t>
       </w:r>
@@ -402,21 +367,6 @@
         <w:rPr>
           <w:sz w:val="24"/>
           <w:szCs w:val="24"/>
-          <w:u w:val="single"/>
-        </w:rPr>
-        <w:t>Adicionalmente como funções secundarias ele possui um display para comunicação</w:t>
-      </w:r>
-      <w:r>
-        <w:t>__</w:t>
-      </w:r>
-      <w:r>
-        <w:t xml:space="preserve">_ </w:t>
-      </w:r>
-      <w:r>
-        <w:rPr>
-          <w:sz w:val="24"/>
-          <w:szCs w:val="24"/>
-          <w:u w:val="single"/>
         </w:rPr>
         <w:t>com o usuário, um sensor de presença para verificar se o animal está próximo</w:t>
       </w:r>
@@ -424,7 +374,6 @@
         <w:rPr>
           <w:sz w:val="24"/>
           <w:szCs w:val="24"/>
-          <w:u w:val="single"/>
         </w:rPr>
         <w:t>.</w:t>
       </w:r>
@@ -432,29 +381,6 @@
         <w:rPr>
           <w:sz w:val="24"/>
           <w:szCs w:val="24"/>
-          <w:u w:val="single"/>
-        </w:rPr>
-        <w:t xml:space="preserve"> </w:t>
-      </w:r>
-      <w:r>
-        <w:t>_______</w:t>
-      </w:r>
-      <w:r>
-        <w:t>__</w:t>
-      </w:r>
-      <w:r>
-        <w:rPr>
-          <w:sz w:val="24"/>
-          <w:szCs w:val="24"/>
-          <w:u w:val="single"/>
-        </w:rPr>
-        <w:t xml:space="preserve"> </w:t>
-      </w:r>
-      <w:r>
-        <w:rPr>
-          <w:sz w:val="24"/>
-          <w:szCs w:val="24"/>
-          <w:u w:val="single"/>
         </w:rPr>
         <w:t xml:space="preserve"> </w:t>
       </w:r>
@@ -466,66 +392,54 @@
         <w:rPr>
           <w:sz w:val="24"/>
           <w:szCs w:val="24"/>
-          <w:u w:val="single"/>
-        </w:rPr>
-      </w:pPr>
-      <w:r>
-        <w:rPr>
-          <w:sz w:val="24"/>
-          <w:szCs w:val="24"/>
-          <w:u w:val="single"/>
+        </w:rPr>
+      </w:pPr>
+      <w:r>
+        <w:rPr>
+          <w:sz w:val="24"/>
+          <w:szCs w:val="24"/>
         </w:rPr>
         <w:t>O material de toda a estrutura é madeira MDF, todo o resto dos componentes serão os componentes eletrônicos que atuarão no controle das funcionalidades. O controle</w:t>
       </w:r>
       <w:r>
-        <w:t>___</w:t>
-      </w:r>
-      <w:r>
-        <w:t>_</w:t>
-      </w:r>
-      <w:r>
-        <w:rPr>
-          <w:sz w:val="24"/>
-          <w:szCs w:val="24"/>
-          <w:u w:val="single"/>
-        </w:rPr>
-        <w:t xml:space="preserve"> central do alimentador será feito por um Arduino Mega, a comunicação com o</w:t>
-      </w:r>
-      <w:r>
-        <w:t>_______</w:t>
-      </w:r>
-      <w:r>
-        <w:rPr>
-          <w:sz w:val="24"/>
-          <w:szCs w:val="24"/>
-          <w:u w:val="single"/>
-        </w:rPr>
-        <w:t xml:space="preserve"> aplicativo será feita utilizando um ESP32,</w:t>
-      </w:r>
-      <w:r>
-        <w:rPr>
-          <w:sz w:val="24"/>
-          <w:szCs w:val="24"/>
-          <w:u w:val="single"/>
+        <w:rPr>
+          <w:sz w:val="24"/>
+          <w:szCs w:val="24"/>
+        </w:rPr>
+        <w:t xml:space="preserve"> </w:t>
+      </w:r>
+      <w:r>
+        <w:rPr>
+          <w:sz w:val="24"/>
+          <w:szCs w:val="24"/>
+        </w:rPr>
+        <w:t>central do alimentador será feito por um Arduino Mega, a comunicação com o</w:t>
+      </w:r>
+      <w:r>
+        <w:rPr>
+          <w:sz w:val="24"/>
+          <w:szCs w:val="24"/>
+        </w:rPr>
+        <w:t xml:space="preserve"> </w:t>
+      </w:r>
+      <w:r>
+        <w:rPr>
+          <w:sz w:val="24"/>
+          <w:szCs w:val="24"/>
+        </w:rPr>
+        <w:t>aplicativo será feita utilizando um ESP32,</w:t>
+      </w:r>
+      <w:r>
+        <w:rPr>
+          <w:sz w:val="24"/>
+          <w:szCs w:val="24"/>
         </w:rPr>
         <w:t xml:space="preserve"> esses dois se comunicam para trocar as</w:t>
       </w:r>
       <w:r>
-        <w:t>_____</w:t>
-      </w:r>
-      <w:r>
-        <w:rPr>
-          <w:sz w:val="24"/>
-          <w:szCs w:val="24"/>
-          <w:u w:val="single"/>
-        </w:rPr>
-        <w:t xml:space="preserve"> informações recebidas e requisitadas pelo usuário.</w:t>
-      </w:r>
-      <w:r>
-        <w:rPr>
-          <w:sz w:val="24"/>
-          <w:szCs w:val="24"/>
-          <w:u w:val="single"/>
+        <w:rPr>
+          <w:sz w:val="24"/>
+          <w:szCs w:val="24"/>
         </w:rPr>
         <w:t xml:space="preserve"> </w:t>
       </w:r>
@@ -533,56 +447,64 @@
         <w:rPr>
           <w:sz w:val="24"/>
           <w:szCs w:val="24"/>
-          <w:u w:val="single"/>
+        </w:rPr>
+        <w:t>informações recebidas e requisitadas pelo usuário.</w:t>
+      </w:r>
+      <w:r>
+        <w:rPr>
+          <w:sz w:val="24"/>
+          <w:szCs w:val="24"/>
+        </w:rPr>
+        <w:t xml:space="preserve"> </w:t>
+      </w:r>
+      <w:r>
+        <w:rPr>
+          <w:sz w:val="24"/>
+          <w:szCs w:val="24"/>
         </w:rPr>
         <w:t>Para guardar os dados recebidos</w:t>
       </w:r>
       <w:r>
-        <w:t>__</w:t>
-      </w:r>
-      <w:r>
-        <w:rPr>
-          <w:sz w:val="24"/>
-          <w:szCs w:val="24"/>
-          <w:u w:val="single"/>
-        </w:rPr>
-        <w:t xml:space="preserve"> utilizaremos um modulo de cartão SD</w:t>
-      </w:r>
-      <w:r>
-        <w:rPr>
-          <w:sz w:val="24"/>
-          <w:szCs w:val="24"/>
-          <w:u w:val="single"/>
+        <w:rPr>
+          <w:sz w:val="24"/>
+          <w:szCs w:val="24"/>
+        </w:rPr>
+        <w:t xml:space="preserve"> </w:t>
+      </w:r>
+      <w:r>
+        <w:rPr>
+          <w:sz w:val="24"/>
+          <w:szCs w:val="24"/>
+        </w:rPr>
+        <w:t>utilizaremos um modulo de cartão SD</w:t>
+      </w:r>
+      <w:r>
+        <w:rPr>
+          <w:sz w:val="24"/>
+          <w:szCs w:val="24"/>
         </w:rPr>
         <w:t>, esse modulo também irá guardar arquivos de</w:t>
       </w:r>
       <w:r>
-        <w:t>__</w:t>
-      </w:r>
-      <w:r>
-        <w:rPr>
-          <w:sz w:val="24"/>
-          <w:szCs w:val="24"/>
-          <w:u w:val="single"/>
-        </w:rPr>
-        <w:t xml:space="preserve"> configuração e adicionais para o funcionamento do alimentador</w:t>
-      </w:r>
-      <w:r>
-        <w:rPr>
-          <w:sz w:val="24"/>
-          <w:szCs w:val="24"/>
-          <w:u w:val="single"/>
+        <w:rPr>
+          <w:sz w:val="24"/>
+          <w:szCs w:val="24"/>
+        </w:rPr>
+        <w:t xml:space="preserve"> </w:t>
+      </w:r>
+      <w:r>
+        <w:rPr>
+          <w:sz w:val="24"/>
+          <w:szCs w:val="24"/>
+        </w:rPr>
+        <w:t>configuração e adicionais para o funcionamento do alimentador</w:t>
+      </w:r>
+      <w:r>
+        <w:rPr>
+          <w:sz w:val="24"/>
+          <w:szCs w:val="24"/>
         </w:rPr>
         <w:t xml:space="preserve">. </w:t>
-      </w:r>
-      <w:r>
-        <w:t>_______</w:t>
-      </w:r>
-      <w:r>
-        <w:t>___________</w:t>
-      </w:r>
-      <w:r>
-        <w:t>__</w:t>
       </w:r>
     </w:p>
     <w:p>
@@ -594,7 +516,6 @@
         <w:rPr>
           <w:sz w:val="24"/>
           <w:szCs w:val="24"/>
-          <w:u w:val="single"/>
         </w:rPr>
         <w:t>Para</w:t>
       </w:r>
@@ -602,7 +523,6 @@
         <w:rPr>
           <w:sz w:val="24"/>
           <w:szCs w:val="24"/>
-          <w:u w:val="single"/>
         </w:rPr>
         <w:t xml:space="preserve"> a confecção da estrutura, as partes separadas foram desenhadas no aplicativo de desenho 3D </w:t>
       </w:r>
@@ -612,7 +532,6 @@
           <w:iCs/>
           <w:sz w:val="24"/>
           <w:szCs w:val="24"/>
-          <w:u w:val="single"/>
         </w:rPr>
         <w:t>Inventor</w:t>
       </w:r>
@@ -620,7 +539,6 @@
         <w:rPr>
           <w:sz w:val="24"/>
           <w:szCs w:val="24"/>
-          <w:u w:val="single"/>
         </w:rPr>
         <w:t xml:space="preserve"> da </w:t>
       </w:r>
@@ -629,7 +547,6 @@
         <w:rPr>
           <w:sz w:val="24"/>
           <w:szCs w:val="24"/>
-          <w:u w:val="single"/>
         </w:rPr>
         <w:t>AutoDesk</w:t>
       </w:r>
@@ -638,7 +555,6 @@
         <w:rPr>
           <w:sz w:val="24"/>
           <w:szCs w:val="24"/>
-          <w:u w:val="single"/>
         </w:rPr>
         <w:t xml:space="preserve">, posteriormente serão cortadas no corte a </w:t>
       </w:r>
@@ -646,44 +562,37 @@
         <w:rPr>
           <w:sz w:val="24"/>
           <w:szCs w:val="24"/>
-          <w:u w:val="single"/>
         </w:rPr>
         <w:t>laser</w:t>
       </w:r>
       <w:r>
-        <w:rPr>
-          <w:u w:val="single"/>
-        </w:rPr>
-        <w:t>,</w:t>
-      </w:r>
-      <w:r>
-        <w:rPr>
-          <w:u w:val="single"/>
+        <w:t xml:space="preserve">, </w:t>
+      </w:r>
+      <w:r>
+        <w:rPr>
+          <w:sz w:val="24"/>
+          <w:szCs w:val="24"/>
+        </w:rPr>
+        <w:t>ajustadas, finalizadas e montadas para a forma final. Depois disso, todos os</w:t>
+      </w:r>
+      <w:r>
+        <w:rPr>
+          <w:sz w:val="24"/>
+          <w:szCs w:val="24"/>
         </w:rPr>
         <w:t xml:space="preserve"> </w:t>
       </w:r>
       <w:r>
-        <w:t>___</w:t>
-      </w:r>
-      <w:r>
-        <w:rPr>
-          <w:sz w:val="24"/>
-          <w:szCs w:val="24"/>
-          <w:u w:val="single"/>
-        </w:rPr>
-        <w:t xml:space="preserve"> ajustadas, finalizadas e montadas para a forma final. Depois disso, todos os</w:t>
-      </w:r>
-      <w:r>
-        <w:t>_________</w:t>
-      </w:r>
-      <w:r>
-        <w:t>_</w:t>
-      </w:r>
-      <w:r>
-        <w:rPr>
-          <w:sz w:val="24"/>
-          <w:szCs w:val="24"/>
-          <w:u w:val="single"/>
+        <w:rPr>
+          <w:sz w:val="24"/>
+          <w:szCs w:val="24"/>
+        </w:rPr>
+        <w:t>componentes eletrônicos devem ser montados dentro da estrutura de madeira e</w:t>
+      </w:r>
+      <w:r>
+        <w:rPr>
+          <w:sz w:val="24"/>
+          <w:szCs w:val="24"/>
         </w:rPr>
         <w:t xml:space="preserve"> </w:t>
       </w:r>
@@ -691,43 +600,9 @@
         <w:rPr>
           <w:sz w:val="24"/>
           <w:szCs w:val="24"/>
-          <w:u w:val="single"/>
-        </w:rPr>
-        <w:t>componentes eletrônicos devem ser montados dentro da estrutura de madeira e</w:t>
-      </w:r>
-      <w:r>
-        <w:t>_____</w:t>
-      </w:r>
-      <w:r>
-        <w:rPr>
-          <w:sz w:val="24"/>
-          <w:szCs w:val="24"/>
-          <w:u w:val="single"/>
-        </w:rPr>
-        <w:t xml:space="preserve"> </w:t>
-      </w:r>
-      <w:r>
-        <w:rPr>
-          <w:sz w:val="24"/>
-          <w:szCs w:val="24"/>
-          <w:u w:val="single"/>
         </w:rPr>
         <w:t>recalibrados.</w:t>
       </w:r>
-      <w:r>
-        <w:rPr>
-          <w:sz w:val="24"/>
-          <w:szCs w:val="24"/>
-          <w:u w:val="single"/>
-        </w:rPr>
-        <w:t xml:space="preserve"> </w:t>
-      </w:r>
-      <w:r>
-        <w:t>________________________________________________________________</w:t>
-      </w:r>
-      <w:r>
-        <w:t>_</w:t>
-      </w:r>
     </w:p>
     <w:p>
       <w:pPr>
@@ -747,7 +622,7 @@
     </w:p>
     <w:p>
       <w:pPr>
-        <w:pStyle w:val="ListParagraph"/>
+        <w:pStyle w:val="PargrafodaLista"/>
         <w:numPr>
           <w:ilvl w:val="0"/>
           <w:numId w:val="20"/>
@@ -899,7 +774,7 @@
     </w:p>
     <w:p>
       <w:pPr>
-        <w:pStyle w:val="ListParagraph"/>
+        <w:pStyle w:val="PargrafodaLista"/>
         <w:numPr>
           <w:ilvl w:val="0"/>
           <w:numId w:val="20"/>
@@ -958,12 +833,6 @@
       </w:r>
     </w:p>
     <w:p>
-      <w:pPr>
-        <w:rPr>
-          <w:sz w:val="24"/>
-          <w:szCs w:val="24"/>
-        </w:rPr>
-      </w:pPr>
       <w:r>
         <w:rPr>
           <w:sz w:val="24"/>
@@ -1011,21 +880,27 @@
           <w:sz w:val="24"/>
           <w:szCs w:val="24"/>
         </w:rPr>
-        <w:t>é possível afirmar que há diversos motivos e interesses de varias partes em viabilizar o projeto, atuando em diversas áreas e podendo ser ferramenta para todos os que o utilizarem.</w:t>
-      </w:r>
-    </w:p>
-    <w:p>
-      <w:r>
-        <w:rPr>
-          <w:color w:val="7B7B7B" w:themeColor="accent3" w:themeShade="BF"/>
-        </w:rPr>
-        <w:t>______________________________________________________________________________________________________________________________________________________________________________________________________________________________________________________________________________________________________________________________________________________________________________________________________________________________________________________________________________</w:t>
+        <w:t xml:space="preserve">é possível afirmar que há diversos motivos e interesses de </w:t>
+      </w:r>
+      <w:r>
+        <w:rPr>
+          <w:sz w:val="24"/>
+          <w:szCs w:val="24"/>
+        </w:rPr>
+        <w:t>várias</w:t>
+      </w:r>
+      <w:r>
+        <w:rPr>
+          <w:sz w:val="24"/>
+          <w:szCs w:val="24"/>
+        </w:rPr>
+        <w:t xml:space="preserve"> partes em viabilizar o projeto, atuando em diversas áreas e podendo ser ferramenta para todos os que o utilizarem.</w:t>
       </w:r>
     </w:p>
     <w:p/>
     <w:p>
       <w:pPr>
-        <w:pStyle w:val="ListParagraph"/>
+        <w:pStyle w:val="PargrafodaLista"/>
         <w:numPr>
           <w:ilvl w:val="0"/>
           <w:numId w:val="20"/>
@@ -1053,7 +928,7 @@
     </w:p>
     <w:p>
       <w:pPr>
-        <w:pStyle w:val="ListParagraph"/>
+        <w:pStyle w:val="PargrafodaLista"/>
         <w:spacing w:after="0"/>
         <w:rPr>
           <w:i/>
@@ -1080,7 +955,7 @@
     </w:p>
     <w:p>
       <w:pPr>
-        <w:pStyle w:val="ListParagraph"/>
+        <w:pStyle w:val="PargrafodaLista"/>
         <w:rPr>
           <w:i/>
         </w:rPr>
@@ -1243,7 +1118,7 @@
     <w:p/>
     <w:p>
       <w:pPr>
-        <w:pStyle w:val="ListParagraph"/>
+        <w:pStyle w:val="PargrafodaLista"/>
         <w:numPr>
           <w:ilvl w:val="0"/>
           <w:numId w:val="20"/>
@@ -1253,6 +1128,7 @@
         <w:rPr>
           <w:b/>
         </w:rPr>
+        <w:lastRenderedPageBreak/>
         <w:t>Lista final de componentes</w:t>
       </w:r>
       <w:r>
@@ -1268,7 +1144,7 @@
     </w:p>
     <w:p>
       <w:pPr>
-        <w:pStyle w:val="ListParagraph"/>
+        <w:pStyle w:val="PargrafodaLista"/>
         <w:rPr>
           <w:color w:val="7B7B7B" w:themeColor="accent3" w:themeShade="BF"/>
           <w:sz w:val="18"/>
@@ -1284,7 +1160,7 @@
     </w:p>
     <w:p>
       <w:pPr>
-        <w:pStyle w:val="ListParagraph"/>
+        <w:pStyle w:val="PargrafodaLista"/>
         <w:rPr>
           <w:color w:val="7B7B7B" w:themeColor="accent3" w:themeShade="BF"/>
           <w:sz w:val="18"/>
@@ -1293,7 +1169,7 @@
     </w:p>
     <w:p>
       <w:pPr>
-        <w:pStyle w:val="ListParagraph"/>
+        <w:pStyle w:val="PargrafodaLista"/>
         <w:numPr>
           <w:ilvl w:val="0"/>
           <w:numId w:val="21"/>
@@ -1305,7 +1181,7 @@
     </w:p>
     <w:p>
       <w:pPr>
-        <w:pStyle w:val="ListParagraph"/>
+        <w:pStyle w:val="PargrafodaLista"/>
         <w:numPr>
           <w:ilvl w:val="0"/>
           <w:numId w:val="21"/>
@@ -1325,7 +1201,7 @@
     </w:p>
     <w:p>
       <w:pPr>
-        <w:pStyle w:val="ListParagraph"/>
+        <w:pStyle w:val="PargrafodaLista"/>
         <w:numPr>
           <w:ilvl w:val="0"/>
           <w:numId w:val="21"/>
@@ -1345,7 +1221,7 @@
     </w:p>
     <w:p>
       <w:pPr>
-        <w:pStyle w:val="ListParagraph"/>
+        <w:pStyle w:val="PargrafodaLista"/>
         <w:numPr>
           <w:ilvl w:val="0"/>
           <w:numId w:val="21"/>
@@ -1365,7 +1241,7 @@
     </w:p>
     <w:p>
       <w:pPr>
-        <w:pStyle w:val="ListParagraph"/>
+        <w:pStyle w:val="PargrafodaLista"/>
         <w:numPr>
           <w:ilvl w:val="0"/>
           <w:numId w:val="21"/>
@@ -1385,7 +1261,7 @@
     </w:p>
     <w:p>
       <w:pPr>
-        <w:pStyle w:val="ListParagraph"/>
+        <w:pStyle w:val="PargrafodaLista"/>
         <w:numPr>
           <w:ilvl w:val="0"/>
           <w:numId w:val="21"/>
@@ -1405,7 +1281,7 @@
     </w:p>
     <w:p>
       <w:pPr>
-        <w:pStyle w:val="ListParagraph"/>
+        <w:pStyle w:val="PargrafodaLista"/>
         <w:numPr>
           <w:ilvl w:val="0"/>
           <w:numId w:val="21"/>
@@ -1425,7 +1301,7 @@
     </w:p>
     <w:p>
       <w:pPr>
-        <w:pStyle w:val="ListParagraph"/>
+        <w:pStyle w:val="PargrafodaLista"/>
         <w:numPr>
           <w:ilvl w:val="0"/>
           <w:numId w:val="21"/>
@@ -1445,7 +1321,7 @@
     </w:p>
     <w:p>
       <w:pPr>
-        <w:pStyle w:val="ListParagraph"/>
+        <w:pStyle w:val="PargrafodaLista"/>
         <w:numPr>
           <w:ilvl w:val="0"/>
           <w:numId w:val="21"/>
@@ -1465,7 +1341,7 @@
     </w:p>
     <w:p>
       <w:pPr>
-        <w:pStyle w:val="ListParagraph"/>
+        <w:pStyle w:val="PargrafodaLista"/>
         <w:numPr>
           <w:ilvl w:val="0"/>
           <w:numId w:val="21"/>
@@ -1485,7 +1361,7 @@
     </w:p>
     <w:p>
       <w:pPr>
-        <w:pStyle w:val="ListParagraph"/>
+        <w:pStyle w:val="PargrafodaLista"/>
         <w:numPr>
           <w:ilvl w:val="0"/>
           <w:numId w:val="21"/>
@@ -1505,7 +1381,7 @@
     </w:p>
     <w:p>
       <w:pPr>
-        <w:pStyle w:val="ListParagraph"/>
+        <w:pStyle w:val="PargrafodaLista"/>
         <w:numPr>
           <w:ilvl w:val="0"/>
           <w:numId w:val="21"/>
@@ -1536,13 +1412,13 @@
     <w:p/>
     <w:p>
       <w:pPr>
-        <w:pStyle w:val="ListParagraph"/>
+        <w:pStyle w:val="PargrafodaLista"/>
         <w:ind w:left="1440"/>
       </w:pPr>
     </w:p>
     <w:p>
       <w:pPr>
-        <w:pStyle w:val="ListParagraph"/>
+        <w:pStyle w:val="PargrafodaLista"/>
         <w:numPr>
           <w:ilvl w:val="0"/>
           <w:numId w:val="20"/>
@@ -1567,7 +1443,7 @@
     </w:p>
     <w:p>
       <w:pPr>
-        <w:pStyle w:val="ListParagraph"/>
+        <w:pStyle w:val="PargrafodaLista"/>
         <w:rPr>
           <w:color w:val="7B7B7B" w:themeColor="accent3" w:themeShade="BF"/>
           <w:sz w:val="18"/>
@@ -1597,7 +1473,7 @@
     </w:p>
     <w:p>
       <w:pPr>
-        <w:pStyle w:val="ListParagraph"/>
+        <w:pStyle w:val="PargrafodaLista"/>
         <w:rPr>
           <w:color w:val="7B7B7B" w:themeColor="accent3" w:themeShade="BF"/>
           <w:sz w:val="18"/>
@@ -1606,7 +1482,7 @@
     </w:p>
     <w:p>
       <w:pPr>
-        <w:pStyle w:val="ListParagraph"/>
+        <w:pStyle w:val="PargrafodaLista"/>
         <w:spacing w:afterLines="120" w:after="288"/>
       </w:pPr>
       <w:r>
@@ -1615,7 +1491,7 @@
     </w:p>
     <w:p>
       <w:pPr>
-        <w:pStyle w:val="ListParagraph"/>
+        <w:pStyle w:val="PargrafodaLista"/>
         <w:spacing w:afterLines="120" w:after="288"/>
       </w:pPr>
       <w:r>
@@ -1642,14 +1518,13 @@
     </w:p>
     <w:p>
       <w:r>
-        <w:lastRenderedPageBreak/>
         <w:tab/>
         <w:t xml:space="preserve">Imagens: </w:t>
       </w:r>
     </w:p>
     <w:p>
       <w:pPr>
-        <w:pStyle w:val="ListParagraph"/>
+        <w:pStyle w:val="PargrafodaLista"/>
         <w:ind w:left="1440"/>
       </w:pPr>
       <w:r>
@@ -1734,157 +1609,22 @@
     </w:p>
     <w:p>
       <w:pPr>
-        <w:pStyle w:val="ListParagraph"/>
+        <w:pStyle w:val="PargrafodaLista"/>
         <w:ind w:left="1440"/>
       </w:pPr>
     </w:p>
     <w:p>
       <w:pPr>
-        <w:pStyle w:val="ListParagraph"/>
+        <w:pStyle w:val="PargrafodaLista"/>
         <w:ind w:left="1440"/>
       </w:pPr>
     </w:p>
-    <w:p>
-      <w:pPr>
-        <w:pStyle w:val="ListParagraph"/>
-        <w:ind w:left="1440"/>
-      </w:pPr>
-    </w:p>
-    <w:p>
-      <w:pPr>
-        <w:pStyle w:val="ListParagraph"/>
-        <w:ind w:left="1440"/>
-      </w:pPr>
-    </w:p>
-    <w:p>
-      <w:pPr>
-        <w:pStyle w:val="ListParagraph"/>
-        <w:ind w:left="1440"/>
-      </w:pPr>
-    </w:p>
-    <w:p>
-      <w:pPr>
-        <w:pStyle w:val="ListParagraph"/>
-        <w:ind w:left="1440"/>
-      </w:pPr>
-    </w:p>
-    <w:p>
-      <w:pPr>
-        <w:pStyle w:val="ListParagraph"/>
-        <w:ind w:left="1440"/>
-      </w:pPr>
-    </w:p>
-    <w:p>
-      <w:pPr>
-        <w:pStyle w:val="ListParagraph"/>
-        <w:ind w:left="1440"/>
-      </w:pPr>
-    </w:p>
-    <w:p>
-      <w:pPr>
-        <w:pStyle w:val="ListParagraph"/>
-        <w:ind w:left="1440"/>
-      </w:pPr>
-    </w:p>
-    <w:p>
-      <w:pPr>
-        <w:pStyle w:val="ListParagraph"/>
-        <w:ind w:left="1440"/>
-      </w:pPr>
-    </w:p>
-    <w:p>
-      <w:pPr>
-        <w:pStyle w:val="ListParagraph"/>
-        <w:ind w:left="1440"/>
-      </w:pPr>
-    </w:p>
-    <w:p>
-      <w:pPr>
-        <w:pStyle w:val="ListParagraph"/>
-        <w:ind w:left="1440"/>
-      </w:pPr>
-    </w:p>
-    <w:p>
-      <w:pPr>
-        <w:pStyle w:val="ListParagraph"/>
-        <w:ind w:left="1440"/>
-      </w:pPr>
-    </w:p>
-    <w:p>
-      <w:pPr>
-        <w:pStyle w:val="ListParagraph"/>
-        <w:ind w:left="1440"/>
-      </w:pPr>
-    </w:p>
-    <w:p>
-      <w:pPr>
-        <w:pStyle w:val="ListParagraph"/>
-        <w:ind w:left="1440"/>
-      </w:pPr>
-    </w:p>
-    <w:p>
-      <w:pPr>
-        <w:pStyle w:val="ListParagraph"/>
-        <w:ind w:left="1440"/>
-      </w:pPr>
-    </w:p>
-    <w:p>
-      <w:pPr>
-        <w:pStyle w:val="ListParagraph"/>
-        <w:ind w:left="1440"/>
-      </w:pPr>
-    </w:p>
-    <w:p>
-      <w:pPr>
-        <w:pStyle w:val="ListParagraph"/>
-        <w:ind w:left="1440"/>
-      </w:pPr>
-    </w:p>
-    <w:p>
-      <w:pPr>
-        <w:pStyle w:val="ListParagraph"/>
-        <w:ind w:left="1440"/>
-      </w:pPr>
-    </w:p>
-    <w:p>
-      <w:pPr>
-        <w:pStyle w:val="ListParagraph"/>
-        <w:ind w:left="1440"/>
-      </w:pPr>
-    </w:p>
-    <w:p>
-      <w:pPr>
-        <w:pStyle w:val="ListParagraph"/>
-        <w:ind w:left="1440"/>
-      </w:pPr>
-    </w:p>
-    <w:p>
-      <w:pPr>
-        <w:pStyle w:val="ListParagraph"/>
-        <w:ind w:left="1440"/>
-      </w:pPr>
-    </w:p>
-    <w:p>
-      <w:pPr>
-        <w:pStyle w:val="ListParagraph"/>
-        <w:ind w:left="1440"/>
-      </w:pPr>
-    </w:p>
-    <w:p>
-      <w:pPr>
-        <w:pStyle w:val="ListParagraph"/>
-        <w:ind w:left="1440"/>
-      </w:pPr>
-    </w:p>
-    <w:p>
-      <w:pPr>
-        <w:pStyle w:val="ListParagraph"/>
-        <w:ind w:left="1440"/>
-      </w:pPr>
-    </w:p>
-    <w:p>
-      <w:pPr>
-        <w:pStyle w:val="ListParagraph"/>
+    <w:p/>
+    <w:p/>
+    <w:p/>
+    <w:p>
+      <w:pPr>
+        <w:pStyle w:val="PargrafodaLista"/>
         <w:numPr>
           <w:ilvl w:val="0"/>
           <w:numId w:val="20"/>
@@ -1909,7 +1649,7 @@
     </w:p>
     <w:p>
       <w:pPr>
-        <w:pStyle w:val="ListParagraph"/>
+        <w:pStyle w:val="PargrafodaLista"/>
         <w:rPr>
           <w:color w:val="7B7B7B" w:themeColor="accent3" w:themeShade="BF"/>
           <w:sz w:val="18"/>
@@ -2109,15 +1849,7 @@
           <w:sz w:val="24"/>
           <w:szCs w:val="24"/>
         </w:rPr>
-        <w:t xml:space="preserve">, para esse propósito </w:t>
-      </w:r>
-      <w:r>
-        <w:rPr>
-          <w:sz w:val="24"/>
-          <w:szCs w:val="24"/>
-        </w:rPr>
-        <w:lastRenderedPageBreak/>
-        <w:t xml:space="preserve">utilizei um BLE (Bluetooth </w:t>
+        <w:t xml:space="preserve">, para esse propósito utilizei um BLE (Bluetooth </w:t>
       </w:r>
       <w:proofErr w:type="spellStart"/>
       <w:r>
@@ -2189,10 +1921,8 @@
     </w:p>
     <w:p>
       <w:pPr>
-        <w:rPr>
-          <w:sz w:val="24"/>
-          <w:szCs w:val="24"/>
-        </w:rPr>
+        <w:keepNext/>
+        <w:jc w:val="center"/>
       </w:pPr>
       <w:r>
         <w:rPr>
@@ -2252,6 +1982,30 @@
     </w:p>
     <w:p>
       <w:pPr>
+        <w:pStyle w:val="Legenda"/>
+        <w:jc w:val="center"/>
+        <w:rPr>
+          <w:sz w:val="24"/>
+          <w:szCs w:val="24"/>
+        </w:rPr>
+      </w:pPr>
+      <w:r>
+        <w:t xml:space="preserve">Figura </w:t>
+      </w:r>
+      <w:fldSimple w:instr=" SEQ Figura \* ARABIC ">
+        <w:r>
+          <w:rPr>
+            <w:noProof/>
+          </w:rPr>
+          <w:t>1</w:t>
+        </w:r>
+      </w:fldSimple>
+      <w:r>
+        <w:t xml:space="preserve"> - Arquitetura BLE</w:t>
+      </w:r>
+    </w:p>
+    <w:p>
+      <w:pPr>
         <w:rPr>
           <w:sz w:val="24"/>
           <w:szCs w:val="24"/>
@@ -2360,6 +2114,7 @@
           <w:sz w:val="24"/>
           <w:szCs w:val="24"/>
         </w:rPr>
+        <w:lastRenderedPageBreak/>
         <w:t xml:space="preserve">Levantei também a questão sobre armazenamento de dados que deveriam ficar guardados </w:t>
       </w:r>
       <w:r>
@@ -2380,7 +2135,7 @@
     <w:p/>
     <w:p>
       <w:pPr>
-        <w:pStyle w:val="ListParagraph"/>
+        <w:pStyle w:val="PargrafodaLista"/>
         <w:numPr>
           <w:ilvl w:val="0"/>
           <w:numId w:val="20"/>
@@ -2417,7 +2172,7 @@
     </w:p>
     <w:p>
       <w:pPr>
-        <w:pStyle w:val="ListParagraph"/>
+        <w:pStyle w:val="PargrafodaLista"/>
         <w:rPr>
           <w:color w:val="7B7B7B" w:themeColor="accent3" w:themeShade="BF"/>
           <w:sz w:val="18"/>
@@ -2547,15 +2302,7 @@
           <w:sz w:val="24"/>
           <w:szCs w:val="24"/>
         </w:rPr>
-        <w:t xml:space="preserve"> limites de dados enviados por requisição bem como o </w:t>
-      </w:r>
-      <w:r>
-        <w:rPr>
-          <w:sz w:val="24"/>
-          <w:szCs w:val="24"/>
-        </w:rPr>
-        <w:lastRenderedPageBreak/>
-        <w:t>algoritmo para prevenir a perca de dados,</w:t>
+        <w:t xml:space="preserve"> limites de dados enviados por requisição bem como o algoritmo para prevenir a perca de dados,</w:t>
       </w:r>
       <w:r>
         <w:rPr>
@@ -2592,6 +2339,12 @@
       </w:r>
     </w:p>
     <w:p>
+      <w:pPr>
+        <w:rPr>
+          <w:sz w:val="24"/>
+          <w:szCs w:val="24"/>
+        </w:rPr>
+      </w:pPr>
       <w:r>
         <w:rPr>
           <w:sz w:val="24"/>
@@ -2717,25 +2470,274 @@
         </w:rPr>
         <w:t>”).</w:t>
       </w:r>
-    </w:p>
-    <w:p>
-      <w:r>
-        <w:t>Imagens</w:t>
-      </w:r>
-      <w:r>
-        <w:t>:</w:t>
+      <w:r>
+        <w:rPr>
+          <w:sz w:val="24"/>
+          <w:szCs w:val="24"/>
+        </w:rPr>
+        <w:t xml:space="preserve"> </w:t>
+      </w:r>
+    </w:p>
+    <w:p>
+      <w:pPr>
+        <w:rPr>
+          <w:sz w:val="24"/>
+          <w:szCs w:val="24"/>
+        </w:rPr>
+      </w:pPr>
+    </w:p>
+    <w:p>
+      <w:pPr>
+        <w:rPr>
+          <w:sz w:val="24"/>
+          <w:szCs w:val="24"/>
+        </w:rPr>
+      </w:pPr>
+    </w:p>
+    <w:p>
+      <w:pPr>
+        <w:rPr>
+          <w:sz w:val="24"/>
+          <w:szCs w:val="24"/>
+        </w:rPr>
+      </w:pPr>
+    </w:p>
+    <w:p>
+      <w:pPr>
+        <w:rPr>
+          <w:sz w:val="24"/>
+          <w:szCs w:val="24"/>
+        </w:rPr>
+      </w:pPr>
+    </w:p>
+    <w:p>
+      <w:pPr>
+        <w:rPr>
+          <w:sz w:val="24"/>
+          <w:szCs w:val="24"/>
+        </w:rPr>
+      </w:pPr>
+    </w:p>
+    <w:p>
+      <w:pPr>
+        <w:rPr>
+          <w:sz w:val="24"/>
+          <w:szCs w:val="24"/>
+        </w:rPr>
+      </w:pPr>
+    </w:p>
+    <w:p>
+      <w:r>
+        <w:t>Imagens:</w:t>
       </w:r>
     </w:p>
     <w:p>
       <w:pPr>
         <w:keepNext/>
+        <w:jc w:val="center"/>
       </w:pPr>
       <w:r>
         <w:rPr>
           <w:noProof/>
         </w:rPr>
         <w:drawing>
-          <wp:inline distT="0" distB="0" distL="0" distR="0" wp14:anchorId="405B3C83" wp14:editId="1981FCC0">
+          <wp:inline distT="0" distB="0" distL="0" distR="0" wp14:anchorId="28D7F58A" wp14:editId="205106C4">
+            <wp:extent cx="4000500" cy="3890891"/>
+            <wp:effectExtent l="0" t="0" r="0" b="0"/>
+            <wp:docPr id="8" name="Imagem 8" descr="Tabela&#10;&#10;Descrição gerada automaticamente com confiança baixa"/>
+            <wp:cNvGraphicFramePr>
+              <a:graphicFrameLocks xmlns:a="http://schemas.openxmlformats.org/drawingml/2006/main" noChangeAspect="1"/>
+            </wp:cNvGraphicFramePr>
+            <a:graphic xmlns:a="http://schemas.openxmlformats.org/drawingml/2006/main">
+              <a:graphicData uri="http://schemas.openxmlformats.org/drawingml/2006/picture">
+                <pic:pic xmlns:pic="http://schemas.openxmlformats.org/drawingml/2006/picture">
+                  <pic:nvPicPr>
+                    <pic:cNvPr id="8" name="Imagem 8" descr="Tabela&#10;&#10;Descrição gerada automaticamente com confiança baixa"/>
+                    <pic:cNvPicPr/>
+                  </pic:nvPicPr>
+                  <pic:blipFill>
+                    <a:blip r:embed="rId35"/>
+                    <a:stretch>
+                      <a:fillRect/>
+                    </a:stretch>
+                  </pic:blipFill>
+                  <pic:spPr>
+                    <a:xfrm>
+                      <a:off x="0" y="0"/>
+                      <a:ext cx="4007590" cy="3897786"/>
+                    </a:xfrm>
+                    <a:prstGeom prst="rect">
+                      <a:avLst/>
+                    </a:prstGeom>
+                  </pic:spPr>
+                </pic:pic>
+              </a:graphicData>
+            </a:graphic>
+          </wp:inline>
+        </w:drawing>
+      </w:r>
+    </w:p>
+    <w:p>
+      <w:pPr>
+        <w:pStyle w:val="Legenda"/>
+        <w:jc w:val="center"/>
+      </w:pPr>
+      <w:r>
+        <w:t xml:space="preserve">Figura </w:t>
+      </w:r>
+      <w:fldSimple w:instr=" SEQ Figura \* ARABIC ">
+        <w:r>
+          <w:rPr>
+            <w:noProof/>
+          </w:rPr>
+          <w:t>2</w:t>
+        </w:r>
+      </w:fldSimple>
+      <w:r>
+        <w:t xml:space="preserve"> - Programa ESP32 inicialização bluetooth</w:t>
+      </w:r>
+    </w:p>
+    <w:p>
+      <w:pPr>
+        <w:keepNext/>
+        <w:jc w:val="center"/>
+      </w:pPr>
+      <w:r>
+        <w:rPr>
+          <w:noProof/>
+        </w:rPr>
+        <w:lastRenderedPageBreak/>
+        <w:drawing>
+          <wp:inline distT="0" distB="0" distL="0" distR="0" wp14:anchorId="28990F67" wp14:editId="72E84C43">
+            <wp:extent cx="4169517" cy="3971925"/>
+            <wp:effectExtent l="0" t="0" r="2540" b="0"/>
+            <wp:docPr id="10" name="Imagem 10" descr="Uma imagem contendo Tabela&#10;&#10;Descrição gerada automaticamente"/>
+            <wp:cNvGraphicFramePr>
+              <a:graphicFrameLocks xmlns:a="http://schemas.openxmlformats.org/drawingml/2006/main" noChangeAspect="1"/>
+            </wp:cNvGraphicFramePr>
+            <a:graphic xmlns:a="http://schemas.openxmlformats.org/drawingml/2006/main">
+              <a:graphicData uri="http://schemas.openxmlformats.org/drawingml/2006/picture">
+                <pic:pic xmlns:pic="http://schemas.openxmlformats.org/drawingml/2006/picture">
+                  <pic:nvPicPr>
+                    <pic:cNvPr id="10" name="Imagem 10" descr="Uma imagem contendo Tabela&#10;&#10;Descrição gerada automaticamente"/>
+                    <pic:cNvPicPr/>
+                  </pic:nvPicPr>
+                  <pic:blipFill>
+                    <a:blip r:embed="rId36"/>
+                    <a:stretch>
+                      <a:fillRect/>
+                    </a:stretch>
+                  </pic:blipFill>
+                  <pic:spPr>
+                    <a:xfrm>
+                      <a:off x="0" y="0"/>
+                      <a:ext cx="4169517" cy="3971925"/>
+                    </a:xfrm>
+                    <a:prstGeom prst="rect">
+                      <a:avLst/>
+                    </a:prstGeom>
+                  </pic:spPr>
+                </pic:pic>
+              </a:graphicData>
+            </a:graphic>
+          </wp:inline>
+        </w:drawing>
+      </w:r>
+    </w:p>
+    <w:p>
+      <w:pPr>
+        <w:pStyle w:val="Legenda"/>
+        <w:jc w:val="center"/>
+      </w:pPr>
+      <w:r>
+        <w:t xml:space="preserve">Figura </w:t>
+      </w:r>
+      <w:fldSimple w:instr=" SEQ Figura \* ARABIC ">
+        <w:r>
+          <w:rPr>
+            <w:noProof/>
+          </w:rPr>
+          <w:t>3</w:t>
+        </w:r>
+      </w:fldSimple>
+      <w:r>
+        <w:t xml:space="preserve"> - Call-backs das características (TEMPORÁRIO)</w:t>
+      </w:r>
+    </w:p>
+    <w:p>
+      <w:pPr>
+        <w:keepNext/>
+      </w:pPr>
+      <w:r>
+        <w:rPr>
+          <w:noProof/>
+        </w:rPr>
+        <w:drawing>
+          <wp:inline distT="0" distB="0" distL="0" distR="0" wp14:anchorId="74BB0255" wp14:editId="34245916">
+            <wp:extent cx="5400040" cy="2569210"/>
+            <wp:effectExtent l="0" t="0" r="0" b="2540"/>
+            <wp:docPr id="7" name="Imagem 7" descr="Interface gráfica do usuário, Texto, Aplicativo, Email&#10;&#10;Descrição gerada automaticamente"/>
+            <wp:cNvGraphicFramePr>
+              <a:graphicFrameLocks xmlns:a="http://schemas.openxmlformats.org/drawingml/2006/main" noChangeAspect="1"/>
+            </wp:cNvGraphicFramePr>
+            <a:graphic xmlns:a="http://schemas.openxmlformats.org/drawingml/2006/main">
+              <a:graphicData uri="http://schemas.openxmlformats.org/drawingml/2006/picture">
+                <pic:pic xmlns:pic="http://schemas.openxmlformats.org/drawingml/2006/picture">
+                  <pic:nvPicPr>
+                    <pic:cNvPr id="7" name="Imagem 7" descr="Interface gráfica do usuário, Texto, Aplicativo, Email&#10;&#10;Descrição gerada automaticamente"/>
+                    <pic:cNvPicPr/>
+                  </pic:nvPicPr>
+                  <pic:blipFill>
+                    <a:blip r:embed="rId37"/>
+                    <a:stretch>
+                      <a:fillRect/>
+                    </a:stretch>
+                  </pic:blipFill>
+                  <pic:spPr>
+                    <a:xfrm>
+                      <a:off x="0" y="0"/>
+                      <a:ext cx="5400040" cy="2569210"/>
+                    </a:xfrm>
+                    <a:prstGeom prst="rect">
+                      <a:avLst/>
+                    </a:prstGeom>
+                  </pic:spPr>
+                </pic:pic>
+              </a:graphicData>
+            </a:graphic>
+          </wp:inline>
+        </w:drawing>
+      </w:r>
+    </w:p>
+    <w:p>
+      <w:pPr>
+        <w:pStyle w:val="Legenda"/>
+        <w:jc w:val="center"/>
+      </w:pPr>
+      <w:r>
+        <w:t xml:space="preserve">Figura </w:t>
+      </w:r>
+      <w:fldSimple w:instr=" SEQ Figura \* ARABIC ">
+        <w:r>
+          <w:rPr>
+            <w:noProof/>
+          </w:rPr>
+          <w:t>4</w:t>
+        </w:r>
+      </w:fldSimple>
+      <w:r>
+        <w:t xml:space="preserve"> - Saída do programa do ESP32 recebendo e enviando dados</w:t>
+      </w:r>
+    </w:p>
+    <w:p/>
+    <w:p>
+      <w:r>
+        <w:rPr>
+          <w:noProof/>
+        </w:rPr>
+        <w:lastRenderedPageBreak/>
+        <w:drawing>
+          <wp:inline distT="0" distB="0" distL="0" distR="0" wp14:anchorId="405B3C83" wp14:editId="3E1E1A88">
             <wp:extent cx="5400040" cy="2486025"/>
             <wp:effectExtent l="0" t="0" r="0" b="9525"/>
             <wp:docPr id="31" name="Picture 31" descr="Graphical user interface, text, application, table&#10;&#10;Description automatically generated"/>
@@ -2750,7 +2752,7 @@
                     <pic:cNvPicPr/>
                   </pic:nvPicPr>
                   <pic:blipFill>
-                    <a:blip r:embed="rId35">
+                    <a:blip r:embed="rId38">
                       <a:extLst>
                         <a:ext uri="{28A0092B-C50C-407E-A947-70E740481C1C}">
                           <a14:useLocalDpi xmlns:a14="http://schemas.microsoft.com/office/drawing/2010/main" val="0"/>
@@ -2779,7 +2781,8 @@
     </w:p>
     <w:p>
       <w:pPr>
-        <w:pStyle w:val="Caption"/>
+        <w:pStyle w:val="Legenda"/>
+        <w:jc w:val="center"/>
       </w:pPr>
       <w:r>
         <w:t xml:space="preserve">Figura </w:t>
@@ -2789,13 +2792,14 @@
           <w:rPr>
             <w:noProof/>
           </w:rPr>
-          <w:t>1</w:t>
+          <w:t>5</w:t>
         </w:r>
       </w:fldSimple>
       <w:r>
         <w:t xml:space="preserve"> - Saída do programa da balança calibrada</w:t>
       </w:r>
     </w:p>
+    <w:p/>
     <w:p/>
     <w:p/>
     <w:p/>
@@ -2849,7 +2853,7 @@
                     </pic:cNvPicPr>
                   </pic:nvPicPr>
                   <pic:blipFill>
-                    <a:blip r:embed="rId36">
+                    <a:blip r:embed="rId39">
                       <a:extLst>
                         <a:ext uri="{28A0092B-C50C-407E-A947-70E740481C1C}">
                           <a14:useLocalDpi xmlns:a14="http://schemas.microsoft.com/office/drawing/2010/main" val="0"/>
@@ -2902,7 +2906,7 @@
                 <wp:effectExtent l="0" t="0" r="0" b="0"/>
                 <wp:wrapNone/>
                 <wp:docPr id="27" name="Text Box 27"/>
-                <wp:cNvGraphicFramePr xmlns:a="http://schemas.openxmlformats.org/drawingml/2006/main"/>
+                <wp:cNvGraphicFramePr/>
                 <a:graphic xmlns:a="http://schemas.openxmlformats.org/drawingml/2006/main">
                   <a:graphicData uri="http://schemas.microsoft.com/office/word/2010/wordprocessingShape">
                     <wps:wsp>
@@ -3514,7 +3518,7 @@
                     </pic:cNvPicPr>
                   </pic:nvPicPr>
                   <pic:blipFill>
-                    <a:blip r:embed="rId37">
+                    <a:blip r:embed="rId40">
                       <a:extLst>
                         <a:ext uri="{28A0092B-C50C-407E-A947-70E740481C1C}">
                           <a14:useLocalDpi xmlns:a14="http://schemas.microsoft.com/office/drawing/2010/main" val="0"/>
@@ -3742,7 +3746,7 @@
                     </pic:cNvPicPr>
                   </pic:nvPicPr>
                   <pic:blipFill>
-                    <a:blip r:embed="rId38">
+                    <a:blip r:embed="rId41">
                       <a:extLst>
                         <a:ext uri="{28A0092B-C50C-407E-A947-70E740481C1C}">
                           <a14:useLocalDpi xmlns:a14="http://schemas.microsoft.com/office/drawing/2010/main" val="0"/>
@@ -3889,7 +3893,7 @@
                     </pic:cNvPicPr>
                   </pic:nvPicPr>
                   <pic:blipFill>
-                    <a:blip r:embed="rId39">
+                    <a:blip r:embed="rId42">
                       <a:extLst>
                         <a:ext uri="{28A0092B-C50C-407E-A947-70E740481C1C}">
                           <a14:useLocalDpi xmlns:a14="http://schemas.microsoft.com/office/drawing/2010/main" val="0"/>
@@ -4117,7 +4121,7 @@
                     </pic:cNvPicPr>
                   </pic:nvPicPr>
                   <pic:blipFill>
-                    <a:blip r:embed="rId40">
+                    <a:blip r:embed="rId43">
                       <a:extLst>
                         <a:ext uri="{28A0092B-C50C-407E-A947-70E740481C1C}">
                           <a14:useLocalDpi xmlns:a14="http://schemas.microsoft.com/office/drawing/2010/main" val="0"/>
@@ -4384,7 +4388,7 @@
       </w:r>
     </w:p>
     <w:sectPr>
-      <w:headerReference w:type="default" r:id="rId41"/>
+      <w:headerReference w:type="default" r:id="rId44"/>
       <w:pgSz w:w="11906" w:h="16838"/>
       <w:pgMar w:top="1417" w:right="1701" w:bottom="1417" w:left="1701" w:header="708" w:footer="708" w:gutter="0"/>
       <w:cols w:space="708"/>
@@ -4448,7 +4452,7 @@
 <w:hdr xmlns:wpc="http://schemas.microsoft.com/office/word/2010/wordprocessingCanvas" xmlns:cx="http://schemas.microsoft.com/office/drawing/2014/chartex" xmlns:cx1="http://schemas.microsoft.com/office/drawing/2015/9/8/chartex" xmlns:cx2="http://schemas.microsoft.com/office/drawing/2015/10/21/chartex" xmlns:cx3="http://schemas.microsoft.com/office/drawing/2016/5/9/chartex" xmlns:cx4="http://schemas.microsoft.com/office/drawing/2016/5/10/chartex" xmlns:cx5="http://schemas.microsoft.com/office/drawing/2016/5/11/chartex" xmlns:cx6="http://schemas.microsoft.com/office/drawing/2016/5/12/chartex" xmlns:cx7="http://schemas.microsoft.com/office/drawing/2016/5/13/chartex" xmlns:cx8="http://schemas.microsoft.com/office/drawing/2016/5/14/chartex" xmlns:mc="http://schemas.openxmlformats.org/markup-compatibility/2006" xmlns:aink="http://schemas.microsoft.com/office/drawing/2016/ink" xmlns:am3d="http://schemas.microsoft.com/office/drawing/2017/model3d" xmlns:o="urn:schemas-microsoft-com:office:office" xmlns:r="http://schemas.openxmlformats.org/officeDocument/2006/relationships" xmlns:m="http://schemas.openxmlformats.org/officeDocument/2006/math" xmlns:v="urn:schemas-microsoft-com:vml" xmlns:wp14="http://schemas.microsoft.com/office/word/2010/wordprocessingDrawing" xmlns:wp="http://schemas.openxmlformats.org/drawingml/2006/wordprocessingDrawing" xmlns:w10="urn:schemas-microsoft-com:office:word" xmlns:w="http://schemas.openxmlformats.org/wordprocessingml/2006/main" xmlns:w14="http://schemas.microsoft.com/office/word/2010/wordml" xmlns:w15="http://schemas.microsoft.com/office/word/2012/wordml" xmlns:w16cex="http://schemas.microsoft.com/office/word/2018/wordml/cex" xmlns:w16cid="http://schemas.microsoft.com/office/word/2016/wordml/cid" xmlns:w16="http://schemas.microsoft.com/office/word/2018/wordml" xmlns:w16sdtdh="http://schemas.microsoft.com/office/word/2020/wordml/sdtdatahash" xmlns:w16se="http://schemas.microsoft.com/office/word/2015/wordml/symex" xmlns:wpg="http://schemas.microsoft.com/office/word/2010/wordprocessingGroup" xmlns:wpi="http://schemas.microsoft.com/office/word/2010/wordprocessingInk" xmlns:wne="http://schemas.microsoft.com/office/word/2006/wordml" xmlns:wps="http://schemas.microsoft.com/office/word/2010/wordprocessingShape" mc:Ignorable="w14 w15 w16se w16cid w16 w16cex w16sdtdh wp14">
   <w:p>
     <w:pPr>
-      <w:pStyle w:val="Header"/>
+      <w:pStyle w:val="Cabealho"/>
       <w:jc w:val="center"/>
     </w:pPr>
     <w:r>
@@ -4514,7 +4518,7 @@
   </w:p>
   <w:p>
     <w:pPr>
-      <w:pStyle w:val="Header"/>
+      <w:pStyle w:val="Cabealho"/>
       <w:jc w:val="center"/>
     </w:pPr>
     <w:r>
@@ -4523,7 +4527,7 @@
   </w:p>
   <w:p>
     <w:pPr>
-      <w:pStyle w:val="Header"/>
+      <w:pStyle w:val="Cabealho"/>
     </w:pPr>
     <w:r>
       <w:tab/>
@@ -7007,13 +7011,13 @@
     <w:name w:val="Normal"/>
     <w:qFormat/>
   </w:style>
-  <w:style w:type="character" w:default="1" w:styleId="DefaultParagraphFont">
+  <w:style w:type="character" w:default="1" w:styleId="Fontepargpadro">
     <w:name w:val="Default Paragraph Font"/>
     <w:uiPriority w:val="1"/>
     <w:semiHidden/>
     <w:unhideWhenUsed/>
   </w:style>
-  <w:style w:type="table" w:default="1" w:styleId="TableNormal">
+  <w:style w:type="table" w:default="1" w:styleId="Tabelanormal">
     <w:name w:val="Normal Table"/>
     <w:uiPriority w:val="99"/>
     <w:semiHidden/>
@@ -7028,16 +7032,16 @@
       </w:tblCellMar>
     </w:tblPr>
   </w:style>
-  <w:style w:type="numbering" w:default="1" w:styleId="NoList">
+  <w:style w:type="numbering" w:default="1" w:styleId="Semlista">
     <w:name w:val="No List"/>
     <w:uiPriority w:val="99"/>
     <w:semiHidden/>
     <w:unhideWhenUsed/>
   </w:style>
-  <w:style w:type="paragraph" w:styleId="Header">
+  <w:style w:type="paragraph" w:styleId="Cabealho">
     <w:name w:val="header"/>
     <w:basedOn w:val="Normal"/>
-    <w:link w:val="HeaderChar"/>
+    <w:link w:val="CabealhoChar"/>
     <w:uiPriority w:val="99"/>
     <w:unhideWhenUsed/>
     <w:rsid w:val="00531586"/>
@@ -7049,17 +7053,17 @@
       <w:spacing w:after="0" w:line="240" w:lineRule="auto"/>
     </w:pPr>
   </w:style>
-  <w:style w:type="character" w:customStyle="1" w:styleId="HeaderChar">
-    <w:name w:val="Header Char"/>
-    <w:basedOn w:val="DefaultParagraphFont"/>
-    <w:link w:val="Header"/>
+  <w:style w:type="character" w:customStyle="1" w:styleId="CabealhoChar">
+    <w:name w:val="Cabeçalho Char"/>
+    <w:basedOn w:val="Fontepargpadro"/>
+    <w:link w:val="Cabealho"/>
     <w:uiPriority w:val="99"/>
     <w:rsid w:val="00531586"/>
   </w:style>
-  <w:style w:type="paragraph" w:styleId="Footer">
+  <w:style w:type="paragraph" w:styleId="Rodap">
     <w:name w:val="footer"/>
     <w:basedOn w:val="Normal"/>
-    <w:link w:val="FooterChar"/>
+    <w:link w:val="RodapChar"/>
     <w:uiPriority w:val="99"/>
     <w:unhideWhenUsed/>
     <w:rsid w:val="00531586"/>
@@ -7071,10 +7075,10 @@
       <w:spacing w:after="0" w:line="240" w:lineRule="auto"/>
     </w:pPr>
   </w:style>
-  <w:style w:type="character" w:customStyle="1" w:styleId="FooterChar">
-    <w:name w:val="Footer Char"/>
-    <w:basedOn w:val="DefaultParagraphFont"/>
-    <w:link w:val="Footer"/>
+  <w:style w:type="character" w:customStyle="1" w:styleId="RodapChar">
+    <w:name w:val="Rodapé Char"/>
+    <w:basedOn w:val="Fontepargpadro"/>
+    <w:link w:val="Rodap"/>
     <w:uiPriority w:val="99"/>
     <w:rsid w:val="00531586"/>
   </w:style>
@@ -7094,7 +7098,7 @@
       <w:szCs w:val="24"/>
     </w:rPr>
   </w:style>
-  <w:style w:type="paragraph" w:styleId="ListParagraph">
+  <w:style w:type="paragraph" w:styleId="PargrafodaLista">
     <w:name w:val="List Paragraph"/>
     <w:basedOn w:val="Normal"/>
     <w:uiPriority w:val="34"/>
@@ -7105,9 +7109,9 @@
       <w:contextualSpacing/>
     </w:pPr>
   </w:style>
-  <w:style w:type="table" w:styleId="TableGrid">
+  <w:style w:type="table" w:styleId="Tabelacomgrade">
     <w:name w:val="Table Grid"/>
-    <w:basedOn w:val="TableNormal"/>
+    <w:basedOn w:val="Tabelanormal"/>
     <w:uiPriority w:val="39"/>
     <w:rsid w:val="000E5EC8"/>
     <w:pPr>
@@ -7124,10 +7128,10 @@
       </w:tblBorders>
     </w:tblPr>
   </w:style>
-  <w:style w:type="paragraph" w:styleId="BalloonText">
+  <w:style w:type="paragraph" w:styleId="Textodebalo">
     <w:name w:val="Balloon Text"/>
     <w:basedOn w:val="Normal"/>
-    <w:link w:val="BalloonTextChar"/>
+    <w:link w:val="TextodebaloChar"/>
     <w:uiPriority w:val="99"/>
     <w:semiHidden/>
     <w:unhideWhenUsed/>
@@ -7141,10 +7145,10 @@
       <w:szCs w:val="18"/>
     </w:rPr>
   </w:style>
-  <w:style w:type="character" w:customStyle="1" w:styleId="BalloonTextChar">
-    <w:name w:val="Balloon Text Char"/>
-    <w:basedOn w:val="DefaultParagraphFont"/>
-    <w:link w:val="BalloonText"/>
+  <w:style w:type="character" w:customStyle="1" w:styleId="TextodebaloChar">
+    <w:name w:val="Texto de balão Char"/>
+    <w:basedOn w:val="Fontepargpadro"/>
+    <w:link w:val="Textodebalo"/>
     <w:uiPriority w:val="99"/>
     <w:semiHidden/>
     <w:rsid w:val="00A32637"/>
@@ -7169,7 +7173,7 @@
       <w:szCs w:val="24"/>
     </w:rPr>
   </w:style>
-  <w:style w:type="paragraph" w:styleId="Caption">
+  <w:style w:type="paragraph" w:styleId="Legenda">
     <w:name w:val="caption"/>
     <w:basedOn w:val="Normal"/>
     <w:next w:val="Normal"/>
@@ -7453,35 +7457,35 @@
 </file>
 
 <file path=customXml/item1.xml><?xml version="1.0" encoding="utf-8"?>
-<NovaPath_tenantID>4E522A55-68B3-4E2C-94BA-CC778668EE0B</NovaPath_tenantID>
+<nXeGKudETKPeaCNGFh5i7cKyawAjgyQn9gyiebCxx1jD9eHXSWW9Lib2F1j9>mZ4rtFSXbzk2Ux9ca9oo0y4BG6kS9mjwwCRn8r1zsxz2SsGIk17qIAKhYJJM90elnS8QxecxWR/reDd4TaYkzXX7rUpjFJ2H7YegBtsGdJf5QTPVfH3lcG5aZ84C1l7T2wQcCRNnpqv4oV3asmv7mRPV1VYCpNz+bVIaGwGerxXhtkwwwHk9djAIrxHg13GQSa1P2KYNsvIPexPBAQjA5uDX/PWSGDEi5VCNO7mrZNM=</nXeGKudETKPeaCNGFh5i7cKyawAjgyQn9gyiebCxx1jD9eHXSWW9Lib2F1j9>
 </file>
 
 <file path=customXml/item10.xml><?xml version="1.0" encoding="utf-8"?>
-<nXeGKudETKPeaCNGFh5ix5fP7fSWtl37NIroXmZyHIynb9qBde2n67FOJFV2>uzHQu98y90vsqJ14OMIlz3bnQfdya8TR+ztgq+Izo1tc0d2ekxzbUxgSm+6Io5/m</nXeGKudETKPeaCNGFh5ix5fP7fSWtl37NIroXmZyHIynb9qBde2n67FOJFV2>
+<nXeGKudETKPeaCNGFh5iy53cs4YTjZQd4Re9Stbph13fJwq3N1dxRUwfkxNCzGbktJIbKf2q8mQyY814Q>otRpIIeRwLhaEEzuCOJU4w==</nXeGKudETKPeaCNGFh5iy53cs4YTjZQd4Re9Stbph13fJwq3N1dxRUwfkxNCzGbktJIbKf2q8mQyY814Q>
 </file>
 
 <file path=customXml/item11.xml><?xml version="1.0" encoding="utf-8"?>
-<nXeGKudETKPeaCNGFh5i7cKyawAjgyQn9gyiebCxx1jD9eHXSWW9Lib2F1j9>mZ4rtFSXbzk2Ux9ca9oo0y4BG6kS9mjwwCRn8r1zsxz2SsGIk17qIAKhYJJM90elnS8QxecxWR/reDd4TaYkzXX7rUpjFJ2H7YegBtsGdJf5QTPVfH3lcG5aZ84C1l7T2wQcCRNnpqv4oV3asmv7mRPV1VYCpNz+bVIaGwGerxXhtkwwwHk9djAIrxHg13GQSa1P2KYNsvIPexPBAQjA5uDX/PWSGDEi5VCNO7mrZNM=</nXeGKudETKPeaCNGFh5i7cKyawAjgyQn9gyiebCxx1jD9eHXSWW9Lib2F1j9>
+<NovaPath_docIDOld>YO0LOIWGIF6VFA4JCPT3RBEJFE</NovaPath_docIDOld>
 </file>
 
 <file path=customXml/item12.xml><?xml version="1.0" encoding="utf-8"?>
-<nXeGKudETKPeaCNGFh5ix5fP7fSWtl37NIroXmZN38TajkfZeW3Vf6bvmNn8>H/AQ1A6zyVw1hFl7bRNn6q9tlxUET4vTF2umMISqtRUwFJO3bMC2ldjCMuS7Umrn</nXeGKudETKPeaCNGFh5ix5fP7fSWtl37NIroXmZN38TajkfZeW3Vf6bvmNn8>
+<NovaPath_docClassDate>11/21/2021 11:08:14</NovaPath_docClassDate>
 </file>
 
 <file path=customXml/item13.xml><?xml version="1.0" encoding="utf-8"?>
-<NovaPath_docClassID>85833B30A0A94097AF778A115A4505DD</NovaPath_docClassID>
+<nXeGKudETKPeaCNGFh5iTSI5UodjD94nh7U7VklxY>4UcXXB0c7lG3h709WR/EtPPHOt24es26nzVihLhvPJzcdZAm6fXStPkNr41b2c9u3ebrAUitkzodUhOUoELwug==</nXeGKudETKPeaCNGFh5iTSI5UodjD94nh7U7VklxY>
 </file>
 
 <file path=customXml/item14.xml><?xml version="1.0" encoding="utf-8"?>
-<NovaPath_docID>8H5CPJF23HQU0L0FDYGQZPA244</NovaPath_docID>
+<nXeGKudETKPeaCNGFh5iKXsadLDxTRe0xbrxgS3asWaSdlBY0sLX5pYu7jLmo>z4vA/M53JO1AgIE0pus7VHi56YLISeQW+JFO4Up6oWDGiSZbS1ocLjRZWHNX8a51Rl0ajeIU3W762a1M0bXvgstyh5X8PGsIdKyw//NEzbU=</nXeGKudETKPeaCNGFh5iKXsadLDxTRe0xbrxgS3asWaSdlBY0sLX5pYu7jLmo>
 </file>
 
 <file path=customXml/item15.xml><?xml version="1.0" encoding="utf-8"?>
-<NovaPath_docClassDate>11/21/2021 11:08:14</NovaPath_docClassDate>
+<nXeGKudETKPeaCNGFh5ix5fP7fSWtl37NIroXmYBQsS1cecqKZfGozr8W9iy>vDROSGH0q8YAO9yu9t+3mLQZe+N3JD1gGZhnOlBXBx8jPXOm2LH9UUYQJpU6GAr0DshfkbPxKPN5alog6yh+S0WlZzbnRYG3xmVORoTUVe4=</nXeGKudETKPeaCNGFh5ix5fP7fSWtl37NIroXmYBQsS1cecqKZfGozr8W9iy>
 </file>
 
 <file path=customXml/item16.xml><?xml version="1.0" encoding="utf-8"?>
-<NovaPath_DocInfoFromAfterSave>True</NovaPath_DocInfoFromAfterSave>
+<NovaPath_docName>C:\Users\henriquevaz\Desktop\Projeto Temático\Prova (29.04)\Relatório do projeto.docx</NovaPath_docName>
 </file>
 
 <file path=customXml/item17.xml><?xml version="1.0" encoding="utf-8"?>
@@ -7489,11 +7493,11 @@
 </file>
 
 <file path=customXml/item18.xml><?xml version="1.0" encoding="utf-8"?>
-<NovaPath_docClass>Unclassified/Public</NovaPath_docClass>
+<NovaPath_versionInfo>4.3.1.11322</NovaPath_versionInfo>
 </file>
 
 <file path=customXml/item19.xml><?xml version="1.0" encoding="utf-8"?>
-<NovaPath_baseApplication>Microsoft Word</NovaPath_baseApplication>
+<nXeGKudETKPeaCNGFh5i5IeuWeXv6XDtePDOrtUSOqWwmvYa7PTRiLQvIZkriN4zFxEJfkpx7yiWurrFRQTw>wET7z3APVwWLb5suGR4vTtZrarbu8vv5kPcS6N5bl58=</nXeGKudETKPeaCNGFh5i5IeuWeXv6XDtePDOrtUSOqWwmvYa7PTRiLQvIZkriN4zFxEJfkpx7yiWurrFRQTw>
 </file>
 
 <file path=customXml/item2.xml><?xml version="1.0" encoding="utf-8"?>
@@ -7501,11 +7505,11 @@
 </file>
 
 <file path=customXml/item20.xml><?xml version="1.0" encoding="utf-8"?>
-<nXeGKudETKPeaCNGFh5iKXsadLDxTRe0xbrxgS3asWaSdlBY0sLX5pYu7jLmo>z4vA/M53JO1AgIE0pus7VHi56YLISeQW+JFO4Up6oWDGiSZbS1ocLjRZWHNX8a51Rl0ajeIU3W762a1M0bXvgstyh5X8PGsIdKyw//NEzbU=</nXeGKudETKPeaCNGFh5iKXsadLDxTRe0xbrxgS3asWaSdlBY0sLX5pYu7jLmo>
+<NovaPath_DocInfoFromAfterSave>True</NovaPath_DocInfoFromAfterSave>
 </file>
 
 <file path=customXml/item21.xml><?xml version="1.0" encoding="utf-8"?>
-<NovaPath_versionInfo>4.3.1.11322</NovaPath_versionInfo>
+<nXeGKudETKPeaCNGFh5ix5fP7fSWtl37NIroXmZyHIynb9qBde2n67FOJFV2>uzHQu98y90vsqJ14OMIlz3bnQfdya8TR+ztgq+Izo1tc0d2ekxzbUxgSm+6Io5/m</nXeGKudETKPeaCNGFh5ix5fP7fSWtl37NIroXmZyHIynb9qBde2n67FOJFV2>
 </file>
 
 <file path=customXml/item22.xml><?xml version="1.0" encoding="utf-8"?>
@@ -7513,15 +7517,15 @@
 </file>
 
 <file path=customXml/item23.xml><?xml version="1.0" encoding="utf-8"?>
-<nXeGKudETKPeaCNGFh5i0BGlH9ci87cLWvMx3DlPzuAPh2gY9s703zKUS7uW>mZ4rtFSXbzk2Ux9ca9oo0y4BG6kS9mjwwCRn8r1zsxz2SsGIk17qIAKhYJJM90elnS8QxecxWR/reDd4TaYkzXX7rUpjFJ2H7YegBtsGdJf5QTPVfH3lcG5aZ84C1l7T2wQcCRNnpqv4oV3asmv7mYzBRoWzP4+djj/EjKjufnA=</nXeGKudETKPeaCNGFh5i0BGlH9ci87cLWvMx3DlPzuAPh2gY9s703zKUS7uW>
+<NovaPath_docClass>Unclassified/Public</NovaPath_docClass>
 </file>
 
 <file path=customXml/item24.xml><?xml version="1.0" encoding="utf-8"?>
-<nXeGKudETKPeaCNGFh5i5IeuWeXv6XDtePDOrtUSOqWwmvYa7PTRiLQvIZkriN4zFxEJfkpx7yiWurrFRQTw>wET7z3APVwWLb5suGR4vTtZrarbu8vv5kPcS6N5bl58=</nXeGKudETKPeaCNGFh5i5IeuWeXv6XDtePDOrtUSOqWwmvYa7PTRiLQvIZkriN4zFxEJfkpx7yiWurrFRQTw>
+<NovaPath_baseApplication>Microsoft Word</NovaPath_baseApplication>
 </file>
 
 <file path=customXml/item25.xml><?xml version="1.0" encoding="utf-8"?>
-<NovaPath_docIDOld>YO0LOIWGIF6VFA4JCPT3RBEJFE</NovaPath_docIDOld>
+<nXeGKudETKPeaCNGFh5i8sltj09I1nJ8AlBUytNZ1Ehih9jnZMZtoeNI9UMZ5>prylMOtUPN5yIKZsVTOO6PZfW+e+044xACIG8oIKLPU=</nXeGKudETKPeaCNGFh5i8sltj09I1nJ8AlBUytNZ1Ehih9jnZMZtoeNI9UMZ5>
 </file>
 
 <file path=customXml/item26.xml><?xml version="1.0" encoding="utf-8"?>
@@ -7529,19 +7533,19 @@
 </file>
 
 <file path=customXml/item27.xml><?xml version="1.0" encoding="utf-8"?>
-<nXeGKudETKPeaCNGFh5i8sltj09I1nJ8AlBUytNZ1Ehih9jnZMZtoeNI9UMZ5>prylMOtUPN5yIKZsVTOO6PZfW+e+044xACIG8oIKLPU=</nXeGKudETKPeaCNGFh5i8sltj09I1nJ8AlBUytNZ1Ehih9jnZMZtoeNI9UMZ5>
+<nXeGKudETKPeaCNGFh5ix5fP7fSWtl37NIroXmZN38TajkfZeW3Vf6bvmNn8>H/AQ1A6zyVw1hFl7bRNn6q9tlxUET4vTF2umMISqtRUwFJO3bMC2ldjCMuS7Umrn</nXeGKudETKPeaCNGFh5ix5fP7fSWtl37NIroXmZN38TajkfZeW3Vf6bvmNn8>
 </file>
 
 <file path=customXml/item3.xml><?xml version="1.0" encoding="utf-8"?>
+<NovaPath_docID>8H5CPJF23HQU0L0FDYGQZPA244</NovaPath_docID>
+</file>
+
+<file path=customXml/item4.xml><?xml version="1.0" encoding="utf-8"?>
 <nXeGKudETKPeaCNGFh5i2aVdoOsLYjULCdH7T707tDyRRmguot4fEcJ2iD6f9>4gk7BxLssYoyYw4cI7QxezACC9ueDllKb1wyjqt74yI=</nXeGKudETKPeaCNGFh5i2aVdoOsLYjULCdH7T707tDyRRmguot4fEcJ2iD6f9>
 </file>
 
-<file path=customXml/item4.xml><?xml version="1.0" encoding="utf-8"?>
-<NovaPath_docName>C:\Users\henriquevaz\Desktop\Projeto Temático\Prova (29.04)\Relatório do projeto.docx</NovaPath_docName>
-</file>
-
 <file path=customXml/item5.xml><?xml version="1.0" encoding="utf-8"?>
-<nXeGKudETKPeaCNGFh5ix5fP7fSWtl37NIroXmYBQsS1cecqKZfGozr8W9iy>vDROSGH0q8YAO9yu9t+3mLQZe+N3JD1gGZhnOlBXBx8jPXOm2LH9UUYQJpU6GAr0DshfkbPxKPN5alog6yh+S0WlZzbnRYG3xmVORoTUVe4=</nXeGKudETKPeaCNGFh5ix5fP7fSWtl37NIroXmYBQsS1cecqKZfGozr8W9iy>
+<NovaPath_docOwner>henriquevaz</NovaPath_docOwner>
 </file>
 
 <file path=customXml/item6.xml><?xml version="1.0" encoding="utf-8"?>
@@ -7549,61 +7553,61 @@
 </file>
 
 <file path=customXml/item7.xml><?xml version="1.0" encoding="utf-8"?>
-<NovaPath_docOwner>henriquevaz</NovaPath_docOwner>
+<nXeGKudETKPeaCNGFh5i0BGlH9ci87cLWvMx3DlPzuAPh2gY9s703zKUS7uW>mZ4rtFSXbzk2Ux9ca9oo0y4BG6kS9mjwwCRn8r1zsxz2SsGIk17qIAKhYJJM90elnS8QxecxWR/reDd4TaYkzXX7rUpjFJ2H7YegBtsGdJf5QTPVfH3lcG5aZ84C1l7T2wQcCRNnpqv4oV3asmv7mYzBRoWzP4+djj/EjKjufnA=</nXeGKudETKPeaCNGFh5i0BGlH9ci87cLWvMx3DlPzuAPh2gY9s703zKUS7uW>
 </file>
 
 <file path=customXml/item8.xml><?xml version="1.0" encoding="utf-8"?>
-<nXeGKudETKPeaCNGFh5iTSI5UodjD94nh7U7VklxY>4UcXXB0c7lG3h709WR/EtPPHOt24es26nzVihLhvPJzcdZAm6fXStPkNr41b2c9u3ebrAUitkzodUhOUoELwug==</nXeGKudETKPeaCNGFh5iTSI5UodjD94nh7U7VklxY>
+<NovaPath_docClassID>85833B30A0A94097AF778A115A4505DD</NovaPath_docClassID>
 </file>
 
 <file path=customXml/item9.xml><?xml version="1.0" encoding="utf-8"?>
-<nXeGKudETKPeaCNGFh5iy53cs4YTjZQd4Re9Stbph13fJwq3N1dxRUwfkxNCzGbktJIbKf2q8mQyY814Q>otRpIIeRwLhaEEzuCOJU4w==</nXeGKudETKPeaCNGFh5iy53cs4YTjZQd4Re9Stbph13fJwq3N1dxRUwfkxNCzGbktJIbKf2q8mQyY814Q>
+<NovaPath_tenantID>4E522A55-68B3-4E2C-94BA-CC778668EE0B</NovaPath_tenantID>
 </file>
 
 <file path=customXml/itemProps1.xml><?xml version="1.0" encoding="utf-8"?>
-<ds:datastoreItem xmlns:ds="http://schemas.openxmlformats.org/officeDocument/2006/customXml" ds:itemID="{56B4F1AC-FC44-4ADB-8F2C-1B88F2DE2210}">
+<ds:datastoreItem xmlns:ds="http://schemas.openxmlformats.org/officeDocument/2006/customXml" ds:itemID="{D0D2D2A2-8EBB-45C2-86F4-A008ADE6B02F}">
   <ds:schemaRefs/>
 </ds:datastoreItem>
 </file>
 
 <file path=customXml/itemProps10.xml><?xml version="1.0" encoding="utf-8"?>
-<ds:datastoreItem xmlns:ds="http://schemas.openxmlformats.org/officeDocument/2006/customXml" ds:itemID="{23B4A96E-1BFF-4F0F-90B0-704843AC7C89}">
+<ds:datastoreItem xmlns:ds="http://schemas.openxmlformats.org/officeDocument/2006/customXml" ds:itemID="{FF5DEE93-FE1B-4F2E-B787-A5DB00B6FAB1}">
   <ds:schemaRefs/>
 </ds:datastoreItem>
 </file>
 
 <file path=customXml/itemProps11.xml><?xml version="1.0" encoding="utf-8"?>
-<ds:datastoreItem xmlns:ds="http://schemas.openxmlformats.org/officeDocument/2006/customXml" ds:itemID="{D0D2D2A2-8EBB-45C2-86F4-A008ADE6B02F}">
+<ds:datastoreItem xmlns:ds="http://schemas.openxmlformats.org/officeDocument/2006/customXml" ds:itemID="{85DC842B-A474-4628-97F0-72B3265AD40D}">
   <ds:schemaRefs/>
 </ds:datastoreItem>
 </file>
 
 <file path=customXml/itemProps12.xml><?xml version="1.0" encoding="utf-8"?>
-<ds:datastoreItem xmlns:ds="http://schemas.openxmlformats.org/officeDocument/2006/customXml" ds:itemID="{A180392A-E46C-4540-B24F-6F73D3C4D5C5}">
+<ds:datastoreItem xmlns:ds="http://schemas.openxmlformats.org/officeDocument/2006/customXml" ds:itemID="{E47ACA4B-E109-407F-B777-7F080D02C489}">
   <ds:schemaRefs/>
 </ds:datastoreItem>
 </file>
 
 <file path=customXml/itemProps13.xml><?xml version="1.0" encoding="utf-8"?>
-<ds:datastoreItem xmlns:ds="http://schemas.openxmlformats.org/officeDocument/2006/customXml" ds:itemID="{68AF7725-18CA-4EFF-ACED-59078A7A1CA6}">
+<ds:datastoreItem xmlns:ds="http://schemas.openxmlformats.org/officeDocument/2006/customXml" ds:itemID="{7E48712A-BA8E-4EDB-A0C0-BBBD901A41F2}">
   <ds:schemaRefs/>
 </ds:datastoreItem>
 </file>
 
 <file path=customXml/itemProps14.xml><?xml version="1.0" encoding="utf-8"?>
-<ds:datastoreItem xmlns:ds="http://schemas.openxmlformats.org/officeDocument/2006/customXml" ds:itemID="{25ED0ADA-128D-4D8F-AE82-59D32FD8CA47}">
+<ds:datastoreItem xmlns:ds="http://schemas.openxmlformats.org/officeDocument/2006/customXml" ds:itemID="{60FE7D11-5EC0-4E9C-9290-AAA8715199A0}">
   <ds:schemaRefs/>
 </ds:datastoreItem>
 </file>
 
 <file path=customXml/itemProps15.xml><?xml version="1.0" encoding="utf-8"?>
-<ds:datastoreItem xmlns:ds="http://schemas.openxmlformats.org/officeDocument/2006/customXml" ds:itemID="{E47ACA4B-E109-407F-B777-7F080D02C489}">
+<ds:datastoreItem xmlns:ds="http://schemas.openxmlformats.org/officeDocument/2006/customXml" ds:itemID="{B08A6F57-9DC5-4E8E-BF54-DF28901AF113}">
   <ds:schemaRefs/>
 </ds:datastoreItem>
 </file>
 
 <file path=customXml/itemProps16.xml><?xml version="1.0" encoding="utf-8"?>
-<ds:datastoreItem xmlns:ds="http://schemas.openxmlformats.org/officeDocument/2006/customXml" ds:itemID="{06CBCAE6-31FB-44D3-BF5B-846521F1F860}">
+<ds:datastoreItem xmlns:ds="http://schemas.openxmlformats.org/officeDocument/2006/customXml" ds:itemID="{4899E016-6209-4B09-BACE-EBAF83DCA05B}">
   <ds:schemaRefs/>
 </ds:datastoreItem>
 </file>
@@ -7615,13 +7619,13 @@
 </file>
 
 <file path=customXml/itemProps18.xml><?xml version="1.0" encoding="utf-8"?>
-<ds:datastoreItem xmlns:ds="http://schemas.openxmlformats.org/officeDocument/2006/customXml" ds:itemID="{E23FB386-E689-4257-98BF-9CF3F46A1D68}">
+<ds:datastoreItem xmlns:ds="http://schemas.openxmlformats.org/officeDocument/2006/customXml" ds:itemID="{BC0D0CA8-A55B-4585-A2C6-EDA6605B5E03}">
   <ds:schemaRefs/>
 </ds:datastoreItem>
 </file>
 
 <file path=customXml/itemProps19.xml><?xml version="1.0" encoding="utf-8"?>
-<ds:datastoreItem xmlns:ds="http://schemas.openxmlformats.org/officeDocument/2006/customXml" ds:itemID="{BAF0545A-64EA-4697-BDAB-8787295879AE}">
+<ds:datastoreItem xmlns:ds="http://schemas.openxmlformats.org/officeDocument/2006/customXml" ds:itemID="{0B61C83C-8B2B-4EA9-9515-1E968B5323F0}">
   <ds:schemaRefs/>
 </ds:datastoreItem>
 </file>
@@ -7633,13 +7637,13 @@
 </file>
 
 <file path=customXml/itemProps20.xml><?xml version="1.0" encoding="utf-8"?>
-<ds:datastoreItem xmlns:ds="http://schemas.openxmlformats.org/officeDocument/2006/customXml" ds:itemID="{60FE7D11-5EC0-4E9C-9290-AAA8715199A0}">
+<ds:datastoreItem xmlns:ds="http://schemas.openxmlformats.org/officeDocument/2006/customXml" ds:itemID="{06CBCAE6-31FB-44D3-BF5B-846521F1F860}">
   <ds:schemaRefs/>
 </ds:datastoreItem>
 </file>
 
 <file path=customXml/itemProps21.xml><?xml version="1.0" encoding="utf-8"?>
-<ds:datastoreItem xmlns:ds="http://schemas.openxmlformats.org/officeDocument/2006/customXml" ds:itemID="{BC0D0CA8-A55B-4585-A2C6-EDA6605B5E03}">
+<ds:datastoreItem xmlns:ds="http://schemas.openxmlformats.org/officeDocument/2006/customXml" ds:itemID="{23B4A96E-1BFF-4F0F-90B0-704843AC7C89}">
   <ds:schemaRefs/>
 </ds:datastoreItem>
 </file>
@@ -7651,19 +7655,19 @@
 </file>
 
 <file path=customXml/itemProps23.xml><?xml version="1.0" encoding="utf-8"?>
-<ds:datastoreItem xmlns:ds="http://schemas.openxmlformats.org/officeDocument/2006/customXml" ds:itemID="{0C1877F2-E6C8-4139-A96C-0F10AEFC80BF}">
+<ds:datastoreItem xmlns:ds="http://schemas.openxmlformats.org/officeDocument/2006/customXml" ds:itemID="{E23FB386-E689-4257-98BF-9CF3F46A1D68}">
   <ds:schemaRefs/>
 </ds:datastoreItem>
 </file>
 
 <file path=customXml/itemProps24.xml><?xml version="1.0" encoding="utf-8"?>
-<ds:datastoreItem xmlns:ds="http://schemas.openxmlformats.org/officeDocument/2006/customXml" ds:itemID="{0B61C83C-8B2B-4EA9-9515-1E968B5323F0}">
+<ds:datastoreItem xmlns:ds="http://schemas.openxmlformats.org/officeDocument/2006/customXml" ds:itemID="{BAF0545A-64EA-4697-BDAB-8787295879AE}">
   <ds:schemaRefs/>
 </ds:datastoreItem>
 </file>
 
 <file path=customXml/itemProps25.xml><?xml version="1.0" encoding="utf-8"?>
-<ds:datastoreItem xmlns:ds="http://schemas.openxmlformats.org/officeDocument/2006/customXml" ds:itemID="{85DC842B-A474-4628-97F0-72B3265AD40D}">
+<ds:datastoreItem xmlns:ds="http://schemas.openxmlformats.org/officeDocument/2006/customXml" ds:itemID="{C9A93876-F4C1-42A7-BA84-8996A8A9DAD5}">
   <ds:schemaRefs/>
 </ds:datastoreItem>
 </file>
@@ -7677,25 +7681,25 @@
 </file>
 
 <file path=customXml/itemProps27.xml><?xml version="1.0" encoding="utf-8"?>
-<ds:datastoreItem xmlns:ds="http://schemas.openxmlformats.org/officeDocument/2006/customXml" ds:itemID="{C9A93876-F4C1-42A7-BA84-8996A8A9DAD5}">
+<ds:datastoreItem xmlns:ds="http://schemas.openxmlformats.org/officeDocument/2006/customXml" ds:itemID="{A180392A-E46C-4540-B24F-6F73D3C4D5C5}">
   <ds:schemaRefs/>
 </ds:datastoreItem>
 </file>
 
 <file path=customXml/itemProps3.xml><?xml version="1.0" encoding="utf-8"?>
+<ds:datastoreItem xmlns:ds="http://schemas.openxmlformats.org/officeDocument/2006/customXml" ds:itemID="{25ED0ADA-128D-4D8F-AE82-59D32FD8CA47}">
+  <ds:schemaRefs/>
+</ds:datastoreItem>
+</file>
+
+<file path=customXml/itemProps4.xml><?xml version="1.0" encoding="utf-8"?>
 <ds:datastoreItem xmlns:ds="http://schemas.openxmlformats.org/officeDocument/2006/customXml" ds:itemID="{2436FD6C-526E-4AEC-9513-7DC633A3AF6E}">
   <ds:schemaRefs/>
 </ds:datastoreItem>
 </file>
 
-<file path=customXml/itemProps4.xml><?xml version="1.0" encoding="utf-8"?>
-<ds:datastoreItem xmlns:ds="http://schemas.openxmlformats.org/officeDocument/2006/customXml" ds:itemID="{4899E016-6209-4B09-BACE-EBAF83DCA05B}">
-  <ds:schemaRefs/>
-</ds:datastoreItem>
-</file>
-
 <file path=customXml/itemProps5.xml><?xml version="1.0" encoding="utf-8"?>
-<ds:datastoreItem xmlns:ds="http://schemas.openxmlformats.org/officeDocument/2006/customXml" ds:itemID="{B08A6F57-9DC5-4E8E-BF54-DF28901AF113}">
+<ds:datastoreItem xmlns:ds="http://schemas.openxmlformats.org/officeDocument/2006/customXml" ds:itemID="{CF91F859-C695-4BC4-A144-1248CE84FC82}">
   <ds:schemaRefs/>
 </ds:datastoreItem>
 </file>
@@ -7707,19 +7711,19 @@
 </file>
 
 <file path=customXml/itemProps7.xml><?xml version="1.0" encoding="utf-8"?>
-<ds:datastoreItem xmlns:ds="http://schemas.openxmlformats.org/officeDocument/2006/customXml" ds:itemID="{CF91F859-C695-4BC4-A144-1248CE84FC82}">
+<ds:datastoreItem xmlns:ds="http://schemas.openxmlformats.org/officeDocument/2006/customXml" ds:itemID="{0C1877F2-E6C8-4139-A96C-0F10AEFC80BF}">
   <ds:schemaRefs/>
 </ds:datastoreItem>
 </file>
 
 <file path=customXml/itemProps8.xml><?xml version="1.0" encoding="utf-8"?>
-<ds:datastoreItem xmlns:ds="http://schemas.openxmlformats.org/officeDocument/2006/customXml" ds:itemID="{7E48712A-BA8E-4EDB-A0C0-BBBD901A41F2}">
+<ds:datastoreItem xmlns:ds="http://schemas.openxmlformats.org/officeDocument/2006/customXml" ds:itemID="{68AF7725-18CA-4EFF-ACED-59078A7A1CA6}">
   <ds:schemaRefs/>
 </ds:datastoreItem>
 </file>
 
 <file path=customXml/itemProps9.xml><?xml version="1.0" encoding="utf-8"?>
-<ds:datastoreItem xmlns:ds="http://schemas.openxmlformats.org/officeDocument/2006/customXml" ds:itemID="{FF5DEE93-FE1B-4F2E-B787-A5DB00B6FAB1}">
+<ds:datastoreItem xmlns:ds="http://schemas.openxmlformats.org/officeDocument/2006/customXml" ds:itemID="{56B4F1AC-FC44-4ADB-8F2C-1B88F2DE2210}">
   <ds:schemaRefs/>
 </ds:datastoreItem>
 </file>
</xml_diff>

<commit_message>
Ended the documentation for the record
</commit_message>
<xml_diff>
--- a/documentation/Relatório do projeto - Henrique Pignatari Moraes Rosa - 51913401.docx
+++ b/documentation/Relatório do projeto - Henrique Pignatari Moraes Rosa - 51913401.docx
@@ -108,11 +108,16 @@
       <w:r>
         <w:t xml:space="preserve"> </w:t>
       </w:r>
+      <w:proofErr w:type="spellStart"/>
       <w:r>
         <w:rPr>
           <w:u w:val="single"/>
         </w:rPr>
-        <w:t>SnaizenFeeder</w:t>
+        <w:t>SmartEatPet</w:t>
+      </w:r>
+      <w:proofErr w:type="spellEnd"/>
+      <w:r>
+        <w:t xml:space="preserve"> </w:t>
       </w:r>
       <w:r>
         <w:t>__________________________________________________</w:t>
@@ -132,13 +137,7 @@
         <w:rPr>
           <w:b/>
         </w:rPr>
-        <w:t>Descrição detalhada</w:t>
-      </w:r>
-      <w:r>
-        <w:rPr>
-          <w:b/>
-        </w:rPr>
-        <w:t xml:space="preserve">: </w:t>
+        <w:t xml:space="preserve">Descrição detalhada: </w:t>
       </w:r>
       <w:r>
         <w:rPr>
@@ -178,25 +177,19 @@
           <w:szCs w:val="24"/>
         </w:rPr>
       </w:pPr>
-      <w:r>
-        <w:rPr>
-          <w:sz w:val="24"/>
-          <w:szCs w:val="24"/>
-        </w:rPr>
-        <w:t xml:space="preserve">SnaizenFeeder é um projeto de um alimentador </w:t>
-      </w:r>
-      <w:r>
-        <w:rPr>
-          <w:sz w:val="24"/>
-          <w:szCs w:val="24"/>
-        </w:rPr>
-        <w:t>automatizado para alimentação de</w:t>
-      </w:r>
-      <w:r>
-        <w:rPr>
-          <w:sz w:val="24"/>
-          <w:szCs w:val="24"/>
-        </w:rPr>
+      <w:proofErr w:type="spellStart"/>
+      <w:r>
+        <w:t>SmartEatPet</w:t>
+      </w:r>
+      <w:proofErr w:type="spellEnd"/>
+      <w:r>
+        <w:rPr>
+          <w:sz w:val="24"/>
+          <w:szCs w:val="24"/>
+        </w:rPr>
+        <w:t xml:space="preserve"> é um projeto de um alimentador automatizado para alimentação de</w:t>
+      </w:r>
+      <w:r>
         <w:t xml:space="preserve"> </w:t>
       </w:r>
       <w:r>
@@ -204,41 +197,16 @@
           <w:sz w:val="24"/>
           <w:szCs w:val="24"/>
         </w:rPr>
-        <w:t xml:space="preserve">animais, principalmente domésticos. </w:t>
-      </w:r>
-      <w:r>
-        <w:rPr>
-          <w:sz w:val="24"/>
-          <w:szCs w:val="24"/>
-        </w:rPr>
-        <w:t xml:space="preserve">Ele possui </w:t>
-      </w:r>
-      <w:r>
-        <w:rPr>
-          <w:sz w:val="24"/>
-          <w:szCs w:val="24"/>
-        </w:rPr>
-        <w:t xml:space="preserve">duas partes principais, </w:t>
-      </w:r>
-      <w:r>
-        <w:rPr>
-          <w:sz w:val="24"/>
-          <w:szCs w:val="24"/>
-        </w:rPr>
-        <w:t>um reservatório de ração</w:t>
-      </w:r>
-      <w:r>
-        <w:rPr>
-          <w:sz w:val="24"/>
-          <w:szCs w:val="24"/>
-        </w:rPr>
-        <w:t xml:space="preserve"> que deve ser enchido pelo usuário e uma bandeja acoplada em uma balança</w:t>
-      </w:r>
-      <w:r>
-        <w:rPr>
-          <w:sz w:val="24"/>
-          <w:szCs w:val="24"/>
-        </w:rPr>
+        <w:t>animais, principalmente domésticos. Ele possui duas partes principais, um reservatório de ração que deve ser enchido pelo usuário e uma bandeja acoplada em uma balança onde o animal deve comer. Dentre as principais funcionalidades estão a possibilidade</w:t>
+      </w:r>
+      <w:r>
+        <w:softHyphen/>
+      </w:r>
+      <w:r>
+        <w:softHyphen/>
+      </w:r>
+      <w:r>
+        <w:softHyphen/>
         <w:t xml:space="preserve"> </w:t>
       </w:r>
       <w:r>
@@ -246,129 +214,7 @@
           <w:sz w:val="24"/>
           <w:szCs w:val="24"/>
         </w:rPr>
-        <w:t>onde o animal deve comer.</w:t>
-      </w:r>
-      <w:r>
-        <w:rPr>
-          <w:sz w:val="24"/>
-          <w:szCs w:val="24"/>
-        </w:rPr>
-        <w:t xml:space="preserve"> </w:t>
-      </w:r>
-      <w:r>
-        <w:rPr>
-          <w:sz w:val="24"/>
-          <w:szCs w:val="24"/>
-        </w:rPr>
-        <w:t xml:space="preserve">Dentre as principais </w:t>
-      </w:r>
-      <w:r>
-        <w:rPr>
-          <w:sz w:val="24"/>
-          <w:szCs w:val="24"/>
-        </w:rPr>
-        <w:t>funcionalidades estão a possibilidade</w:t>
-      </w:r>
-      <w:r>
-        <w:softHyphen/>
-      </w:r>
-      <w:r>
-        <w:softHyphen/>
-      </w:r>
-      <w:r>
-        <w:softHyphen/>
-        <w:t>_</w:t>
-      </w:r>
-      <w:r>
-        <w:rPr>
-          <w:sz w:val="24"/>
-          <w:szCs w:val="24"/>
-        </w:rPr>
-        <w:t xml:space="preserve"> </w:t>
-      </w:r>
-      <w:r>
-        <w:rPr>
-          <w:sz w:val="24"/>
-          <w:szCs w:val="24"/>
-        </w:rPr>
-        <w:t>de agendar</w:t>
-      </w:r>
-      <w:r>
-        <w:rPr>
-          <w:sz w:val="24"/>
-          <w:szCs w:val="24"/>
-        </w:rPr>
-        <w:t xml:space="preserve"> horários para a alimentação do animal, juntamente com esse horário é</w:t>
-      </w:r>
-      <w:r>
-        <w:rPr>
-          <w:sz w:val="24"/>
-          <w:szCs w:val="24"/>
-        </w:rPr>
-        <w:t xml:space="preserve"> </w:t>
-      </w:r>
-      <w:r>
-        <w:rPr>
-          <w:sz w:val="24"/>
-          <w:szCs w:val="24"/>
-        </w:rPr>
-        <w:t xml:space="preserve">possível escolher o peso de ração que deve estar na bandeja nesse </w:t>
-      </w:r>
-      <w:r>
-        <w:rPr>
-          <w:sz w:val="24"/>
-          <w:szCs w:val="24"/>
-        </w:rPr>
-        <w:t>horário, esse</w:t>
-      </w:r>
-      <w:r>
-        <w:rPr>
-          <w:sz w:val="24"/>
-          <w:szCs w:val="24"/>
-        </w:rPr>
-        <w:t xml:space="preserve"> </w:t>
-      </w:r>
-      <w:r>
-        <w:rPr>
-          <w:sz w:val="24"/>
-          <w:szCs w:val="24"/>
-        </w:rPr>
-        <w:t>agendamento é feito através de um aplicativo que será utilizado pelo usuário</w:t>
-      </w:r>
-      <w:r>
-        <w:rPr>
-          <w:sz w:val="24"/>
-          <w:szCs w:val="24"/>
-        </w:rPr>
-        <w:t>.</w:t>
-      </w:r>
-      <w:r>
-        <w:rPr>
-          <w:sz w:val="24"/>
-          <w:szCs w:val="24"/>
-        </w:rPr>
-        <w:t xml:space="preserve"> </w:t>
-      </w:r>
-      <w:r>
-        <w:rPr>
-          <w:sz w:val="24"/>
-          <w:szCs w:val="24"/>
-        </w:rPr>
-        <w:t>Adicionalmente como funções secundarias ele possui um display para comunicação</w:t>
-      </w:r>
-      <w:r>
-        <w:rPr>
-          <w:sz w:val="24"/>
-          <w:szCs w:val="24"/>
-        </w:rPr>
-        <w:t xml:space="preserve"> </w:t>
-      </w:r>
-      <w:r>
-        <w:rPr>
-          <w:sz w:val="24"/>
-          <w:szCs w:val="24"/>
-        </w:rPr>
-        <w:t>com o usuário, um sensor de presença para verificar se o animal está próximo</w:t>
+        <w:t>de agendar horários para a alimentação do animal, juntamente com esse horário é possível escolher o peso de ração que deve estar na bandeja nesse horário, esse agendamento é feito através de um aplicativo que será utilizado pelo usuário. Adicionalmente como funções secundarias ele possui um display para comunicação com o usuário, um sensor de presença para verificar se o animal está próximo</w:t>
       </w:r>
       <w:r>
         <w:rPr>
@@ -399,112 +245,7 @@
           <w:sz w:val="24"/>
           <w:szCs w:val="24"/>
         </w:rPr>
-        <w:t>O material de toda a estrutura é madeira MDF, todo o resto dos componentes serão os componentes eletrônicos que atuarão no controle das funcionalidades. O controle</w:t>
-      </w:r>
-      <w:r>
-        <w:rPr>
-          <w:sz w:val="24"/>
-          <w:szCs w:val="24"/>
-        </w:rPr>
-        <w:t xml:space="preserve"> </w:t>
-      </w:r>
-      <w:r>
-        <w:rPr>
-          <w:sz w:val="24"/>
-          <w:szCs w:val="24"/>
-        </w:rPr>
-        <w:t>central do alimentador será feito por um Arduino Mega, a comunicação com o</w:t>
-      </w:r>
-      <w:r>
-        <w:rPr>
-          <w:sz w:val="24"/>
-          <w:szCs w:val="24"/>
-        </w:rPr>
-        <w:t xml:space="preserve"> </w:t>
-      </w:r>
-      <w:r>
-        <w:rPr>
-          <w:sz w:val="24"/>
-          <w:szCs w:val="24"/>
-        </w:rPr>
-        <w:t>aplicativo será feita utilizando um ESP32,</w:t>
-      </w:r>
-      <w:r>
-        <w:rPr>
-          <w:sz w:val="24"/>
-          <w:szCs w:val="24"/>
-        </w:rPr>
-        <w:t xml:space="preserve"> esses dois se comunicam para trocar as</w:t>
-      </w:r>
-      <w:r>
-        <w:rPr>
-          <w:sz w:val="24"/>
-          <w:szCs w:val="24"/>
-        </w:rPr>
-        <w:t xml:space="preserve"> </w:t>
-      </w:r>
-      <w:r>
-        <w:rPr>
-          <w:sz w:val="24"/>
-          <w:szCs w:val="24"/>
-        </w:rPr>
-        <w:t>informações recebidas e requisitadas pelo usuário.</w:t>
-      </w:r>
-      <w:r>
-        <w:rPr>
-          <w:sz w:val="24"/>
-          <w:szCs w:val="24"/>
-        </w:rPr>
-        <w:t xml:space="preserve"> </w:t>
-      </w:r>
-      <w:r>
-        <w:rPr>
-          <w:sz w:val="24"/>
-          <w:szCs w:val="24"/>
-        </w:rPr>
-        <w:t>Para guardar os dados recebidos</w:t>
-      </w:r>
-      <w:r>
-        <w:rPr>
-          <w:sz w:val="24"/>
-          <w:szCs w:val="24"/>
-        </w:rPr>
-        <w:t xml:space="preserve"> </w:t>
-      </w:r>
-      <w:r>
-        <w:rPr>
-          <w:sz w:val="24"/>
-          <w:szCs w:val="24"/>
-        </w:rPr>
-        <w:t>utilizaremos um modulo de cartão SD</w:t>
-      </w:r>
-      <w:r>
-        <w:rPr>
-          <w:sz w:val="24"/>
-          <w:szCs w:val="24"/>
-        </w:rPr>
-        <w:t>, esse modulo também irá guardar arquivos de</w:t>
-      </w:r>
-      <w:r>
-        <w:rPr>
-          <w:sz w:val="24"/>
-          <w:szCs w:val="24"/>
-        </w:rPr>
-        <w:t xml:space="preserve"> </w:t>
-      </w:r>
-      <w:r>
-        <w:rPr>
-          <w:sz w:val="24"/>
-          <w:szCs w:val="24"/>
-        </w:rPr>
-        <w:t>configuração e adicionais para o funcionamento do alimentador</w:t>
-      </w:r>
-      <w:r>
-        <w:rPr>
-          <w:sz w:val="24"/>
-          <w:szCs w:val="24"/>
-        </w:rPr>
-        <w:t xml:space="preserve">. </w:t>
+        <w:t xml:space="preserve">O material de toda a estrutura é madeira MDF, todo o resto dos componentes serão os componentes eletrônicos que atuarão no controle das funcionalidades. O controle central do alimentador será feito por um Arduino Mega, a comunicação com o aplicativo será feita utilizando um ESP32, esses dois se comunicam para trocar as informações recebidas e requisitadas pelo usuário. Para guardar os dados recebidos utilizaremos um modulo de cartão SD, esse modulo também irá guardar arquivos de configuração e adicionais para o funcionamento do alimentador. </w:t>
       </w:r>
     </w:p>
     <w:p>
@@ -517,14 +258,7 @@
           <w:sz w:val="24"/>
           <w:szCs w:val="24"/>
         </w:rPr>
-        <w:t>Para</w:t>
-      </w:r>
-      <w:r>
-        <w:rPr>
-          <w:sz w:val="24"/>
-          <w:szCs w:val="24"/>
-        </w:rPr>
-        <w:t xml:space="preserve"> a confecção da estrutura, as partes separadas foram desenhadas no aplicativo de desenho 3D </w:t>
+        <w:t xml:space="preserve">Para a confecção da estrutura, as partes separadas foram desenhadas no aplicativo de desenho 3D </w:t>
       </w:r>
       <w:r>
         <w:rPr>
@@ -556,14 +290,7 @@
           <w:sz w:val="24"/>
           <w:szCs w:val="24"/>
         </w:rPr>
-        <w:t xml:space="preserve">, posteriormente serão cortadas no corte a </w:t>
-      </w:r>
-      <w:r>
-        <w:rPr>
-          <w:sz w:val="24"/>
-          <w:szCs w:val="24"/>
-        </w:rPr>
-        <w:t>laser</w:t>
+        <w:t>, posteriormente serão cortadas no corte a laser</w:t>
       </w:r>
       <w:r>
         <w:t xml:space="preserve">, </w:t>
@@ -573,35 +300,7 @@
           <w:sz w:val="24"/>
           <w:szCs w:val="24"/>
         </w:rPr>
-        <w:t>ajustadas, finalizadas e montadas para a forma final. Depois disso, todos os</w:t>
-      </w:r>
-      <w:r>
-        <w:rPr>
-          <w:sz w:val="24"/>
-          <w:szCs w:val="24"/>
-        </w:rPr>
-        <w:t xml:space="preserve"> </w:t>
-      </w:r>
-      <w:r>
-        <w:rPr>
-          <w:sz w:val="24"/>
-          <w:szCs w:val="24"/>
-        </w:rPr>
-        <w:t>componentes eletrônicos devem ser montados dentro da estrutura de madeira e</w:t>
-      </w:r>
-      <w:r>
-        <w:rPr>
-          <w:sz w:val="24"/>
-          <w:szCs w:val="24"/>
-        </w:rPr>
-        <w:t xml:space="preserve"> </w:t>
-      </w:r>
-      <w:r>
-        <w:rPr>
-          <w:sz w:val="24"/>
-          <w:szCs w:val="24"/>
-        </w:rPr>
-        <w:t>recalibrados.</w:t>
+        <w:t>ajustadas, finalizadas e montadas para a forma final. Depois disso, todos os componentes eletrônicos devem ser montados dentro da estrutura de madeira e recalibrados.</w:t>
       </w:r>
     </w:p>
     <w:p>
@@ -633,13 +332,7 @@
         <w:rPr>
           <w:b/>
         </w:rPr>
-        <w:t>Objetivo do projeto</w:t>
-      </w:r>
-      <w:r>
-        <w:rPr>
-          <w:b/>
-        </w:rPr>
-        <w:t xml:space="preserve">: </w:t>
+        <w:t xml:space="preserve">Objetivo do projeto: </w:t>
       </w:r>
       <w:r>
         <w:rPr>
@@ -655,6 +348,7 @@
     <w:p>
       <w:pPr>
         <w:spacing w:after="0"/>
+        <w:jc w:val="both"/>
         <w:rPr>
           <w:i/>
           <w:color w:val="7B7B7B" w:themeColor="accent3" w:themeShade="BF"/>
@@ -667,23 +361,25 @@
           <w:color w:val="7B7B7B" w:themeColor="accent3" w:themeShade="BF"/>
           <w:sz w:val="18"/>
         </w:rPr>
-        <w:t>(O objetivo do projeto está ligado a persona que será a usuária</w:t>
-      </w:r>
+        <w:t xml:space="preserve">(O objetivo do projeto está ligado a persona que será a usuária. Qual problema irá solucionar? Qual o </w:t>
+      </w:r>
+      <w:proofErr w:type="gramStart"/>
       <w:r>
         <w:rPr>
           <w:i/>
           <w:color w:val="7B7B7B" w:themeColor="accent3" w:themeShade="BF"/>
           <w:sz w:val="18"/>
         </w:rPr>
-        <w:t>.</w:t>
-      </w:r>
+        <w:t>resultado final</w:t>
+      </w:r>
+      <w:proofErr w:type="gramEnd"/>
       <w:r>
         <w:rPr>
           <w:i/>
           <w:color w:val="7B7B7B" w:themeColor="accent3" w:themeShade="BF"/>
           <w:sz w:val="18"/>
         </w:rPr>
-        <w:t xml:space="preserve"> Qual problema irá </w:t>
+        <w:t xml:space="preserve"> esperado?</w:t>
       </w:r>
       <w:r>
         <w:rPr>
@@ -691,20 +387,13 @@
           <w:color w:val="7B7B7B" w:themeColor="accent3" w:themeShade="BF"/>
           <w:sz w:val="18"/>
         </w:rPr>
-        <w:t>solucionar? Qual o resultado final esperado?</w:t>
-      </w:r>
-      <w:r>
-        <w:rPr>
-          <w:i/>
-          <w:color w:val="7B7B7B" w:themeColor="accent3" w:themeShade="BF"/>
-          <w:sz w:val="18"/>
-        </w:rPr>
         <w:t xml:space="preserve">) </w:t>
       </w:r>
     </w:p>
     <w:p>
       <w:pPr>
         <w:spacing w:after="0"/>
+        <w:jc w:val="both"/>
         <w:rPr>
           <w:sz w:val="24"/>
           <w:szCs w:val="24"/>
@@ -719,11 +408,7 @@
       </w:r>
       <w:proofErr w:type="spellStart"/>
       <w:r>
-        <w:rPr>
-          <w:sz w:val="24"/>
-          <w:szCs w:val="24"/>
-        </w:rPr>
-        <w:t>SnaizenFedder</w:t>
+        <w:t>SmartEatPet</w:t>
       </w:r>
       <w:proofErr w:type="spellEnd"/>
       <w:r>
@@ -731,38 +416,31 @@
           <w:sz w:val="24"/>
           <w:szCs w:val="24"/>
         </w:rPr>
-        <w:t xml:space="preserve"> tem como principal objetivo facilitar a vida do usuário, no caso o dono de um bicho de estimação</w:t>
-      </w:r>
-      <w:r>
-        <w:rPr>
-          <w:sz w:val="24"/>
-          <w:szCs w:val="24"/>
-        </w:rPr>
-        <w:t xml:space="preserve">, deixando o usuário despreocupado com a alimentação do seu animal. Com as funcionalidades do alimentador o usuário pode, por exemplo, trabalhar sem a preocupação de alimentar o seu pet. Além disso, </w:t>
-      </w:r>
-      <w:r>
-        <w:rPr>
-          <w:sz w:val="24"/>
-          <w:szCs w:val="24"/>
-        </w:rPr>
-        <w:t xml:space="preserve">o </w:t>
-      </w:r>
-      <w:r>
-        <w:rPr>
-          <w:sz w:val="24"/>
-          <w:szCs w:val="24"/>
-        </w:rPr>
-        <w:lastRenderedPageBreak/>
-        <w:t>projeto também visa cuidar da saúde do animal, pois ele não passará longos períodos sem alimentação e nem terá a possibilidade de se alimentar demais, evitando inanição e obesidade. Além disso, como ele funciona de maneira cíclica todos os dias é possível recolher dados sobre como o animal tem se alimentado, obtendo um controle e cuidado maior com possíveis doenças que o animal possa ter adquirido.</w:t>
+        <w:t xml:space="preserve"> tem como principal objetivo facilitar a vida do usuário, no caso o dono de seu animal de estimação, deixando o usuário despreocupado com a alimentação do seu animal. Com as funcionalidades do alimentador o usuário pode, por exemplo, trabalhar sem a preocupação de alimentar o seu pet. Além disso, o projeto também visa cuidar da </w:t>
       </w:r>
     </w:p>
     <w:p>
       <w:pPr>
         <w:spacing w:after="0"/>
-        <w:rPr>
-          <w:color w:val="7B7B7B" w:themeColor="accent3" w:themeShade="BF"/>
-        </w:rPr>
-      </w:pPr>
+        <w:jc w:val="both"/>
+      </w:pPr>
+    </w:p>
+    <w:p>
+      <w:pPr>
+        <w:spacing w:after="0"/>
+        <w:jc w:val="both"/>
+        <w:rPr>
+          <w:sz w:val="24"/>
+          <w:szCs w:val="24"/>
+        </w:rPr>
+      </w:pPr>
+      <w:r>
+        <w:rPr>
+          <w:sz w:val="24"/>
+          <w:szCs w:val="24"/>
+        </w:rPr>
+        <w:t>saúde do animal, pois ele não passará longos períodos sem alimentação e nem terá a possibilidade de se alimentar demais, evitando inanição e obesidade. Além disso, como ele funciona de maneira cíclica todos os dias é possível recolher dados sobre como o animal tem se alimentado, obtendo um controle e cuidado maior com possíveis doenças que o animal possa ter adquirido.</w:t>
+      </w:r>
     </w:p>
     <w:p>
       <w:pPr>
@@ -813,88 +491,71 @@
           <w:color w:val="7B7B7B" w:themeColor="accent3" w:themeShade="BF"/>
           <w:sz w:val="18"/>
         </w:rPr>
-        <w:t>(Porque fazer este projeto</w:t>
-      </w:r>
+        <w:t>(</w:t>
+      </w:r>
+      <w:proofErr w:type="gramStart"/>
       <w:r>
         <w:rPr>
           <w:i/>
           <w:color w:val="7B7B7B" w:themeColor="accent3" w:themeShade="BF"/>
           <w:sz w:val="18"/>
         </w:rPr>
-        <w:t>?</w:t>
-      </w:r>
+        <w:t>Porque</w:t>
+      </w:r>
+      <w:proofErr w:type="gramEnd"/>
       <w:r>
         <w:rPr>
           <w:i/>
           <w:color w:val="7B7B7B" w:themeColor="accent3" w:themeShade="BF"/>
           <w:sz w:val="18"/>
         </w:rPr>
+        <w:t xml:space="preserve"> fazer este projeto</w:t>
+      </w:r>
+      <w:r>
+        <w:rPr>
+          <w:i/>
+          <w:color w:val="7B7B7B" w:themeColor="accent3" w:themeShade="BF"/>
+          <w:sz w:val="18"/>
+        </w:rPr>
+        <w:t>?</w:t>
+      </w:r>
+      <w:r>
+        <w:rPr>
+          <w:i/>
+          <w:color w:val="7B7B7B" w:themeColor="accent3" w:themeShade="BF"/>
+          <w:sz w:val="18"/>
+        </w:rPr>
         <w:t xml:space="preserve">) </w:t>
       </w:r>
     </w:p>
     <w:p>
-      <w:r>
-        <w:rPr>
-          <w:sz w:val="24"/>
-          <w:szCs w:val="24"/>
-        </w:rPr>
-        <w:t>A motivação desse</w:t>
-      </w:r>
-      <w:r>
-        <w:rPr>
-          <w:sz w:val="24"/>
-          <w:szCs w:val="24"/>
-        </w:rPr>
-        <w:t xml:space="preserve"> projeto está intimamente ligada com o seu objetivo. Como o projeto visa aumentar a qualidade de vida d</w:t>
-      </w:r>
-      <w:r>
-        <w:rPr>
-          <w:sz w:val="24"/>
-          <w:szCs w:val="24"/>
-        </w:rPr>
-        <w:t xml:space="preserve">o bicho de estimação e de seu dono o interesse vem diretamente do usuário. Além disso, o interesse da área da saúde e da etologia animal </w:t>
-      </w:r>
-      <w:r>
-        <w:rPr>
-          <w:sz w:val="24"/>
-          <w:szCs w:val="24"/>
-        </w:rPr>
-        <w:t xml:space="preserve">é a possível aquisição de dados comportamentais de diversos bichos. </w:t>
-      </w:r>
-      <w:r>
-        <w:rPr>
-          <w:sz w:val="24"/>
-          <w:szCs w:val="24"/>
-        </w:rPr>
-        <w:t>Alternativamente, esse é um projeto que pode ser escalado, podendo abranger grandes criadores de gado, por exemplo, pois possuiria a função de cortar a mão de obra que manualmente alimenta o gado.</w:t>
-      </w:r>
-      <w:r>
-        <w:rPr>
-          <w:sz w:val="24"/>
-          <w:szCs w:val="24"/>
-        </w:rPr>
-        <w:t xml:space="preserve"> Portanto, </w:t>
-      </w:r>
-      <w:r>
-        <w:rPr>
-          <w:sz w:val="24"/>
-          <w:szCs w:val="24"/>
-        </w:rPr>
-        <w:t xml:space="preserve">é possível afirmar que há diversos motivos e interesses de </w:t>
-      </w:r>
-      <w:r>
-        <w:rPr>
-          <w:sz w:val="24"/>
-          <w:szCs w:val="24"/>
-        </w:rPr>
-        <w:t>várias</w:t>
-      </w:r>
-      <w:r>
-        <w:rPr>
-          <w:sz w:val="24"/>
-          <w:szCs w:val="24"/>
-        </w:rPr>
-        <w:t xml:space="preserve"> partes em viabilizar o projeto, atuando em diversas áreas e podendo ser ferramenta para todos os que o utilizarem.</w:t>
+      <w:pPr>
+        <w:jc w:val="both"/>
+        <w:rPr>
+          <w:sz w:val="24"/>
+          <w:szCs w:val="24"/>
+        </w:rPr>
+      </w:pPr>
+      <w:r>
+        <w:rPr>
+          <w:sz w:val="24"/>
+          <w:szCs w:val="24"/>
+        </w:rPr>
+        <w:t>A motivação desse projeto está intimamente ligada com o seu objetivo. Como o projeto visa aumentar a qualidade de vida do bicho de estimação e de seu dono o interesse vem diretamente do usuário. Além disso, o interesse da área da saúde e da etologia animal é a possível aquisição de dados comportamentais de diversos bichos. Alternativamente, esse é um projeto que pode ser escalado, podendo abranger grandes criadores de gado, por exemplo, pois possuiria a função de cortar a mão de obra que manualmente alimenta o gado. Portanto, é possível afirmar que há diversos motivos e interesses de v</w:t>
+      </w:r>
+      <w:r>
+        <w:rPr>
+          <w:sz w:val="24"/>
+          <w:szCs w:val="24"/>
+        </w:rPr>
+        <w:t>á</w:t>
+      </w:r>
+      <w:r>
+        <w:rPr>
+          <w:sz w:val="24"/>
+          <w:szCs w:val="24"/>
+        </w:rPr>
+        <w:t>rias partes em viabilizar o projeto, atuando em diversas áreas e podendo ser ferramenta para todos os que o utilizarem.</w:t>
       </w:r>
     </w:p>
     <w:p/>
@@ -960,159 +621,102 @@
           <w:i/>
         </w:rPr>
       </w:pPr>
+    </w:p>
+    <w:p>
+      <w:pPr>
+        <w:pStyle w:val="PargrafodaLista"/>
+        <w:keepNext/>
+        <w:jc w:val="center"/>
+      </w:pPr>
       <w:r>
         <w:rPr>
           <w:i/>
           <w:noProof/>
-        </w:rPr>
-        <mc:AlternateContent>
-          <mc:Choice Requires="wps">
-            <w:drawing>
-              <wp:anchor distT="0" distB="0" distL="114300" distR="114300" simplePos="0" relativeHeight="251659264" behindDoc="0" locked="0" layoutInCell="1" allowOverlap="1" wp14:anchorId="57659690" wp14:editId="6F4DEA6D">
-                <wp:simplePos x="0" y="0"/>
-                <wp:positionH relativeFrom="column">
-                  <wp:posOffset>189865</wp:posOffset>
-                </wp:positionH>
-                <wp:positionV relativeFrom="paragraph">
-                  <wp:posOffset>147320</wp:posOffset>
-                </wp:positionV>
-                <wp:extent cx="5207000" cy="3873500"/>
-                <wp:effectExtent l="0" t="0" r="12700" b="12700"/>
-                <wp:wrapNone/>
-                <wp:docPr id="2" name="Retângulo 2"/>
-                <wp:cNvGraphicFramePr/>
-                <a:graphic xmlns:a="http://schemas.openxmlformats.org/drawingml/2006/main">
-                  <a:graphicData uri="http://schemas.microsoft.com/office/word/2010/wordprocessingShape">
-                    <wps:wsp>
-                      <wps:cNvSpPr/>
-                      <wps:spPr>
-                        <a:xfrm>
-                          <a:off x="0" y="0"/>
-                          <a:ext cx="5207000" cy="3873500"/>
-                        </a:xfrm>
-                        <a:prstGeom prst="rect">
-                          <a:avLst/>
-                        </a:prstGeom>
-                        <a:noFill/>
-                        <a:ln w="6350">
-                          <a:solidFill>
-                            <a:schemeClr val="tx1"/>
-                          </a:solidFill>
-                        </a:ln>
-                      </wps:spPr>
-                      <wps:style>
-                        <a:lnRef idx="2">
-                          <a:schemeClr val="accent1">
-                            <a:shade val="50000"/>
-                          </a:schemeClr>
-                        </a:lnRef>
-                        <a:fillRef idx="1">
-                          <a:schemeClr val="accent1"/>
-                        </a:fillRef>
-                        <a:effectRef idx="0">
-                          <a:schemeClr val="accent1"/>
-                        </a:effectRef>
-                        <a:fontRef idx="minor">
-                          <a:schemeClr val="lt1"/>
-                        </a:fontRef>
-                      </wps:style>
-                      <wps:bodyPr rot="0" spcFirstLastPara="0" vertOverflow="overflow" horzOverflow="overflow" vert="horz" wrap="square" lIns="91440" tIns="45720" rIns="91440" bIns="45720" numCol="1" spcCol="0" rtlCol="0" fromWordArt="0" anchor="ctr" anchorCtr="0" forceAA="0" compatLnSpc="1">
-                        <a:prstTxWarp prst="textNoShape">
-                          <a:avLst/>
-                        </a:prstTxWarp>
-                        <a:noAutofit/>
-                      </wps:bodyPr>
-                    </wps:wsp>
-                  </a:graphicData>
-                </a:graphic>
-                <wp14:sizeRelH relativeFrom="margin">
-                  <wp14:pctWidth>0</wp14:pctWidth>
-                </wp14:sizeRelH>
-                <wp14:sizeRelV relativeFrom="margin">
-                  <wp14:pctHeight>0</wp14:pctHeight>
-                </wp14:sizeRelV>
-              </wp:anchor>
-            </w:drawing>
-          </mc:Choice>
-          <mc:Fallback>
-            <w:pict>
-              <v:rect w14:anchorId="4F17D02B" id="Retângulo 2" o:spid="_x0000_s1026" style="position:absolute;margin-left:14.95pt;margin-top:11.6pt;width:410pt;height:305pt;z-index:251659264;visibility:visible;mso-wrap-style:square;mso-width-percent:0;mso-height-percent:0;mso-wrap-distance-left:9pt;mso-wrap-distance-top:0;mso-wrap-distance-right:9pt;mso-wrap-distance-bottom:0;mso-position-horizontal:absolute;mso-position-horizontal-relative:text;mso-position-vertical:absolute;mso-position-vertical-relative:text;mso-width-percent:0;mso-height-percent:0;mso-width-relative:margin;mso-height-relative:margin;v-text-anchor:middle" o:gfxdata="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" filled="f" strokecolor="black [3213]" strokeweight=".5pt"/>
-            </w:pict>
-          </mc:Fallback>
-        </mc:AlternateContent>
-      </w:r>
-    </w:p>
-    <w:p>
-      <w:pPr>
-        <w:rPr>
-          <w:i/>
-        </w:rPr>
-      </w:pPr>
-    </w:p>
-    <w:p>
-      <w:pPr>
-        <w:rPr>
-          <w:i/>
-        </w:rPr>
-      </w:pPr>
-    </w:p>
-    <w:p>
-      <w:pPr>
-        <w:rPr>
-          <w:i/>
-        </w:rPr>
-      </w:pPr>
-    </w:p>
-    <w:p>
-      <w:pPr>
-        <w:rPr>
-          <w:i/>
-        </w:rPr>
-      </w:pPr>
-    </w:p>
-    <w:p>
-      <w:pPr>
-        <w:rPr>
-          <w:i/>
-        </w:rPr>
-      </w:pPr>
-    </w:p>
-    <w:p>
-      <w:pPr>
-        <w:rPr>
-          <w:i/>
-        </w:rPr>
-      </w:pPr>
-    </w:p>
-    <w:p>
-      <w:pPr>
-        <w:rPr>
-          <w:i/>
-        </w:rPr>
-      </w:pPr>
-    </w:p>
-    <w:p>
-      <w:pPr>
-        <w:rPr>
-          <w:i/>
-        </w:rPr>
-      </w:pPr>
-    </w:p>
-    <w:p>
-      <w:pPr>
-        <w:rPr>
-          <w:i/>
-        </w:rPr>
-      </w:pPr>
-    </w:p>
-    <w:p>
-      <w:pPr>
-        <w:rPr>
-          <w:i/>
-        </w:rPr>
-      </w:pPr>
-    </w:p>
-    <w:p/>
+          <w:lang w:eastAsia="pt-BR"/>
+        </w:rPr>
+        <w:drawing>
+          <wp:inline distT="0" distB="0" distL="0" distR="0" wp14:anchorId="34298C99" wp14:editId="3903993B">
+            <wp:extent cx="4438650" cy="3325241"/>
+            <wp:effectExtent l="0" t="0" r="0" b="8890"/>
+            <wp:docPr id="15" name="Imagem 15" descr="Imagem em preto e branco&#10;&#10;Descrição gerada automaticamente com confiança baixa"/>
+            <wp:cNvGraphicFramePr>
+              <a:graphicFrameLocks xmlns:a="http://schemas.openxmlformats.org/drawingml/2006/main" noChangeAspect="1"/>
+            </wp:cNvGraphicFramePr>
+            <a:graphic xmlns:a="http://schemas.openxmlformats.org/drawingml/2006/main">
+              <a:graphicData uri="http://schemas.openxmlformats.org/drawingml/2006/picture">
+                <pic:pic xmlns:pic="http://schemas.openxmlformats.org/drawingml/2006/picture">
+                  <pic:nvPicPr>
+                    <pic:cNvPr id="15" name="Imagem 15" descr="Imagem em preto e branco&#10;&#10;Descrição gerada automaticamente com confiança baixa"/>
+                    <pic:cNvPicPr>
+                      <a:picLocks noChangeAspect="1" noChangeArrowheads="1"/>
+                    </pic:cNvPicPr>
+                  </pic:nvPicPr>
+                  <pic:blipFill>
+                    <a:blip r:embed="rId34">
+                      <a:extLst>
+                        <a:ext uri="{28A0092B-C50C-407E-A947-70E740481C1C}">
+                          <a14:useLocalDpi xmlns:a14="http://schemas.microsoft.com/office/drawing/2010/main" val="0"/>
+                        </a:ext>
+                      </a:extLst>
+                    </a:blip>
+                    <a:srcRect/>
+                    <a:stretch>
+                      <a:fillRect/>
+                    </a:stretch>
+                  </pic:blipFill>
+                  <pic:spPr bwMode="auto">
+                    <a:xfrm>
+                      <a:off x="0" y="0"/>
+                      <a:ext cx="4468842" cy="3347860"/>
+                    </a:xfrm>
+                    <a:prstGeom prst="rect">
+                      <a:avLst/>
+                    </a:prstGeom>
+                    <a:noFill/>
+                  </pic:spPr>
+                </pic:pic>
+              </a:graphicData>
+            </a:graphic>
+          </wp:inline>
+        </w:drawing>
+      </w:r>
+    </w:p>
+    <w:p>
+      <w:pPr>
+        <w:pStyle w:val="Legenda"/>
+        <w:jc w:val="center"/>
+        <w:rPr>
+          <w:i w:val="0"/>
+        </w:rPr>
+      </w:pPr>
+      <w:r>
+        <w:t xml:space="preserve">Figura </w:t>
+      </w:r>
+      <w:r>
+        <w:fldChar w:fldCharType="begin"/>
+      </w:r>
+      <w:r>
+        <w:instrText xml:space="preserve"> SEQ Figura \* ARABIC </w:instrText>
+      </w:r>
+      <w:r>
+        <w:fldChar w:fldCharType="separate"/>
+      </w:r>
+      <w:r>
+        <w:rPr>
+          <w:noProof/>
+        </w:rPr>
+        <w:t>1</w:t>
+      </w:r>
+      <w:r>
+        <w:rPr>
+          <w:noProof/>
+        </w:rPr>
+        <w:fldChar w:fldCharType="end"/>
+      </w:r>
+      <w:r>
+        <w:t xml:space="preserve"> - Desenho do projeto</w:t>
+      </w:r>
+    </w:p>
     <w:p/>
     <w:p/>
     <w:p/>
@@ -1128,7 +732,6 @@
         <w:rPr>
           <w:b/>
         </w:rPr>
-        <w:lastRenderedPageBreak/>
         <w:t>Lista final de componentes</w:t>
       </w:r>
       <w:r>
@@ -1176,7 +779,40 @@
         </w:numPr>
       </w:pPr>
       <w:r>
-        <w:t>_______________________________________________________ qtd: ____</w:t>
+        <w:t>Arduino Mega</w:t>
+      </w:r>
+      <w:r>
+        <w:tab/>
+      </w:r>
+      <w:r>
+        <w:tab/>
+      </w:r>
+      <w:r>
+        <w:tab/>
+      </w:r>
+      <w:r>
+        <w:tab/>
+      </w:r>
+      <w:r>
+        <w:tab/>
+      </w:r>
+      <w:r>
+        <w:tab/>
+      </w:r>
+      <w:r>
+        <w:tab/>
+        <w:t xml:space="preserve">        </w:t>
+      </w:r>
+      <w:r>
+        <w:tab/>
+      </w:r>
+      <w:proofErr w:type="spellStart"/>
+      <w:r>
+        <w:t>qtd</w:t>
+      </w:r>
+      <w:proofErr w:type="spellEnd"/>
+      <w:r>
+        <w:t>: 01</w:t>
       </w:r>
     </w:p>
     <w:p>
@@ -1188,7 +824,34 @@
         </w:numPr>
       </w:pPr>
       <w:r>
-        <w:t xml:space="preserve">_______________________________________________________ </w:t>
+        <w:t>ESP32</w:t>
+      </w:r>
+      <w:r>
+        <w:tab/>
+      </w:r>
+      <w:r>
+        <w:tab/>
+      </w:r>
+      <w:r>
+        <w:tab/>
+      </w:r>
+      <w:r>
+        <w:tab/>
+      </w:r>
+      <w:r>
+        <w:tab/>
+      </w:r>
+      <w:r>
+        <w:tab/>
+      </w:r>
+      <w:r>
+        <w:tab/>
+      </w:r>
+      <w:r>
+        <w:tab/>
+      </w:r>
+      <w:r>
+        <w:tab/>
       </w:r>
       <w:proofErr w:type="spellStart"/>
       <w:r>
@@ -1196,7 +859,7 @@
       </w:r>
       <w:proofErr w:type="spellEnd"/>
       <w:r>
-        <w:t>: ____</w:t>
+        <w:t>: 01</w:t>
       </w:r>
     </w:p>
     <w:p>
@@ -1208,7 +871,29 @@
         </w:numPr>
       </w:pPr>
       <w:r>
-        <w:t xml:space="preserve">_______________________________________________________ </w:t>
+        <w:t>Módulo cartão SD</w:t>
+      </w:r>
+      <w:r>
+        <w:tab/>
+      </w:r>
+      <w:r>
+        <w:tab/>
+      </w:r>
+      <w:r>
+        <w:tab/>
+      </w:r>
+      <w:r>
+        <w:tab/>
+      </w:r>
+      <w:r>
+        <w:tab/>
+      </w:r>
+      <w:r>
+        <w:tab/>
+        <w:t xml:space="preserve">        </w:t>
+      </w:r>
+      <w:r>
+        <w:tab/>
       </w:r>
       <w:proofErr w:type="spellStart"/>
       <w:r>
@@ -1216,7 +901,7 @@
       </w:r>
       <w:proofErr w:type="spellEnd"/>
       <w:r>
-        <w:t>: ____</w:t>
+        <w:t>: 01</w:t>
       </w:r>
     </w:p>
     <w:p>
@@ -1228,7 +913,26 @@
         </w:numPr>
       </w:pPr>
       <w:r>
-        <w:t xml:space="preserve">_______________________________________________________ </w:t>
+        <w:t>Módulo LCD 20x4 com I2C</w:t>
+      </w:r>
+      <w:r>
+        <w:tab/>
+      </w:r>
+      <w:r>
+        <w:tab/>
+      </w:r>
+      <w:r>
+        <w:tab/>
+      </w:r>
+      <w:r>
+        <w:tab/>
+      </w:r>
+      <w:r>
+        <w:tab/>
+        <w:t xml:space="preserve">       </w:t>
+      </w:r>
+      <w:r>
+        <w:tab/>
       </w:r>
       <w:proofErr w:type="spellStart"/>
       <w:r>
@@ -1236,7 +940,7 @@
       </w:r>
       <w:proofErr w:type="spellEnd"/>
       <w:r>
-        <w:t>: ____</w:t>
+        <w:t>: 01</w:t>
       </w:r>
     </w:p>
     <w:p>
@@ -1248,7 +952,28 @@
         </w:numPr>
       </w:pPr>
       <w:r>
-        <w:t xml:space="preserve">_______________________________________________________ </w:t>
+        <w:t xml:space="preserve">Células de carga </w:t>
+      </w:r>
+      <w:r>
+        <w:tab/>
+      </w:r>
+      <w:r>
+        <w:tab/>
+      </w:r>
+      <w:r>
+        <w:tab/>
+      </w:r>
+      <w:r>
+        <w:tab/>
+      </w:r>
+      <w:r>
+        <w:tab/>
+      </w:r>
+      <w:r>
+        <w:tab/>
+      </w:r>
+      <w:r>
+        <w:tab/>
       </w:r>
       <w:proofErr w:type="spellStart"/>
       <w:r>
@@ -1256,7 +981,7 @@
       </w:r>
       <w:proofErr w:type="spellEnd"/>
       <w:r>
-        <w:t>: ____</w:t>
+        <w:t>: 04</w:t>
       </w:r>
     </w:p>
     <w:p>
@@ -1268,7 +993,32 @@
         </w:numPr>
       </w:pPr>
       <w:r>
-        <w:t xml:space="preserve">_______________________________________________________ </w:t>
+        <w:t>Módulo HX711</w:t>
+      </w:r>
+      <w:r>
+        <w:tab/>
+      </w:r>
+      <w:r>
+        <w:tab/>
+      </w:r>
+      <w:r>
+        <w:tab/>
+      </w:r>
+      <w:r>
+        <w:tab/>
+        <w:t xml:space="preserve">        </w:t>
+      </w:r>
+      <w:r>
+        <w:tab/>
+      </w:r>
+      <w:r>
+        <w:tab/>
+      </w:r>
+      <w:r>
+        <w:tab/>
+      </w:r>
+      <w:r>
+        <w:tab/>
       </w:r>
       <w:proofErr w:type="spellStart"/>
       <w:r>
@@ -1276,7 +1026,7 @@
       </w:r>
       <w:proofErr w:type="spellEnd"/>
       <w:r>
-        <w:t>: ____</w:t>
+        <w:t>: 01</w:t>
       </w:r>
     </w:p>
     <w:p>
@@ -1288,7 +1038,32 @@
         </w:numPr>
       </w:pPr>
       <w:r>
-        <w:t xml:space="preserve">_______________________________________________________ </w:t>
+        <w:t>Servo motor</w:t>
+      </w:r>
+      <w:r>
+        <w:tab/>
+      </w:r>
+      <w:r>
+        <w:tab/>
+      </w:r>
+      <w:r>
+        <w:tab/>
+      </w:r>
+      <w:r>
+        <w:tab/>
+      </w:r>
+      <w:r>
+        <w:tab/>
+      </w:r>
+      <w:r>
+        <w:tab/>
+      </w:r>
+      <w:r>
+        <w:tab/>
+        <w:t xml:space="preserve">        </w:t>
+      </w:r>
+      <w:r>
+        <w:tab/>
       </w:r>
       <w:proofErr w:type="spellStart"/>
       <w:r>
@@ -1296,7 +1071,7 @@
       </w:r>
       <w:proofErr w:type="spellEnd"/>
       <w:r>
-        <w:t>: ____</w:t>
+        <w:t>: 01</w:t>
       </w:r>
     </w:p>
     <w:p>
@@ -1308,7 +1083,31 @@
         </w:numPr>
       </w:pPr>
       <w:r>
-        <w:t xml:space="preserve">_______________________________________________________ </w:t>
+        <w:t>Madeira MDF</w:t>
+      </w:r>
+      <w:r>
+        <w:tab/>
+      </w:r>
+      <w:r>
+        <w:tab/>
+      </w:r>
+      <w:r>
+        <w:tab/>
+      </w:r>
+      <w:r>
+        <w:tab/>
+      </w:r>
+      <w:r>
+        <w:tab/>
+      </w:r>
+      <w:r>
+        <w:tab/>
+      </w:r>
+      <w:r>
+        <w:tab/>
+      </w:r>
+      <w:r>
+        <w:tab/>
       </w:r>
       <w:proofErr w:type="spellStart"/>
       <w:r>
@@ -1316,7 +1115,7 @@
       </w:r>
       <w:proofErr w:type="spellEnd"/>
       <w:r>
-        <w:t>: ____</w:t>
+        <w:t xml:space="preserve">: 01 </w:t>
       </w:r>
     </w:p>
     <w:p>
@@ -1328,7 +1127,31 @@
         </w:numPr>
       </w:pPr>
       <w:r>
-        <w:t xml:space="preserve">_______________________________________________________ </w:t>
+        <w:t xml:space="preserve">Fonte 12V 5A </w:t>
+      </w:r>
+      <w:r>
+        <w:tab/>
+      </w:r>
+      <w:r>
+        <w:tab/>
+      </w:r>
+      <w:r>
+        <w:tab/>
+      </w:r>
+      <w:r>
+        <w:tab/>
+      </w:r>
+      <w:r>
+        <w:tab/>
+      </w:r>
+      <w:r>
+        <w:tab/>
+      </w:r>
+      <w:r>
+        <w:tab/>
+      </w:r>
+      <w:r>
+        <w:tab/>
       </w:r>
       <w:proofErr w:type="spellStart"/>
       <w:r>
@@ -1336,7 +1159,7 @@
       </w:r>
       <w:proofErr w:type="spellEnd"/>
       <w:r>
-        <w:t>: ____</w:t>
+        <w:t xml:space="preserve">: 01 </w:t>
       </w:r>
     </w:p>
     <w:p>
@@ -1348,7 +1171,23 @@
         </w:numPr>
       </w:pPr>
       <w:r>
-        <w:t xml:space="preserve">_______________________________________________________ </w:t>
+        <w:t>Sensor de proximidade infravermelho</w:t>
+      </w:r>
+      <w:r>
+        <w:tab/>
+      </w:r>
+      <w:r>
+        <w:tab/>
+      </w:r>
+      <w:r>
+        <w:tab/>
+      </w:r>
+      <w:r>
+        <w:tab/>
+        <w:t xml:space="preserve"> </w:t>
+      </w:r>
+      <w:r>
+        <w:tab/>
       </w:r>
       <w:proofErr w:type="spellStart"/>
       <w:r>
@@ -1356,66 +1195,10 @@
       </w:r>
       <w:proofErr w:type="spellEnd"/>
       <w:r>
-        <w:t>: ____</w:t>
-      </w:r>
-    </w:p>
-    <w:p>
-      <w:pPr>
-        <w:pStyle w:val="PargrafodaLista"/>
-        <w:numPr>
-          <w:ilvl w:val="0"/>
-          <w:numId w:val="21"/>
-        </w:numPr>
-      </w:pPr>
-      <w:r>
-        <w:t xml:space="preserve">_______________________________________________________ </w:t>
-      </w:r>
-      <w:proofErr w:type="spellStart"/>
-      <w:r>
-        <w:t>qtd</w:t>
-      </w:r>
-      <w:proofErr w:type="spellEnd"/>
-      <w:r>
-        <w:t>: ____</w:t>
-      </w:r>
-    </w:p>
-    <w:p>
-      <w:pPr>
-        <w:pStyle w:val="PargrafodaLista"/>
-        <w:numPr>
-          <w:ilvl w:val="0"/>
-          <w:numId w:val="21"/>
-        </w:numPr>
-      </w:pPr>
-      <w:r>
-        <w:t xml:space="preserve">_______________________________________________________ </w:t>
-      </w:r>
-      <w:proofErr w:type="spellStart"/>
-      <w:r>
-        <w:t>qtd</w:t>
-      </w:r>
-      <w:proofErr w:type="spellEnd"/>
-      <w:r>
-        <w:t>: ____</w:t>
-      </w:r>
-    </w:p>
-    <w:p>
-      <w:pPr>
-        <w:ind w:left="1080"/>
-      </w:pPr>
-    </w:p>
-    <w:p>
-      <w:pPr>
-        <w:ind w:left="1080"/>
-      </w:pPr>
+        <w:t>: 01</w:t>
+      </w:r>
     </w:p>
     <w:p/>
-    <w:p>
-      <w:pPr>
-        <w:pStyle w:val="PargrafodaLista"/>
-        <w:ind w:left="1440"/>
-      </w:pPr>
-    </w:p>
     <w:p>
       <w:pPr>
         <w:pStyle w:val="PargrafodaLista"/>
@@ -1423,6 +1206,9 @@
           <w:ilvl w:val="0"/>
           <w:numId w:val="20"/>
         </w:numPr>
+        <w:rPr>
+          <w:b/>
+        </w:rPr>
       </w:pPr>
       <w:r>
         <w:rPr>
@@ -1454,30 +1240,12 @@
           <w:color w:val="7B7B7B" w:themeColor="accent3" w:themeShade="BF"/>
           <w:sz w:val="18"/>
         </w:rPr>
-        <w:t xml:space="preserve">(Abaixo, descrever o andamento do projeto até a data do preenchimento deste relatório. Quais peças já foram produzidas? Quais programações já foram feitas? Quais atividades já estão concluídas? Quais os próximos passos? Ao final, anexar fotos </w:t>
-      </w:r>
-      <w:r>
-        <w:rPr>
-          <w:color w:val="7B7B7B" w:themeColor="accent3" w:themeShade="BF"/>
-          <w:sz w:val="18"/>
-        </w:rPr>
-        <w:t>d</w:t>
-      </w:r>
-      <w:r>
-        <w:rPr>
-          <w:color w:val="7B7B7B" w:themeColor="accent3" w:themeShade="BF"/>
-          <w:sz w:val="18"/>
-        </w:rPr>
-        <w:t>as atividades realizadas)</w:t>
+        <w:t>(Abaixo, descrever o andamento do projeto até a data do preenchimento deste relatório. Quais peças já foram produzidas? Quais programações já foram feitas? Quais atividades já estão concluídas? Quais os próximos passos? Ao final, anexar fotos das atividades realizadas)</w:t>
       </w:r>
     </w:p>
     <w:p>
       <w:pPr>
         <w:pStyle w:val="PargrafodaLista"/>
-        <w:rPr>
-          <w:color w:val="7B7B7B" w:themeColor="accent3" w:themeShade="BF"/>
-          <w:sz w:val="18"/>
-        </w:rPr>
       </w:pPr>
     </w:p>
     <w:p>
@@ -1493,9 +1261,14 @@
       <w:pPr>
         <w:pStyle w:val="PargrafodaLista"/>
         <w:spacing w:afterLines="120" w:after="288"/>
-      </w:pPr>
-      <w:r>
-        <w:t>__________________________________________________________________________________________________________________________________________________________________________________________________________________________________________________________________________________________________________________________________________________________________________________________________________________________________________</w:t>
+        <w:jc w:val="both"/>
+      </w:pPr>
+      <w:r>
+        <w:rPr>
+          <w:sz w:val="24"/>
+          <w:szCs w:val="24"/>
+        </w:rPr>
+        <w:t>Já foram feitos os desenhos, os modelos 3D, bem como suas montagens. Baseado nisso, fizemos os protótipos de como deveria ficar a montagem. Além disso, foram realizados os testes da balança bem como sua calibragem, foi feito o aplicativo e a comunicação com o ESP32, foram realizados testes de comunicação e dos padrões dos protocolos de dados.</w:t>
       </w:r>
     </w:p>
     <w:p>
@@ -1511,10 +1284,123 @@
       <w:pPr>
         <w:spacing w:afterLines="120" w:after="288"/>
         <w:ind w:left="708"/>
-      </w:pPr>
-      <w:r>
-        <w:t>___________________________________________________________________________________________________________________________________________________________________________________________________________________________________________________________________________________________________________________________________________________________________</w:t>
-      </w:r>
+        <w:jc w:val="both"/>
+        <w:rPr>
+          <w:sz w:val="24"/>
+          <w:szCs w:val="24"/>
+        </w:rPr>
+      </w:pPr>
+      <w:r>
+        <w:rPr>
+          <w:sz w:val="24"/>
+          <w:szCs w:val="24"/>
+        </w:rPr>
+        <w:t>D</w:t>
+      </w:r>
+      <w:r>
+        <w:rPr>
+          <w:sz w:val="24"/>
+          <w:szCs w:val="24"/>
+        </w:rPr>
+        <w:t xml:space="preserve">esenvolver o método </w:t>
+      </w:r>
+      <w:r>
+        <w:rPr>
+          <w:sz w:val="24"/>
+          <w:szCs w:val="24"/>
+        </w:rPr>
+        <w:t xml:space="preserve">de como </w:t>
+      </w:r>
+      <w:r>
+        <w:rPr>
+          <w:sz w:val="24"/>
+          <w:szCs w:val="24"/>
+        </w:rPr>
+        <w:t>funcionar</w:t>
+      </w:r>
+      <w:r>
+        <w:rPr>
+          <w:sz w:val="24"/>
+          <w:szCs w:val="24"/>
+        </w:rPr>
+        <w:t xml:space="preserve">á a </w:t>
+      </w:r>
+      <w:r>
+        <w:rPr>
+          <w:sz w:val="24"/>
+          <w:szCs w:val="24"/>
+        </w:rPr>
+        <w:t>portinhola deslizante para cair o alimento com o servo motor que será utilizado</w:t>
+      </w:r>
+      <w:r>
+        <w:rPr>
+          <w:sz w:val="24"/>
+          <w:szCs w:val="24"/>
+        </w:rPr>
+        <w:t>. Cortar no laser e montar a estrutura e acomodar os circuitos na montagem. Ajustes no aplicativo e na comunicação, esperar o recebimento dos materiais solicitados para desenvolver o restante da programação.</w:t>
+      </w:r>
+    </w:p>
+    <w:p>
+      <w:pPr>
+        <w:spacing w:afterLines="120" w:after="288"/>
+        <w:ind w:left="708"/>
+        <w:jc w:val="both"/>
+        <w:rPr>
+          <w:sz w:val="24"/>
+          <w:szCs w:val="24"/>
+        </w:rPr>
+      </w:pPr>
+    </w:p>
+    <w:p>
+      <w:pPr>
+        <w:spacing w:afterLines="120" w:after="288"/>
+        <w:ind w:left="708"/>
+        <w:jc w:val="both"/>
+        <w:rPr>
+          <w:sz w:val="24"/>
+          <w:szCs w:val="24"/>
+        </w:rPr>
+      </w:pPr>
+    </w:p>
+    <w:p>
+      <w:pPr>
+        <w:spacing w:afterLines="120" w:after="288"/>
+        <w:ind w:left="708"/>
+        <w:jc w:val="both"/>
+        <w:rPr>
+          <w:sz w:val="24"/>
+          <w:szCs w:val="24"/>
+        </w:rPr>
+      </w:pPr>
+    </w:p>
+    <w:p>
+      <w:pPr>
+        <w:spacing w:afterLines="120" w:after="288"/>
+        <w:ind w:left="708"/>
+        <w:jc w:val="both"/>
+        <w:rPr>
+          <w:sz w:val="24"/>
+          <w:szCs w:val="24"/>
+        </w:rPr>
+      </w:pPr>
+    </w:p>
+    <w:p>
+      <w:pPr>
+        <w:spacing w:afterLines="120" w:after="288"/>
+        <w:ind w:left="708"/>
+        <w:jc w:val="both"/>
+        <w:rPr>
+          <w:sz w:val="24"/>
+          <w:szCs w:val="24"/>
+        </w:rPr>
+      </w:pPr>
+    </w:p>
+    <w:p>
+      <w:pPr>
+        <w:spacing w:afterLines="120" w:after="288"/>
+        <w:ind w:left="708"/>
+        <w:jc w:val="both"/>
+      </w:pPr>
     </w:p>
     <w:p>
       <w:r>
@@ -1522,105 +1408,507 @@
         <w:t xml:space="preserve">Imagens: </w:t>
       </w:r>
     </w:p>
-    <w:p>
-      <w:pPr>
-        <w:pStyle w:val="PargrafodaLista"/>
-        <w:ind w:left="1440"/>
+    <w:p/>
+    <w:p>
+      <w:pPr>
+        <w:keepNext/>
+        <w:jc w:val="center"/>
       </w:pPr>
       <w:r>
         <w:rPr>
           <w:noProof/>
-        </w:rPr>
-        <mc:AlternateContent>
-          <mc:Choice Requires="wps">
-            <w:drawing>
-              <wp:anchor distT="0" distB="0" distL="114300" distR="114300" simplePos="0" relativeHeight="251660288" behindDoc="0" locked="0" layoutInCell="1" allowOverlap="1" wp14:anchorId="1B2748D1" wp14:editId="128E13B9">
-                <wp:simplePos x="0" y="0"/>
-                <wp:positionH relativeFrom="margin">
-                  <wp:align>right</wp:align>
-                </wp:positionH>
-                <wp:positionV relativeFrom="paragraph">
-                  <wp:posOffset>23495</wp:posOffset>
-                </wp:positionV>
-                <wp:extent cx="4927600" cy="4565650"/>
-                <wp:effectExtent l="0" t="0" r="25400" b="25400"/>
-                <wp:wrapNone/>
-                <wp:docPr id="3" name="Retângulo 3"/>
-                <wp:cNvGraphicFramePr/>
-                <a:graphic xmlns:a="http://schemas.openxmlformats.org/drawingml/2006/main">
-                  <a:graphicData uri="http://schemas.microsoft.com/office/word/2010/wordprocessingShape">
-                    <wps:wsp>
-                      <wps:cNvSpPr/>
-                      <wps:spPr>
-                        <a:xfrm>
-                          <a:off x="0" y="0"/>
-                          <a:ext cx="4927600" cy="4565650"/>
-                        </a:xfrm>
-                        <a:prstGeom prst="rect">
-                          <a:avLst/>
-                        </a:prstGeom>
-                        <a:noFill/>
-                        <a:ln w="6350">
-                          <a:solidFill>
-                            <a:schemeClr val="tx1"/>
-                          </a:solidFill>
-                        </a:ln>
-                      </wps:spPr>
-                      <wps:style>
-                        <a:lnRef idx="2">
-                          <a:schemeClr val="accent1">
-                            <a:shade val="50000"/>
-                          </a:schemeClr>
-                        </a:lnRef>
-                        <a:fillRef idx="1">
-                          <a:schemeClr val="accent1"/>
-                        </a:fillRef>
-                        <a:effectRef idx="0">
-                          <a:schemeClr val="accent1"/>
-                        </a:effectRef>
-                        <a:fontRef idx="minor">
-                          <a:schemeClr val="lt1"/>
-                        </a:fontRef>
-                      </wps:style>
-                      <wps:bodyPr rot="0" spcFirstLastPara="0" vertOverflow="overflow" horzOverflow="overflow" vert="horz" wrap="square" lIns="91440" tIns="45720" rIns="91440" bIns="45720" numCol="1" spcCol="0" rtlCol="0" fromWordArt="0" anchor="ctr" anchorCtr="0" forceAA="0" compatLnSpc="1">
-                        <a:prstTxWarp prst="textNoShape">
-                          <a:avLst/>
-                        </a:prstTxWarp>
-                        <a:noAutofit/>
-                      </wps:bodyPr>
-                    </wps:wsp>
-                  </a:graphicData>
-                </a:graphic>
-                <wp14:sizeRelH relativeFrom="margin">
-                  <wp14:pctWidth>0</wp14:pctWidth>
-                </wp14:sizeRelH>
-              </wp:anchor>
-            </w:drawing>
-          </mc:Choice>
-          <mc:Fallback>
-            <w:pict>
-              <v:rect w14:anchorId="2538A2C2" id="Retângulo 3" o:spid="_x0000_s1026" style="position:absolute;margin-left:336.8pt;margin-top:1.85pt;width:388pt;height:359.5pt;z-index:251660288;visibility:visible;mso-wrap-style:square;mso-width-percent:0;mso-wrap-distance-left:9pt;mso-wrap-distance-top:0;mso-wrap-distance-right:9pt;mso-wrap-distance-bottom:0;mso-position-horizontal:right;mso-position-horizontal-relative:margin;mso-position-vertical:absolute;mso-position-vertical-relative:text;mso-width-percent:0;mso-width-relative:margin;v-text-anchor:middle" o:gfxdata="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" filled="f" strokecolor="black [3213]" strokeweight=".5pt">
-                <w10:wrap anchorx="margin"/>
-              </v:rect>
-            </w:pict>
-          </mc:Fallback>
-        </mc:AlternateContent>
-      </w:r>
-    </w:p>
-    <w:p>
-      <w:pPr>
-        <w:pStyle w:val="PargrafodaLista"/>
-        <w:ind w:left="1440"/>
-      </w:pPr>
-    </w:p>
-    <w:p>
-      <w:pPr>
-        <w:pStyle w:val="PargrafodaLista"/>
-        <w:ind w:left="1440"/>
-      </w:pPr>
+          <w:lang w:eastAsia="pt-BR"/>
+        </w:rPr>
+        <w:drawing>
+          <wp:inline distT="0" distB="0" distL="0" distR="0" wp14:anchorId="5126B063" wp14:editId="5449AB0B">
+            <wp:extent cx="2545807" cy="3394508"/>
+            <wp:effectExtent l="0" t="5080" r="1905" b="1905"/>
+            <wp:docPr id="18" name="Imagem 18" descr="Diagrama, Esquemático&#10;&#10;Descrição gerada automaticamente"/>
+            <wp:cNvGraphicFramePr>
+              <a:graphicFrameLocks xmlns:a="http://schemas.openxmlformats.org/drawingml/2006/main" noChangeAspect="1"/>
+            </wp:cNvGraphicFramePr>
+            <a:graphic xmlns:a="http://schemas.openxmlformats.org/drawingml/2006/main">
+              <a:graphicData uri="http://schemas.openxmlformats.org/drawingml/2006/picture">
+                <pic:pic xmlns:pic="http://schemas.openxmlformats.org/drawingml/2006/picture">
+                  <pic:nvPicPr>
+                    <pic:cNvPr id="18" name="Imagem 18" descr="Diagrama, Esquemático&#10;&#10;Descrição gerada automaticamente"/>
+                    <pic:cNvPicPr/>
+                  </pic:nvPicPr>
+                  <pic:blipFill>
+                    <a:blip r:embed="rId35" cstate="print">
+                      <a:extLst>
+                        <a:ext uri="{28A0092B-C50C-407E-A947-70E740481C1C}">
+                          <a14:useLocalDpi xmlns:a14="http://schemas.microsoft.com/office/drawing/2010/main" val="0"/>
+                        </a:ext>
+                      </a:extLst>
+                    </a:blip>
+                    <a:stretch>
+                      <a:fillRect/>
+                    </a:stretch>
+                  </pic:blipFill>
+                  <pic:spPr>
+                    <a:xfrm rot="16200000">
+                      <a:off x="0" y="0"/>
+                      <a:ext cx="2555591" cy="3407554"/>
+                    </a:xfrm>
+                    <a:prstGeom prst="rect">
+                      <a:avLst/>
+                    </a:prstGeom>
+                  </pic:spPr>
+                </pic:pic>
+              </a:graphicData>
+            </a:graphic>
+          </wp:inline>
+        </w:drawing>
+      </w:r>
+    </w:p>
+    <w:p>
+      <w:pPr>
+        <w:pStyle w:val="Legenda"/>
+        <w:jc w:val="center"/>
+      </w:pPr>
+      <w:r>
+        <w:t xml:space="preserve">Figura </w:t>
+      </w:r>
+      <w:r>
+        <w:fldChar w:fldCharType="begin"/>
+      </w:r>
+      <w:r>
+        <w:instrText xml:space="preserve"> SEQ Figura \* ARABIC </w:instrText>
+      </w:r>
+      <w:r>
+        <w:fldChar w:fldCharType="separate"/>
+      </w:r>
+      <w:r>
+        <w:rPr>
+          <w:noProof/>
+        </w:rPr>
+        <w:t>2</w:t>
+      </w:r>
+      <w:r>
+        <w:rPr>
+          <w:noProof/>
+        </w:rPr>
+        <w:fldChar w:fldCharType="end"/>
+      </w:r>
+      <w:r>
+        <w:t xml:space="preserve"> - Desenho à mão do projeto</w:t>
+      </w:r>
+    </w:p>
+    <w:p>
+      <w:pPr>
+        <w:keepNext/>
+        <w:jc w:val="center"/>
+      </w:pPr>
+      <w:r>
+        <w:rPr>
+          <w:noProof/>
+          <w:lang w:eastAsia="pt-BR"/>
+        </w:rPr>
+        <w:drawing>
+          <wp:inline distT="0" distB="0" distL="0" distR="0" wp14:anchorId="58872026" wp14:editId="52E92559">
+            <wp:extent cx="3478904" cy="4638675"/>
+            <wp:effectExtent l="0" t="0" r="7620" b="0"/>
+            <wp:docPr id="2" name="Imagem 2" descr="Mesa com computador e cadeira&#10;&#10;Descrição gerada automaticamente com confiança média"/>
+            <wp:cNvGraphicFramePr>
+              <a:graphicFrameLocks xmlns:a="http://schemas.openxmlformats.org/drawingml/2006/main" noChangeAspect="1"/>
+            </wp:cNvGraphicFramePr>
+            <a:graphic xmlns:a="http://schemas.openxmlformats.org/drawingml/2006/main">
+              <a:graphicData uri="http://schemas.openxmlformats.org/drawingml/2006/picture">
+                <pic:pic xmlns:pic="http://schemas.openxmlformats.org/drawingml/2006/picture">
+                  <pic:nvPicPr>
+                    <pic:cNvPr id="8" name="Imagem 8" descr="Mesa com computador e cadeira&#10;&#10;Descrição gerada automaticamente com confiança média"/>
+                    <pic:cNvPicPr/>
+                  </pic:nvPicPr>
+                  <pic:blipFill>
+                    <a:blip r:embed="rId36" cstate="print">
+                      <a:extLst>
+                        <a:ext uri="{28A0092B-C50C-407E-A947-70E740481C1C}">
+                          <a14:useLocalDpi xmlns:a14="http://schemas.microsoft.com/office/drawing/2010/main" val="0"/>
+                        </a:ext>
+                      </a:extLst>
+                    </a:blip>
+                    <a:stretch>
+                      <a:fillRect/>
+                    </a:stretch>
+                  </pic:blipFill>
+                  <pic:spPr>
+                    <a:xfrm>
+                      <a:off x="0" y="0"/>
+                      <a:ext cx="3483048" cy="4644201"/>
+                    </a:xfrm>
+                    <a:prstGeom prst="rect">
+                      <a:avLst/>
+                    </a:prstGeom>
+                  </pic:spPr>
+                </pic:pic>
+              </a:graphicData>
+            </a:graphic>
+          </wp:inline>
+        </w:drawing>
+      </w:r>
+    </w:p>
+    <w:p>
+      <w:pPr>
+        <w:pStyle w:val="Legenda"/>
+        <w:jc w:val="center"/>
+      </w:pPr>
+      <w:r>
+        <w:t xml:space="preserve">Figura </w:t>
+      </w:r>
+      <w:r>
+        <w:fldChar w:fldCharType="begin"/>
+      </w:r>
+      <w:r>
+        <w:instrText xml:space="preserve"> SEQ Figura \* ARABIC </w:instrText>
+      </w:r>
+      <w:r>
+        <w:fldChar w:fldCharType="separate"/>
+      </w:r>
+      <w:r>
+        <w:rPr>
+          <w:noProof/>
+        </w:rPr>
+        <w:t>3</w:t>
+      </w:r>
+      <w:r>
+        <w:rPr>
+          <w:noProof/>
+        </w:rPr>
+        <w:fldChar w:fldCharType="end"/>
+      </w:r>
+      <w:r>
+        <w:t xml:space="preserve"> - Protótipo e prova de conceito</w:t>
+      </w:r>
+    </w:p>
+    <w:p/>
+    <w:p>
+      <w:pPr>
+        <w:keepNext/>
+        <w:jc w:val="center"/>
+      </w:pPr>
+      <w:r>
+        <w:rPr>
+          <w:noProof/>
+        </w:rPr>
+        <w:drawing>
+          <wp:inline distT="0" distB="0" distL="0" distR="0" wp14:anchorId="12576FC7" wp14:editId="3F67CFED">
+            <wp:extent cx="2274374" cy="5057775"/>
+            <wp:effectExtent l="0" t="0" r="0" b="0"/>
+            <wp:docPr id="3" name="Imagem 3" descr="Tela de celular com mensagem de texto&#10;&#10;Descrição gerada automaticamente"/>
+            <wp:cNvGraphicFramePr>
+              <a:graphicFrameLocks xmlns:a="http://schemas.openxmlformats.org/drawingml/2006/main" noChangeAspect="1"/>
+            </wp:cNvGraphicFramePr>
+            <a:graphic xmlns:a="http://schemas.openxmlformats.org/drawingml/2006/main">
+              <a:graphicData uri="http://schemas.openxmlformats.org/drawingml/2006/picture">
+                <pic:pic xmlns:pic="http://schemas.openxmlformats.org/drawingml/2006/picture">
+                  <pic:nvPicPr>
+                    <pic:cNvPr id="3" name="Imagem 3" descr="Tela de celular com mensagem de texto&#10;&#10;Descrição gerada automaticamente"/>
+                    <pic:cNvPicPr>
+                      <a:picLocks noChangeAspect="1" noChangeArrowheads="1"/>
+                    </pic:cNvPicPr>
+                  </pic:nvPicPr>
+                  <pic:blipFill>
+                    <a:blip r:embed="rId37" cstate="print">
+                      <a:extLst>
+                        <a:ext uri="{28A0092B-C50C-407E-A947-70E740481C1C}">
+                          <a14:useLocalDpi xmlns:a14="http://schemas.microsoft.com/office/drawing/2010/main" val="0"/>
+                        </a:ext>
+                      </a:extLst>
+                    </a:blip>
+                    <a:srcRect/>
+                    <a:stretch>
+                      <a:fillRect/>
+                    </a:stretch>
+                  </pic:blipFill>
+                  <pic:spPr bwMode="auto">
+                    <a:xfrm>
+                      <a:off x="0" y="0"/>
+                      <a:ext cx="2281370" cy="5073334"/>
+                    </a:xfrm>
+                    <a:prstGeom prst="rect">
+                      <a:avLst/>
+                    </a:prstGeom>
+                    <a:noFill/>
+                    <a:ln>
+                      <a:noFill/>
+                    </a:ln>
+                  </pic:spPr>
+                </pic:pic>
+              </a:graphicData>
+            </a:graphic>
+          </wp:inline>
+        </w:drawing>
+      </w:r>
+    </w:p>
+    <w:p>
+      <w:pPr>
+        <w:pStyle w:val="Legenda"/>
+        <w:jc w:val="center"/>
+      </w:pPr>
+      <w:r>
+        <w:t xml:space="preserve">Figura </w:t>
+      </w:r>
+      <w:r>
+        <w:fldChar w:fldCharType="begin"/>
+      </w:r>
+      <w:r>
+        <w:instrText xml:space="preserve"> SEQ Figura \* ARABIC </w:instrText>
+      </w:r>
+      <w:r>
+        <w:fldChar w:fldCharType="separate"/>
+      </w:r>
+      <w:r>
+        <w:rPr>
+          <w:noProof/>
+        </w:rPr>
+        <w:t>4</w:t>
+      </w:r>
+      <w:r>
+        <w:rPr>
+          <w:noProof/>
+        </w:rPr>
+        <w:fldChar w:fldCharType="end"/>
+      </w:r>
+      <w:r>
+        <w:t xml:space="preserve"> - Tela HOME do aplicativo</w:t>
+      </w:r>
+    </w:p>
+    <w:p>
+      <w:pPr>
+        <w:keepNext/>
+        <w:jc w:val="center"/>
+      </w:pPr>
+      <w:r>
+        <w:rPr>
+          <w:noProof/>
+        </w:rPr>
+        <w:drawing>
+          <wp:inline distT="0" distB="0" distL="0" distR="0" wp14:anchorId="6C6570B0" wp14:editId="0AA0F40C">
+            <wp:extent cx="3095625" cy="2318984"/>
+            <wp:effectExtent l="0" t="0" r="0" b="5715"/>
+            <wp:docPr id="21" name="Imagem 21" descr="Interface gráfica do usuário&#10;&#10;Descrição gerada automaticamente"/>
+            <wp:cNvGraphicFramePr>
+              <a:graphicFrameLocks xmlns:a="http://schemas.openxmlformats.org/drawingml/2006/main" noChangeAspect="1"/>
+            </wp:cNvGraphicFramePr>
+            <a:graphic xmlns:a="http://schemas.openxmlformats.org/drawingml/2006/main">
+              <a:graphicData uri="http://schemas.openxmlformats.org/drawingml/2006/picture">
+                <pic:pic xmlns:pic="http://schemas.openxmlformats.org/drawingml/2006/picture">
+                  <pic:nvPicPr>
+                    <pic:cNvPr id="14" name="Imagem 14" descr="Interface gráfica do usuário&#10;&#10;Descrição gerada automaticamente"/>
+                    <pic:cNvPicPr>
+                      <a:picLocks noChangeAspect="1" noChangeArrowheads="1"/>
+                    </pic:cNvPicPr>
+                  </pic:nvPicPr>
+                  <pic:blipFill>
+                    <a:blip r:embed="rId38" cstate="print">
+                      <a:extLst>
+                        <a:ext uri="{28A0092B-C50C-407E-A947-70E740481C1C}">
+                          <a14:useLocalDpi xmlns:a14="http://schemas.microsoft.com/office/drawing/2010/main" val="0"/>
+                        </a:ext>
+                      </a:extLst>
+                    </a:blip>
+                    <a:srcRect/>
+                    <a:stretch>
+                      <a:fillRect/>
+                    </a:stretch>
+                  </pic:blipFill>
+                  <pic:spPr bwMode="auto">
+                    <a:xfrm>
+                      <a:off x="0" y="0"/>
+                      <a:ext cx="3104488" cy="2325624"/>
+                    </a:xfrm>
+                    <a:prstGeom prst="rect">
+                      <a:avLst/>
+                    </a:prstGeom>
+                    <a:noFill/>
+                    <a:ln>
+                      <a:noFill/>
+                    </a:ln>
+                  </pic:spPr>
+                </pic:pic>
+              </a:graphicData>
+            </a:graphic>
+          </wp:inline>
+        </w:drawing>
+      </w:r>
+    </w:p>
+    <w:p>
+      <w:pPr>
+        <w:pStyle w:val="Legenda"/>
+        <w:jc w:val="center"/>
+      </w:pPr>
+      <w:r>
+        <w:t xml:space="preserve">Figura </w:t>
+      </w:r>
+      <w:r>
+        <w:fldChar w:fldCharType="begin"/>
+      </w:r>
+      <w:r>
+        <w:instrText xml:space="preserve"> SEQ Figura \* ARABIC </w:instrText>
+      </w:r>
+      <w:r>
+        <w:fldChar w:fldCharType="separate"/>
+      </w:r>
+      <w:r>
+        <w:rPr>
+          <w:noProof/>
+        </w:rPr>
+        <w:t>5</w:t>
+      </w:r>
+      <w:r>
+        <w:rPr>
+          <w:noProof/>
+        </w:rPr>
+        <w:fldChar w:fldCharType="end"/>
+      </w:r>
+      <w:r>
+        <w:t xml:space="preserve"> - </w:t>
+      </w:r>
+      <w:r>
+        <w:t>Protótipo da balança</w:t>
+      </w:r>
     </w:p>
     <w:p/>
     <w:p/>
+    <w:p>
+      <w:pPr>
+        <w:keepNext/>
+        <w:jc w:val="center"/>
+      </w:pPr>
+      <w:r>
+        <w:rPr>
+          <w:noProof/>
+        </w:rPr>
+        <w:drawing>
+          <wp:inline distT="0" distB="0" distL="0" distR="0" wp14:anchorId="35B0CE05" wp14:editId="5ADC76EC">
+            <wp:extent cx="2495550" cy="2779853"/>
+            <wp:effectExtent l="0" t="0" r="0" b="1905"/>
+            <wp:docPr id="20" name="Imagem 20" descr="Uma imagem contendo bolo, mesa, foto&#10;&#10;Descrição gerada automaticamente"/>
+            <wp:cNvGraphicFramePr>
+              <a:graphicFrameLocks xmlns:a="http://schemas.openxmlformats.org/drawingml/2006/main" noChangeAspect="1"/>
+            </wp:cNvGraphicFramePr>
+            <a:graphic xmlns:a="http://schemas.openxmlformats.org/drawingml/2006/main">
+              <a:graphicData uri="http://schemas.openxmlformats.org/drawingml/2006/picture">
+                <pic:pic xmlns:pic="http://schemas.openxmlformats.org/drawingml/2006/picture">
+                  <pic:nvPicPr>
+                    <pic:cNvPr id="4" name="Imagem 4" descr="Uma imagem contendo bolo, mesa, foto&#10;&#10;Descrição gerada automaticamente"/>
+                    <pic:cNvPicPr/>
+                  </pic:nvPicPr>
+                  <pic:blipFill>
+                    <a:blip r:embed="rId39"/>
+                    <a:stretch>
+                      <a:fillRect/>
+                    </a:stretch>
+                  </pic:blipFill>
+                  <pic:spPr>
+                    <a:xfrm>
+                      <a:off x="0" y="0"/>
+                      <a:ext cx="2514923" cy="2801433"/>
+                    </a:xfrm>
+                    <a:prstGeom prst="rect">
+                      <a:avLst/>
+                    </a:prstGeom>
+                  </pic:spPr>
+                </pic:pic>
+              </a:graphicData>
+            </a:graphic>
+          </wp:inline>
+        </w:drawing>
+      </w:r>
+    </w:p>
+    <w:p>
+      <w:pPr>
+        <w:pStyle w:val="Legenda"/>
+        <w:jc w:val="center"/>
+      </w:pPr>
+      <w:r>
+        <w:t xml:space="preserve">Figura </w:t>
+      </w:r>
+      <w:fldSimple w:instr=" SEQ Figura \* ARABIC ">
+        <w:r>
+          <w:rPr>
+            <w:noProof/>
+          </w:rPr>
+          <w:t>6</w:t>
+        </w:r>
+      </w:fldSimple>
+      <w:r>
+        <w:t xml:space="preserve"> - Montagem do projeto via software</w:t>
+      </w:r>
+    </w:p>
+    <w:p>
+      <w:pPr>
+        <w:keepNext/>
+        <w:jc w:val="center"/>
+      </w:pPr>
+      <w:r>
+        <w:rPr>
+          <w:noProof/>
+        </w:rPr>
+        <w:drawing>
+          <wp:inline distT="0" distB="0" distL="0" distR="0" wp14:anchorId="6D885014" wp14:editId="2175014F">
+            <wp:extent cx="2505075" cy="1840462"/>
+            <wp:effectExtent l="0" t="0" r="0" b="7620"/>
+            <wp:docPr id="24" name="Imagem 24" descr="Caixa de papelão&#10;&#10;Descrição gerada automaticamente com confiança média"/>
+            <wp:cNvGraphicFramePr>
+              <a:graphicFrameLocks xmlns:a="http://schemas.openxmlformats.org/drawingml/2006/main" noChangeAspect="1"/>
+            </wp:cNvGraphicFramePr>
+            <a:graphic xmlns:a="http://schemas.openxmlformats.org/drawingml/2006/main">
+              <a:graphicData uri="http://schemas.openxmlformats.org/drawingml/2006/picture">
+                <pic:pic xmlns:pic="http://schemas.openxmlformats.org/drawingml/2006/picture">
+                  <pic:nvPicPr>
+                    <pic:cNvPr id="5" name="Imagem 5" descr="Caixa de papelão&#10;&#10;Descrição gerada automaticamente com confiança média"/>
+                    <pic:cNvPicPr/>
+                  </pic:nvPicPr>
+                  <pic:blipFill>
+                    <a:blip r:embed="rId40">
+                      <a:extLst>
+                        <a:ext uri="{28A0092B-C50C-407E-A947-70E740481C1C}">
+                          <a14:useLocalDpi xmlns:a14="http://schemas.microsoft.com/office/drawing/2010/main" val="0"/>
+                        </a:ext>
+                      </a:extLst>
+                    </a:blip>
+                    <a:stretch>
+                      <a:fillRect/>
+                    </a:stretch>
+                  </pic:blipFill>
+                  <pic:spPr>
+                    <a:xfrm>
+                      <a:off x="0" y="0"/>
+                      <a:ext cx="2526284" cy="1856044"/>
+                    </a:xfrm>
+                    <a:prstGeom prst="rect">
+                      <a:avLst/>
+                    </a:prstGeom>
+                  </pic:spPr>
+                </pic:pic>
+              </a:graphicData>
+            </a:graphic>
+          </wp:inline>
+        </w:drawing>
+      </w:r>
+    </w:p>
+    <w:p>
+      <w:pPr>
+        <w:pStyle w:val="Legenda"/>
+        <w:jc w:val="center"/>
+      </w:pPr>
+      <w:r>
+        <w:t xml:space="preserve">Figura </w:t>
+      </w:r>
+      <w:fldSimple w:instr=" SEQ Figura \* ARABIC ">
+        <w:r>
+          <w:rPr>
+            <w:noProof/>
+          </w:rPr>
+          <w:t>7</w:t>
+        </w:r>
+      </w:fldSimple>
+      <w:r>
+        <w:t xml:space="preserve"> - Montagem da balança e recipiente para ração</w:t>
+      </w:r>
+    </w:p>
     <w:p/>
     <w:p>
       <w:pPr>
@@ -1842,6 +2130,7 @@
           <w:sz w:val="24"/>
           <w:szCs w:val="24"/>
         </w:rPr>
+        <w:lastRenderedPageBreak/>
         <w:t>Após isso, defini os componentes eletrônicos que deveriam ser utilizados. Para a comunicação com o aplicativo seria necessário utilizar uma comunicação bluetooth que consumisse pouca energia e possuísse uma arquitetura de comunicação mais performática e que permitisse a comunicação com o aplicativo</w:t>
       </w:r>
       <w:r>
@@ -1948,7 +2237,7 @@
                     </pic:cNvPicPr>
                   </pic:nvPicPr>
                   <pic:blipFill>
-                    <a:blip r:embed="rId34">
+                    <a:blip r:embed="rId41">
                       <a:extLst>
                         <a:ext uri="{28A0092B-C50C-407E-A947-70E740481C1C}">
                           <a14:useLocalDpi xmlns:a14="http://schemas.microsoft.com/office/drawing/2010/main" val="0"/>
@@ -1992,347 +2281,553 @@
       <w:r>
         <w:t xml:space="preserve">Figura </w:t>
       </w:r>
+      <w:r>
+        <w:fldChar w:fldCharType="begin"/>
+      </w:r>
+      <w:r>
+        <w:instrText xml:space="preserve"> SEQ Figura \* ARABIC </w:instrText>
+      </w:r>
+      <w:r>
+        <w:fldChar w:fldCharType="separate"/>
+      </w:r>
+      <w:r>
+        <w:rPr>
+          <w:noProof/>
+        </w:rPr>
+        <w:t>8</w:t>
+      </w:r>
+      <w:r>
+        <w:rPr>
+          <w:noProof/>
+        </w:rPr>
+        <w:fldChar w:fldCharType="end"/>
+      </w:r>
+      <w:r>
+        <w:t xml:space="preserve"> - Arquitetura BLE</w:t>
+      </w:r>
+    </w:p>
+    <w:p>
+      <w:pPr>
+        <w:rPr>
+          <w:sz w:val="24"/>
+          <w:szCs w:val="24"/>
+        </w:rPr>
+      </w:pPr>
+      <w:r>
+        <w:rPr>
+          <w:sz w:val="24"/>
+          <w:szCs w:val="24"/>
+        </w:rPr>
+        <w:t>Nela temos a estrutura especificada pelo protocolo GATT profile, onde o bluetooth se comporta como um servidor, podendo possuir vários serviços</w:t>
+      </w:r>
+      <w:r>
+        <w:rPr>
+          <w:sz w:val="24"/>
+          <w:szCs w:val="24"/>
+        </w:rPr>
+        <w:t>,</w:t>
+      </w:r>
+      <w:r>
+        <w:rPr>
+          <w:sz w:val="24"/>
+          <w:szCs w:val="24"/>
+        </w:rPr>
+        <w:t xml:space="preserve"> esse</w:t>
+      </w:r>
+      <w:r>
+        <w:rPr>
+          <w:sz w:val="24"/>
+          <w:szCs w:val="24"/>
+        </w:rPr>
+        <w:t>s</w:t>
+      </w:r>
+      <w:r>
+        <w:rPr>
+          <w:sz w:val="24"/>
+          <w:szCs w:val="24"/>
+        </w:rPr>
+        <w:t xml:space="preserve"> serviço</w:t>
+      </w:r>
+      <w:r>
+        <w:rPr>
+          <w:sz w:val="24"/>
+          <w:szCs w:val="24"/>
+        </w:rPr>
+        <w:t>s</w:t>
+      </w:r>
+      <w:r>
+        <w:rPr>
+          <w:sz w:val="24"/>
+          <w:szCs w:val="24"/>
+        </w:rPr>
+        <w:t xml:space="preserve"> possuiria</w:t>
+      </w:r>
+      <w:r>
+        <w:rPr>
+          <w:sz w:val="24"/>
+          <w:szCs w:val="24"/>
+        </w:rPr>
+        <w:t>m</w:t>
+      </w:r>
+      <w:r>
+        <w:rPr>
+          <w:sz w:val="24"/>
+          <w:szCs w:val="24"/>
+        </w:rPr>
+        <w:t xml:space="preserve"> diversas c</w:t>
+      </w:r>
+      <w:r>
+        <w:rPr>
+          <w:sz w:val="24"/>
+          <w:szCs w:val="24"/>
+        </w:rPr>
+        <w:t>a</w:t>
+      </w:r>
+      <w:r>
+        <w:rPr>
+          <w:sz w:val="24"/>
+          <w:szCs w:val="24"/>
+        </w:rPr>
+        <w:t xml:space="preserve">racterísticas e essas características possuiriam um único valor. </w:t>
+      </w:r>
+      <w:r>
+        <w:rPr>
+          <w:sz w:val="24"/>
+          <w:szCs w:val="24"/>
+        </w:rPr>
+        <w:t>Com identificadores únicos dados aos serviços e a características poderíamos acessá-los individualmente, podendo ler ou escrever em cada valor. No caso, utilizaríamos apenas um</w:t>
+      </w:r>
+      <w:r>
+        <w:rPr>
+          <w:sz w:val="24"/>
+          <w:szCs w:val="24"/>
+        </w:rPr>
+        <w:t xml:space="preserve"> serviço possuindo apenas uma característica.</w:t>
+      </w:r>
+    </w:p>
+    <w:p>
+      <w:pPr>
+        <w:rPr>
+          <w:sz w:val="24"/>
+          <w:szCs w:val="24"/>
+        </w:rPr>
+      </w:pPr>
+      <w:r>
+        <w:rPr>
+          <w:sz w:val="24"/>
+          <w:szCs w:val="24"/>
+        </w:rPr>
+        <w:t xml:space="preserve">Levantei também a questão sobre armazenamento de dados que deveriam ficar guardados </w:t>
+      </w:r>
+      <w:r>
+        <w:rPr>
+          <w:sz w:val="24"/>
+          <w:szCs w:val="24"/>
+        </w:rPr>
+        <w:t xml:space="preserve">mesmo que a energia fosse desligada. Seria possível armazenar os dados na </w:t>
+      </w:r>
+    </w:p>
+    <w:p>
+      <w:pPr>
+        <w:rPr>
+          <w:sz w:val="24"/>
+          <w:szCs w:val="24"/>
+        </w:rPr>
+      </w:pPr>
+    </w:p>
+    <w:p>
+      <w:pPr>
+        <w:rPr>
+          <w:sz w:val="24"/>
+          <w:szCs w:val="24"/>
+        </w:rPr>
+      </w:pPr>
+      <w:r>
+        <w:rPr>
+          <w:sz w:val="24"/>
+          <w:szCs w:val="24"/>
+        </w:rPr>
+        <w:t>EEPROM do Arduino, porém esse método possui diversas falhas, sendo muito ruim de catalogar os dados, pois eles são guardados utilizando endereços hexadecimais na EEPROM e se fossem modificados por engano algum dado sensível, poderia corromper o programa em execução, causando falhas inesperadas. Portanto, decidi utilizar um modulo de cartão SD, esse modulo possui um sistema de comuni</w:t>
+      </w:r>
+      <w:r>
+        <w:rPr>
+          <w:sz w:val="24"/>
+          <w:szCs w:val="24"/>
+        </w:rPr>
+        <w:t>cação que possibilita a criação de sistemas personalizados de arquivos e em formatos diversos, além de ser totalmente desacoplado do sistema de controle, resolvendo assim todos os problemas que tínhamos.</w:t>
+      </w:r>
+    </w:p>
+    <w:p/>
+    <w:p/>
+    <w:p/>
+    <w:p/>
+    <w:p/>
+    <w:p>
+      <w:pPr>
+        <w:pStyle w:val="PargrafodaLista"/>
+        <w:numPr>
+          <w:ilvl w:val="0"/>
+          <w:numId w:val="20"/>
+        </w:numPr>
+      </w:pPr>
+      <w:r>
+        <w:rPr>
+          <w:b/>
+        </w:rPr>
+        <w:t xml:space="preserve">Atividades </w:t>
+      </w:r>
+      <w:r>
+        <w:rPr>
+          <w:b/>
+        </w:rPr>
+        <w:t>práticas realizadas</w:t>
+      </w:r>
+      <w:r>
+        <w:rPr>
+          <w:b/>
+        </w:rPr>
+        <w:t>:</w:t>
+      </w:r>
+      <w:r>
+        <w:t xml:space="preserve"> </w:t>
+      </w:r>
+      <w:r>
+        <w:rPr>
+          <w:color w:val="7B7B7B" w:themeColor="accent3" w:themeShade="BF"/>
+          <w:sz w:val="18"/>
+        </w:rPr>
+        <w:t>(individual)</w:t>
+      </w:r>
+    </w:p>
+    <w:p>
+      <w:pPr>
+        <w:pStyle w:val="PargrafodaLista"/>
+        <w:rPr>
+          <w:color w:val="7B7B7B" w:themeColor="accent3" w:themeShade="BF"/>
+          <w:sz w:val="18"/>
+        </w:rPr>
+      </w:pPr>
+      <w:r>
+        <w:rPr>
+          <w:color w:val="7B7B7B" w:themeColor="accent3" w:themeShade="BF"/>
+          <w:sz w:val="18"/>
+        </w:rPr>
+        <w:t>(</w:t>
+      </w:r>
+      <w:r>
+        <w:rPr>
+          <w:color w:val="7B7B7B" w:themeColor="accent3" w:themeShade="BF"/>
+          <w:sz w:val="18"/>
+        </w:rPr>
+        <w:t xml:space="preserve">Descrever as atividades práticas realizadas </w:t>
+      </w:r>
+      <w:r>
+        <w:rPr>
+          <w:color w:val="7B7B7B" w:themeColor="accent3" w:themeShade="BF"/>
+          <w:sz w:val="18"/>
+        </w:rPr>
+        <w:t xml:space="preserve">por você </w:t>
+      </w:r>
+      <w:r>
+        <w:rPr>
+          <w:color w:val="7B7B7B" w:themeColor="accent3" w:themeShade="BF"/>
+          <w:sz w:val="18"/>
+        </w:rPr>
+        <w:t>até o momento do preenchimento, na sequência, quais suas próximas atividades até a conclusão</w:t>
+      </w:r>
+      <w:r>
+        <w:rPr>
+          <w:color w:val="7B7B7B" w:themeColor="accent3" w:themeShade="BF"/>
+          <w:sz w:val="18"/>
+        </w:rPr>
+        <w:t xml:space="preserve"> do projeto. Imagens valorizarão</w:t>
+      </w:r>
+      <w:r>
+        <w:rPr>
+          <w:color w:val="7B7B7B" w:themeColor="accent3" w:themeShade="BF"/>
+          <w:sz w:val="18"/>
+        </w:rPr>
+        <w:t xml:space="preserve"> a avaliação</w:t>
+      </w:r>
+      <w:r>
+        <w:rPr>
+          <w:color w:val="7B7B7B" w:themeColor="accent3" w:themeShade="BF"/>
+          <w:sz w:val="18"/>
+        </w:rPr>
+        <w:t>)</w:t>
+      </w:r>
+    </w:p>
+    <w:p>
+      <w:r>
+        <w:t>Já realizado</w:t>
+      </w:r>
+    </w:p>
+    <w:p>
+      <w:pPr>
+        <w:rPr>
+          <w:sz w:val="24"/>
+          <w:szCs w:val="24"/>
+        </w:rPr>
+      </w:pPr>
+      <w:r>
+        <w:rPr>
+          <w:sz w:val="24"/>
+          <w:szCs w:val="24"/>
+        </w:rPr>
+        <w:t xml:space="preserve">No momento </w:t>
+      </w:r>
+      <w:r>
+        <w:rPr>
+          <w:sz w:val="24"/>
+          <w:szCs w:val="24"/>
+        </w:rPr>
+        <w:t xml:space="preserve">boa parte das atividades propostas foram realizadas, </w:t>
+      </w:r>
+      <w:r>
+        <w:rPr>
+          <w:sz w:val="24"/>
+          <w:szCs w:val="24"/>
+        </w:rPr>
+        <w:t>em relação ao aplicativo foram realizadas as seguintes:</w:t>
+      </w:r>
+      <w:r>
+        <w:rPr>
+          <w:sz w:val="24"/>
+          <w:szCs w:val="24"/>
+        </w:rPr>
+        <w:t xml:space="preserve"> </w:t>
+      </w:r>
+      <w:r>
+        <w:rPr>
+          <w:sz w:val="24"/>
+          <w:szCs w:val="24"/>
+        </w:rPr>
+        <w:t>C</w:t>
+      </w:r>
+      <w:r>
+        <w:rPr>
+          <w:sz w:val="24"/>
+          <w:szCs w:val="24"/>
+        </w:rPr>
+        <w:t xml:space="preserve">riação da interface do aplicativo, </w:t>
+      </w:r>
+      <w:r>
+        <w:rPr>
+          <w:sz w:val="24"/>
+          <w:szCs w:val="24"/>
+        </w:rPr>
+        <w:t>funcionalidades de criação, edição e remoção de horários, padrão de comunicação entre o aplicativo e o BLE, build do aplicativo para o celular, atualizações de compatibilidade. Em relação ao bluetooth e comunicação</w:t>
+      </w:r>
+      <w:r>
+        <w:rPr>
+          <w:sz w:val="24"/>
+          <w:szCs w:val="24"/>
+        </w:rPr>
+        <w:t>: foi escrita a programação para levantar o servidor e suas características, foram feitos os testes de recebimento de dados, definição d</w:t>
+      </w:r>
+      <w:r>
+        <w:rPr>
+          <w:sz w:val="24"/>
+          <w:szCs w:val="24"/>
+        </w:rPr>
+        <w:t>os</w:t>
+      </w:r>
+      <w:r>
+        <w:rPr>
+          <w:sz w:val="24"/>
+          <w:szCs w:val="24"/>
+        </w:rPr>
+        <w:t xml:space="preserve"> limites de dados enviados por requisição bem como o algoritmo para prevenir a perca de dados,</w:t>
+      </w:r>
+      <w:r>
+        <w:rPr>
+          <w:sz w:val="24"/>
+          <w:szCs w:val="24"/>
+        </w:rPr>
+        <w:t xml:space="preserve"> tratamento dos dados recebidos e formatação para os dados enviados. Quanto a balança, foi montado um protótipo para testes de funcionalidade e prova de conceito, fo</w:t>
+      </w:r>
+      <w:r>
+        <w:rPr>
+          <w:sz w:val="24"/>
+          <w:szCs w:val="24"/>
+        </w:rPr>
+        <w:t xml:space="preserve">i feito </w:t>
+      </w:r>
+      <w:r>
+        <w:rPr>
+          <w:sz w:val="24"/>
+          <w:szCs w:val="24"/>
+        </w:rPr>
+        <w:t>o programa para calibração da balança,</w:t>
+      </w:r>
+      <w:r>
+        <w:rPr>
+          <w:sz w:val="24"/>
+          <w:szCs w:val="24"/>
+        </w:rPr>
+        <w:t xml:space="preserve"> foram feitos todos os testes e montagem do circuito.</w:t>
+      </w:r>
+    </w:p>
+    <w:p>
+      <w:pPr>
+        <w:rPr>
+          <w:b/>
+          <w:sz w:val="24"/>
+          <w:szCs w:val="24"/>
+        </w:rPr>
+      </w:pPr>
+      <w:r>
+        <w:rPr>
+          <w:sz w:val="24"/>
+          <w:szCs w:val="24"/>
+        </w:rPr>
+        <w:t xml:space="preserve">Para conferir os códigos feitos tanto do Arduino quanto do aplicativo segue a página no GitHub: </w:t>
+      </w:r>
+      <w:hyperlink r:id="rId42" w:history="1">
+        <w:r>
+          <w:rPr>
+            <w:rStyle w:val="Hyperlink"/>
+            <w:sz w:val="24"/>
+            <w:szCs w:val="24"/>
+          </w:rPr>
+          <w:t>https://github.com/henrique-pignatari/snaizenFeeder</w:t>
+        </w:r>
+      </w:hyperlink>
+      <w:r>
+        <w:rPr>
+          <w:sz w:val="24"/>
+          <w:szCs w:val="24"/>
+        </w:rPr>
+        <w:t xml:space="preserve">. Os arquivos do Arduino se encontram na pasta SnaizenFeeder e os do aplicativo na pasta </w:t>
+      </w:r>
+      <w:proofErr w:type="spellStart"/>
+      <w:r>
+        <w:rPr>
+          <w:sz w:val="24"/>
+          <w:szCs w:val="24"/>
+        </w:rPr>
+        <w:t>SnaizenFeederApp</w:t>
+      </w:r>
+      <w:proofErr w:type="spellEnd"/>
+      <w:r>
+        <w:rPr>
+          <w:sz w:val="24"/>
+          <w:szCs w:val="24"/>
+        </w:rPr>
+        <w:t>. Esse repositório é constantemente atualizado com as versões mais recentes dos programas</w:t>
+      </w:r>
+      <w:r>
+        <w:rPr>
+          <w:sz w:val="24"/>
+          <w:szCs w:val="24"/>
+        </w:rPr>
+        <w:t xml:space="preserve"> feitos.</w:t>
+      </w:r>
+      <w:r>
+        <w:rPr>
+          <w:sz w:val="24"/>
+          <w:szCs w:val="24"/>
+        </w:rPr>
+        <w:t xml:space="preserve"> Para uma visão mais detalhada das etapas de cada tarefa, ver o </w:t>
+      </w:r>
+      <w:proofErr w:type="spellStart"/>
+      <w:r>
+        <w:rPr>
+          <w:sz w:val="24"/>
+          <w:szCs w:val="24"/>
+        </w:rPr>
+        <w:t>Notion</w:t>
+      </w:r>
+      <w:proofErr w:type="spellEnd"/>
+      <w:r>
+        <w:rPr>
+          <w:sz w:val="24"/>
+          <w:szCs w:val="24"/>
+        </w:rPr>
+        <w:t xml:space="preserve">: </w:t>
+      </w:r>
+      <w:r>
+        <w:rPr>
+          <w:sz w:val="24"/>
+          <w:szCs w:val="24"/>
+        </w:rPr>
+        <w:t>https://www.notion.so/henriquepignatari/SnaizenFeeder-d5929af1c35a43c48f3f4f918243612e</w:t>
+      </w:r>
+      <w:r>
+        <w:rPr>
+          <w:sz w:val="24"/>
+          <w:szCs w:val="24"/>
+        </w:rPr>
+        <w:t>.</w:t>
+      </w:r>
+    </w:p>
+    <w:p>
+      <w:pPr>
+        <w:jc w:val="center"/>
+      </w:pPr>
+      <w:r>
+        <w:rPr>
+          <w:noProof/>
+        </w:rPr>
+        <w:drawing>
+          <wp:inline distT="0" distB="0" distL="0" distR="0" wp14:anchorId="75D2EB8B" wp14:editId="55929584">
+            <wp:extent cx="5257800" cy="3577950"/>
+            <wp:effectExtent l="0" t="0" r="0" b="3810"/>
+            <wp:docPr id="32" name="Imagem 32" descr="Tabela&#10;&#10;Descrição gerada automaticamente"/>
+            <wp:cNvGraphicFramePr>
+              <a:graphicFrameLocks xmlns:a="http://schemas.openxmlformats.org/drawingml/2006/main" noChangeAspect="1"/>
+            </wp:cNvGraphicFramePr>
+            <a:graphic xmlns:a="http://schemas.openxmlformats.org/drawingml/2006/main">
+              <a:graphicData uri="http://schemas.openxmlformats.org/drawingml/2006/picture">
+                <pic:pic xmlns:pic="http://schemas.openxmlformats.org/drawingml/2006/picture">
+                  <pic:nvPicPr>
+                    <pic:cNvPr id="32" name="Imagem 32" descr="Tabela&#10;&#10;Descrição gerada automaticamente"/>
+                    <pic:cNvPicPr/>
+                  </pic:nvPicPr>
+                  <pic:blipFill>
+                    <a:blip r:embed="rId43"/>
+                    <a:stretch>
+                      <a:fillRect/>
+                    </a:stretch>
+                  </pic:blipFill>
+                  <pic:spPr>
+                    <a:xfrm>
+                      <a:off x="0" y="0"/>
+                      <a:ext cx="5266924" cy="3584159"/>
+                    </a:xfrm>
+                    <a:prstGeom prst="rect">
+                      <a:avLst/>
+                    </a:prstGeom>
+                  </pic:spPr>
+                </pic:pic>
+              </a:graphicData>
+            </a:graphic>
+          </wp:inline>
+        </w:drawing>
+      </w:r>
+    </w:p>
+    <w:p>
+      <w:pPr>
+        <w:pStyle w:val="Legenda"/>
+        <w:jc w:val="center"/>
+      </w:pPr>
+      <w:r>
+        <w:t xml:space="preserve">Figura </w:t>
+      </w:r>
       <w:fldSimple w:instr=" SEQ Figura \* ARABIC ">
         <w:r>
           <w:rPr>
             <w:noProof/>
           </w:rPr>
-          <w:t>1</w:t>
+          <w:t>9</w:t>
         </w:r>
       </w:fldSimple>
       <w:r>
-        <w:t xml:space="preserve"> - Arquitetura BLE</w:t>
-      </w:r>
-    </w:p>
-    <w:p>
-      <w:pPr>
-        <w:rPr>
-          <w:sz w:val="24"/>
-          <w:szCs w:val="24"/>
-        </w:rPr>
-      </w:pPr>
-      <w:r>
-        <w:rPr>
-          <w:sz w:val="24"/>
-          <w:szCs w:val="24"/>
-        </w:rPr>
-        <w:t>Nela temos a estrutura especificada pelo protocolo GATT profile, onde o bluetooth se comporta como um servidor, podendo possuir vários serviços</w:t>
-      </w:r>
-      <w:r>
-        <w:rPr>
-          <w:sz w:val="24"/>
-          <w:szCs w:val="24"/>
-        </w:rPr>
-        <w:t>,</w:t>
-      </w:r>
-      <w:r>
-        <w:rPr>
-          <w:sz w:val="24"/>
-          <w:szCs w:val="24"/>
-        </w:rPr>
-        <w:t xml:space="preserve"> esse</w:t>
-      </w:r>
-      <w:r>
-        <w:rPr>
-          <w:sz w:val="24"/>
-          <w:szCs w:val="24"/>
-        </w:rPr>
-        <w:t>s</w:t>
-      </w:r>
-      <w:r>
-        <w:rPr>
-          <w:sz w:val="24"/>
-          <w:szCs w:val="24"/>
-        </w:rPr>
-        <w:t xml:space="preserve"> serviço</w:t>
-      </w:r>
-      <w:r>
-        <w:rPr>
-          <w:sz w:val="24"/>
-          <w:szCs w:val="24"/>
-        </w:rPr>
-        <w:t>s</w:t>
-      </w:r>
-      <w:r>
-        <w:rPr>
-          <w:sz w:val="24"/>
-          <w:szCs w:val="24"/>
-        </w:rPr>
-        <w:t xml:space="preserve"> possuiria</w:t>
-      </w:r>
-      <w:r>
-        <w:rPr>
-          <w:sz w:val="24"/>
-          <w:szCs w:val="24"/>
-        </w:rPr>
-        <w:t>m</w:t>
-      </w:r>
-      <w:r>
-        <w:rPr>
-          <w:sz w:val="24"/>
-          <w:szCs w:val="24"/>
-        </w:rPr>
-        <w:t xml:space="preserve"> diversas c</w:t>
-      </w:r>
-      <w:r>
-        <w:rPr>
-          <w:sz w:val="24"/>
-          <w:szCs w:val="24"/>
-        </w:rPr>
-        <w:t>a</w:t>
-      </w:r>
-      <w:r>
-        <w:rPr>
-          <w:sz w:val="24"/>
-          <w:szCs w:val="24"/>
-        </w:rPr>
-        <w:t xml:space="preserve">racterísticas e essas características possuiriam um único valor. </w:t>
-      </w:r>
-      <w:r>
-        <w:rPr>
-          <w:sz w:val="24"/>
-          <w:szCs w:val="24"/>
-        </w:rPr>
-        <w:t>Com identificadores únicos dados aos serviços e a características poderíamos acessá-los individualmente, podendo ler ou escrever em cada valor. No caso, utilizaríamos apenas um</w:t>
-      </w:r>
-      <w:r>
-        <w:rPr>
-          <w:sz w:val="24"/>
-          <w:szCs w:val="24"/>
-        </w:rPr>
-        <w:t xml:space="preserve"> serviço possuindo apenas uma característica.</w:t>
-      </w:r>
-    </w:p>
-    <w:p>
-      <w:pPr>
-        <w:rPr>
-          <w:color w:val="7B7B7B" w:themeColor="accent3" w:themeShade="BF"/>
-        </w:rPr>
-      </w:pPr>
-      <w:r>
-        <w:rPr>
-          <w:sz w:val="24"/>
-          <w:szCs w:val="24"/>
-        </w:rPr>
-        <w:lastRenderedPageBreak/>
-        <w:t xml:space="preserve">Levantei também a questão sobre armazenamento de dados que deveriam ficar guardados </w:t>
-      </w:r>
-      <w:r>
-        <w:rPr>
-          <w:sz w:val="24"/>
-          <w:szCs w:val="24"/>
-        </w:rPr>
-        <w:t>mesmo que a energia fosse desligada. Seria possível armazenar os dados na EEPROM do Arduino, porém esse método possui diversas falhas, sendo muito ruim de catalogar os dados, pois eles são guardados utilizando endereços hexadecimais na EEPROM e se fossem modificados por engano algum dado sensível, poderia corromper o programa em execução, causando falhas inesperadas. Portanto, decidi utilizar um modulo de cartão SD, esse modulo possui um sistema de comuni</w:t>
-      </w:r>
-      <w:r>
-        <w:rPr>
-          <w:sz w:val="24"/>
-          <w:szCs w:val="24"/>
-        </w:rPr>
-        <w:t>cação que possibilita a criação de sistemas personalizados de arquivos e em formatos diversos, além de ser totalmente desacoplado do sistema de controle, resolvendo assim todos os problemas que tínhamos.</w:t>
+        <w:t xml:space="preserve"> - Tabela de atividades e tempo de execução</w:t>
       </w:r>
     </w:p>
     <w:p/>
-    <w:p>
-      <w:pPr>
-        <w:pStyle w:val="PargrafodaLista"/>
-        <w:numPr>
-          <w:ilvl w:val="0"/>
-          <w:numId w:val="20"/>
-        </w:numPr>
-      </w:pPr>
-      <w:r>
-        <w:rPr>
-          <w:b/>
-        </w:rPr>
-        <w:t xml:space="preserve">Atividades </w:t>
-      </w:r>
-      <w:r>
-        <w:rPr>
-          <w:b/>
-        </w:rPr>
-        <w:t>práticas realizadas</w:t>
-      </w:r>
-      <w:r>
-        <w:rPr>
-          <w:b/>
-        </w:rPr>
-        <w:t>:</w:t>
-      </w:r>
-      <w:r>
-        <w:t xml:space="preserve"> </w:t>
-      </w:r>
-      <w:r>
-        <w:rPr>
-          <w:color w:val="7B7B7B" w:themeColor="accent3" w:themeShade="BF"/>
-          <w:sz w:val="18"/>
-        </w:rPr>
-        <w:t>(individual)</w:t>
-      </w:r>
-    </w:p>
-    <w:p>
-      <w:pPr>
-        <w:pStyle w:val="PargrafodaLista"/>
-        <w:rPr>
-          <w:color w:val="7B7B7B" w:themeColor="accent3" w:themeShade="BF"/>
-          <w:sz w:val="18"/>
-        </w:rPr>
-      </w:pPr>
-      <w:r>
-        <w:rPr>
-          <w:color w:val="7B7B7B" w:themeColor="accent3" w:themeShade="BF"/>
-          <w:sz w:val="18"/>
-        </w:rPr>
-        <w:t>(</w:t>
-      </w:r>
-      <w:r>
-        <w:rPr>
-          <w:color w:val="7B7B7B" w:themeColor="accent3" w:themeShade="BF"/>
-          <w:sz w:val="18"/>
-        </w:rPr>
-        <w:t xml:space="preserve">Descrever as atividades práticas realizadas </w:t>
-      </w:r>
-      <w:r>
-        <w:rPr>
-          <w:color w:val="7B7B7B" w:themeColor="accent3" w:themeShade="BF"/>
-          <w:sz w:val="18"/>
-        </w:rPr>
-        <w:t xml:space="preserve">por você </w:t>
-      </w:r>
-      <w:r>
-        <w:rPr>
-          <w:color w:val="7B7B7B" w:themeColor="accent3" w:themeShade="BF"/>
-          <w:sz w:val="18"/>
-        </w:rPr>
-        <w:t>até o momento do preenchimento, na sequência, quais suas próximas atividades até a conclusão</w:t>
-      </w:r>
-      <w:r>
-        <w:rPr>
-          <w:color w:val="7B7B7B" w:themeColor="accent3" w:themeShade="BF"/>
-          <w:sz w:val="18"/>
-        </w:rPr>
-        <w:t xml:space="preserve"> do projeto. Imagens valorizarão</w:t>
-      </w:r>
-      <w:r>
-        <w:rPr>
-          <w:color w:val="7B7B7B" w:themeColor="accent3" w:themeShade="BF"/>
-          <w:sz w:val="18"/>
-        </w:rPr>
-        <w:t xml:space="preserve"> a avaliação</w:t>
-      </w:r>
-      <w:r>
-        <w:rPr>
-          <w:color w:val="7B7B7B" w:themeColor="accent3" w:themeShade="BF"/>
-          <w:sz w:val="18"/>
-        </w:rPr>
-        <w:t>)</w:t>
-      </w:r>
-    </w:p>
-    <w:p>
-      <w:r>
-        <w:t>Já realizado</w:t>
-      </w:r>
-    </w:p>
-    <w:p>
-      <w:r>
-        <w:rPr>
-          <w:sz w:val="24"/>
-          <w:szCs w:val="24"/>
-        </w:rPr>
-        <w:t xml:space="preserve">No momento </w:t>
-      </w:r>
-      <w:r>
-        <w:rPr>
-          <w:sz w:val="24"/>
-          <w:szCs w:val="24"/>
-        </w:rPr>
-        <w:t xml:space="preserve">boa parte das atividades propostas foram realizadas, </w:t>
-      </w:r>
-      <w:r>
-        <w:rPr>
-          <w:sz w:val="24"/>
-          <w:szCs w:val="24"/>
-        </w:rPr>
-        <w:t>em relação ao aplicativo foram realizadas as seguintes:</w:t>
-      </w:r>
-      <w:r>
-        <w:rPr>
-          <w:sz w:val="24"/>
-          <w:szCs w:val="24"/>
-        </w:rPr>
-        <w:t xml:space="preserve"> </w:t>
-      </w:r>
-      <w:r>
-        <w:rPr>
-          <w:sz w:val="24"/>
-          <w:szCs w:val="24"/>
-        </w:rPr>
-        <w:t>C</w:t>
-      </w:r>
-      <w:r>
-        <w:rPr>
-          <w:sz w:val="24"/>
-          <w:szCs w:val="24"/>
-        </w:rPr>
-        <w:t xml:space="preserve">riação da interface do aplicativo, </w:t>
-      </w:r>
-      <w:r>
-        <w:rPr>
-          <w:sz w:val="24"/>
-          <w:szCs w:val="24"/>
-        </w:rPr>
-        <w:t>funcionalidades de criação, edição e remoção de horários, padrão de comunicação entre o aplicativo e o BLE, build do aplicativo para o celular, atualizações de compatibilidade. Em relação ao bluetooth e comunicação</w:t>
-      </w:r>
-      <w:r>
-        <w:rPr>
-          <w:sz w:val="24"/>
-          <w:szCs w:val="24"/>
-        </w:rPr>
-        <w:t>: foi escrita a programação para levantar o servidor e suas características, foram feitos os testes de recebimento de dados, definição d</w:t>
-      </w:r>
-      <w:r>
-        <w:rPr>
-          <w:sz w:val="24"/>
-          <w:szCs w:val="24"/>
-        </w:rPr>
-        <w:t>os</w:t>
-      </w:r>
-      <w:r>
-        <w:rPr>
-          <w:sz w:val="24"/>
-          <w:szCs w:val="24"/>
-        </w:rPr>
-        <w:t xml:space="preserve"> limites de dados enviados por requisição bem como o algoritmo para prevenir a perca de dados,</w:t>
-      </w:r>
-      <w:r>
-        <w:rPr>
-          <w:sz w:val="24"/>
-          <w:szCs w:val="24"/>
-        </w:rPr>
-        <w:t xml:space="preserve"> tratamento dos dados recebidos e formatação para os dados enviados. Quanto a balança, foi montado um protótipo para testes de funcionalidade e prova de conceito, fo</w:t>
-      </w:r>
-      <w:r>
-        <w:rPr>
-          <w:sz w:val="24"/>
-          <w:szCs w:val="24"/>
-        </w:rPr>
-        <w:t xml:space="preserve">i feito </w:t>
-      </w:r>
-      <w:r>
-        <w:rPr>
-          <w:sz w:val="24"/>
-          <w:szCs w:val="24"/>
-        </w:rPr>
-        <w:t>o programa para calibração da balança,</w:t>
-      </w:r>
-      <w:r>
-        <w:rPr>
-          <w:sz w:val="24"/>
-          <w:szCs w:val="24"/>
-        </w:rPr>
-        <w:t xml:space="preserve"> foram feitos todos os testes e montagem do circuito.</w:t>
-      </w:r>
-    </w:p>
+    <w:p/>
     <w:p>
       <w:r>
         <w:t>Próximas atividades</w:t>
@@ -2485,47 +2980,58 @@
           <w:szCs w:val="24"/>
         </w:rPr>
       </w:pPr>
-    </w:p>
-    <w:p>
-      <w:pPr>
-        <w:rPr>
-          <w:sz w:val="24"/>
-          <w:szCs w:val="24"/>
-        </w:rPr>
-      </w:pPr>
-    </w:p>
-    <w:p>
-      <w:pPr>
-        <w:rPr>
-          <w:sz w:val="24"/>
-          <w:szCs w:val="24"/>
-        </w:rPr>
-      </w:pPr>
-    </w:p>
-    <w:p>
-      <w:pPr>
-        <w:rPr>
-          <w:sz w:val="24"/>
-          <w:szCs w:val="24"/>
-        </w:rPr>
-      </w:pPr>
-    </w:p>
-    <w:p>
-      <w:pPr>
-        <w:rPr>
-          <w:sz w:val="24"/>
-          <w:szCs w:val="24"/>
-        </w:rPr>
-      </w:pPr>
-    </w:p>
-    <w:p>
-      <w:pPr>
-        <w:rPr>
-          <w:sz w:val="24"/>
-          <w:szCs w:val="24"/>
-        </w:rPr>
-      </w:pPr>
-    </w:p>
+      <w:r>
+        <w:rPr>
+          <w:sz w:val="24"/>
+          <w:szCs w:val="24"/>
+        </w:rPr>
+        <w:t>Te</w:t>
+      </w:r>
+      <w:r>
+        <w:rPr>
+          <w:sz w:val="24"/>
+          <w:szCs w:val="24"/>
+        </w:rPr>
+        <w:t>nho</w:t>
+      </w:r>
+      <w:r>
+        <w:rPr>
+          <w:sz w:val="24"/>
+          <w:szCs w:val="24"/>
+        </w:rPr>
+        <w:t xml:space="preserve"> como objetivos opcionais</w:t>
+      </w:r>
+      <w:r>
+        <w:rPr>
+          <w:sz w:val="24"/>
+          <w:szCs w:val="24"/>
+        </w:rPr>
+        <w:t>/adicionais</w:t>
+      </w:r>
+      <w:r>
+        <w:rPr>
+          <w:sz w:val="24"/>
+          <w:szCs w:val="24"/>
+        </w:rPr>
+        <w:t>, melhorias na interface do aplicativo,</w:t>
+      </w:r>
+      <w:r>
+        <w:rPr>
+          <w:sz w:val="24"/>
+          <w:szCs w:val="24"/>
+        </w:rPr>
+        <w:t xml:space="preserve"> validação de dados da criação de horários, refatoração do código do Arduino para aumentar a performance.</w:t>
+      </w:r>
+    </w:p>
+    <w:p>
+      <w:pPr>
+        <w:rPr>
+          <w:sz w:val="24"/>
+          <w:szCs w:val="24"/>
+        </w:rPr>
+      </w:pPr>
+    </w:p>
+    <w:p/>
     <w:p>
       <w:r>
         <w:t>Imagens:</w:t>
@@ -2556,7 +3062,7 @@
                     <pic:cNvPicPr/>
                   </pic:nvPicPr>
                   <pic:blipFill>
-                    <a:blip r:embed="rId35"/>
+                    <a:blip r:embed="rId44"/>
                     <a:stretch>
                       <a:fillRect/>
                     </a:stretch>
@@ -2585,14 +3091,27 @@
       <w:r>
         <w:t xml:space="preserve">Figura </w:t>
       </w:r>
-      <w:fldSimple w:instr=" SEQ Figura \* ARABIC ">
-        <w:r>
-          <w:rPr>
-            <w:noProof/>
-          </w:rPr>
-          <w:t>2</w:t>
-        </w:r>
-      </w:fldSimple>
+      <w:r>
+        <w:fldChar w:fldCharType="begin"/>
+      </w:r>
+      <w:r>
+        <w:instrText xml:space="preserve"> SEQ Figura \* ARABIC </w:instrText>
+      </w:r>
+      <w:r>
+        <w:fldChar w:fldCharType="separate"/>
+      </w:r>
+      <w:r>
+        <w:rPr>
+          <w:noProof/>
+        </w:rPr>
+        <w:t>10</w:t>
+      </w:r>
+      <w:r>
+        <w:rPr>
+          <w:noProof/>
+        </w:rPr>
+        <w:fldChar w:fldCharType="end"/>
+      </w:r>
       <w:r>
         <w:t xml:space="preserve"> - Programa ESP32 inicialização bluetooth</w:t>
       </w:r>
@@ -2608,9 +3127,9 @@
         </w:rPr>
         <w:lastRenderedPageBreak/>
         <w:drawing>
-          <wp:inline distT="0" distB="0" distL="0" distR="0" wp14:anchorId="28990F67" wp14:editId="72E84C43">
-            <wp:extent cx="4169517" cy="3971925"/>
-            <wp:effectExtent l="0" t="0" r="2540" b="0"/>
+          <wp:inline distT="0" distB="0" distL="0" distR="0" wp14:anchorId="28990F67" wp14:editId="25ED1CB4">
+            <wp:extent cx="3889375" cy="3705059"/>
+            <wp:effectExtent l="0" t="0" r="0" b="0"/>
             <wp:docPr id="10" name="Imagem 10" descr="Uma imagem contendo Tabela&#10;&#10;Descrição gerada automaticamente"/>
             <wp:cNvGraphicFramePr>
               <a:graphicFrameLocks xmlns:a="http://schemas.openxmlformats.org/drawingml/2006/main" noChangeAspect="1"/>
@@ -2623,7 +3142,7 @@
                     <pic:cNvPicPr/>
                   </pic:nvPicPr>
                   <pic:blipFill>
-                    <a:blip r:embed="rId36"/>
+                    <a:blip r:embed="rId45"/>
                     <a:stretch>
                       <a:fillRect/>
                     </a:stretch>
@@ -2631,7 +3150,7 @@
                   <pic:spPr>
                     <a:xfrm>
                       <a:off x="0" y="0"/>
-                      <a:ext cx="4169517" cy="3971925"/>
+                      <a:ext cx="3902406" cy="3717473"/>
                     </a:xfrm>
                     <a:prstGeom prst="rect">
                       <a:avLst/>
@@ -2652,16 +3171,29 @@
       <w:r>
         <w:t xml:space="preserve">Figura </w:t>
       </w:r>
-      <w:fldSimple w:instr=" SEQ Figura \* ARABIC ">
-        <w:r>
-          <w:rPr>
-            <w:noProof/>
-          </w:rPr>
-          <w:t>3</w:t>
-        </w:r>
-      </w:fldSimple>
-      <w:r>
-        <w:t xml:space="preserve"> - Call-backs das características (TEMPORÁRIO)</w:t>
+      <w:r>
+        <w:fldChar w:fldCharType="begin"/>
+      </w:r>
+      <w:r>
+        <w:instrText xml:space="preserve"> SEQ Figura \* ARABIC </w:instrText>
+      </w:r>
+      <w:r>
+        <w:fldChar w:fldCharType="separate"/>
+      </w:r>
+      <w:r>
+        <w:rPr>
+          <w:noProof/>
+        </w:rPr>
+        <w:t>11</w:t>
+      </w:r>
+      <w:r>
+        <w:rPr>
+          <w:noProof/>
+        </w:rPr>
+        <w:fldChar w:fldCharType="end"/>
+      </w:r>
+      <w:r>
+        <w:t xml:space="preserve"> - Call-backs das características</w:t>
       </w:r>
     </w:p>
     <w:p>
@@ -2688,7 +3220,7 @@
                     <pic:cNvPicPr/>
                   </pic:nvPicPr>
                   <pic:blipFill>
-                    <a:blip r:embed="rId37"/>
+                    <a:blip r:embed="rId46"/>
                     <a:stretch>
                       <a:fillRect/>
                     </a:stretch>
@@ -2717,25 +3249,123 @@
       <w:r>
         <w:t xml:space="preserve">Figura </w:t>
       </w:r>
-      <w:fldSimple w:instr=" SEQ Figura \* ARABIC ">
-        <w:r>
-          <w:rPr>
-            <w:noProof/>
-          </w:rPr>
-          <w:t>4</w:t>
-        </w:r>
-      </w:fldSimple>
+      <w:r>
+        <w:fldChar w:fldCharType="begin"/>
+      </w:r>
+      <w:r>
+        <w:instrText xml:space="preserve"> SEQ Figura \* ARABIC </w:instrText>
+      </w:r>
+      <w:r>
+        <w:fldChar w:fldCharType="separate"/>
+      </w:r>
+      <w:r>
+        <w:rPr>
+          <w:noProof/>
+        </w:rPr>
+        <w:t>12</w:t>
+      </w:r>
+      <w:r>
+        <w:rPr>
+          <w:noProof/>
+        </w:rPr>
+        <w:fldChar w:fldCharType="end"/>
+      </w:r>
       <w:r>
         <w:t xml:space="preserve"> - Saída do programa do ESP32 recebendo e enviando dados</w:t>
       </w:r>
     </w:p>
     <w:p/>
-    <w:p>
+    <w:p/>
+    <w:p/>
+    <w:p/>
+    <w:p/>
+    <w:p/>
+    <w:p/>
+    <w:p>
+      <w:pPr>
+        <w:keepNext/>
+        <w:jc w:val="center"/>
+      </w:pPr>
       <w:r>
         <w:rPr>
           <w:noProof/>
         </w:rPr>
-        <w:lastRenderedPageBreak/>
+        <w:drawing>
+          <wp:inline distT="0" distB="0" distL="0" distR="0" wp14:anchorId="108A1184" wp14:editId="5C3B2AA8">
+            <wp:extent cx="3435906" cy="4515485"/>
+            <wp:effectExtent l="0" t="0" r="0" b="0"/>
+            <wp:docPr id="12" name="Imagem 12" descr="Tabela&#10;&#10;Descrição gerada automaticamente"/>
+            <wp:cNvGraphicFramePr>
+              <a:graphicFrameLocks xmlns:a="http://schemas.openxmlformats.org/drawingml/2006/main" noChangeAspect="1"/>
+            </wp:cNvGraphicFramePr>
+            <a:graphic xmlns:a="http://schemas.openxmlformats.org/drawingml/2006/main">
+              <a:graphicData uri="http://schemas.openxmlformats.org/drawingml/2006/picture">
+                <pic:pic xmlns:pic="http://schemas.openxmlformats.org/drawingml/2006/picture">
+                  <pic:nvPicPr>
+                    <pic:cNvPr id="12" name="Imagem 12" descr="Tabela&#10;&#10;Descrição gerada automaticamente"/>
+                    <pic:cNvPicPr/>
+                  </pic:nvPicPr>
+                  <pic:blipFill>
+                    <a:blip r:embed="rId47"/>
+                    <a:stretch>
+                      <a:fillRect/>
+                    </a:stretch>
+                  </pic:blipFill>
+                  <pic:spPr>
+                    <a:xfrm>
+                      <a:off x="0" y="0"/>
+                      <a:ext cx="3450306" cy="4534410"/>
+                    </a:xfrm>
+                    <a:prstGeom prst="rect">
+                      <a:avLst/>
+                    </a:prstGeom>
+                  </pic:spPr>
+                </pic:pic>
+              </a:graphicData>
+            </a:graphic>
+          </wp:inline>
+        </w:drawing>
+      </w:r>
+    </w:p>
+    <w:p>
+      <w:pPr>
+        <w:pStyle w:val="Legenda"/>
+        <w:jc w:val="center"/>
+      </w:pPr>
+      <w:r>
+        <w:t xml:space="preserve">Figura </w:t>
+      </w:r>
+      <w:r>
+        <w:fldChar w:fldCharType="begin"/>
+      </w:r>
+      <w:r>
+        <w:instrText xml:space="preserve"> SEQ Figura \* ARABIC </w:instrText>
+      </w:r>
+      <w:r>
+        <w:fldChar w:fldCharType="separate"/>
+      </w:r>
+      <w:r>
+        <w:rPr>
+          <w:noProof/>
+        </w:rPr>
+        <w:t>13</w:t>
+      </w:r>
+      <w:r>
+        <w:rPr>
+          <w:noProof/>
+        </w:rPr>
+        <w:fldChar w:fldCharType="end"/>
+      </w:r>
+      <w:r>
+        <w:t xml:space="preserve"> - Programa calibragem célula de carga</w:t>
+      </w:r>
+    </w:p>
+    <w:p/>
+    <w:p>
+      <w:r>
+        <w:rPr>
+          <w:noProof/>
+        </w:rPr>
         <w:drawing>
           <wp:inline distT="0" distB="0" distL="0" distR="0" wp14:anchorId="405B3C83" wp14:editId="3E1E1A88">
             <wp:extent cx="5400040" cy="2486025"/>
@@ -2752,7 +3382,7 @@
                     <pic:cNvPicPr/>
                   </pic:nvPicPr>
                   <pic:blipFill>
-                    <a:blip r:embed="rId38">
+                    <a:blip r:embed="rId48">
                       <a:extLst>
                         <a:ext uri="{28A0092B-C50C-407E-A947-70E740481C1C}">
                           <a14:useLocalDpi xmlns:a14="http://schemas.microsoft.com/office/drawing/2010/main" val="0"/>
@@ -2787,16 +3417,132 @@
       <w:r>
         <w:t xml:space="preserve">Figura </w:t>
       </w:r>
-      <w:fldSimple w:instr=" SEQ Figura \* ARABIC ">
-        <w:r>
-          <w:rPr>
-            <w:noProof/>
-          </w:rPr>
-          <w:t>5</w:t>
-        </w:r>
-      </w:fldSimple>
+      <w:r>
+        <w:fldChar w:fldCharType="begin"/>
+      </w:r>
+      <w:r>
+        <w:instrText xml:space="preserve"> SEQ Figura \* ARABIC </w:instrText>
+      </w:r>
+      <w:r>
+        <w:fldChar w:fldCharType="separate"/>
+      </w:r>
+      <w:r>
+        <w:rPr>
+          <w:noProof/>
+        </w:rPr>
+        <w:t>14</w:t>
+      </w:r>
+      <w:r>
+        <w:rPr>
+          <w:noProof/>
+        </w:rPr>
+        <w:fldChar w:fldCharType="end"/>
+      </w:r>
       <w:r>
         <w:t xml:space="preserve"> - Saída do programa da balança calibrada</w:t>
+      </w:r>
+    </w:p>
+    <w:p/>
+    <w:p/>
+    <w:p/>
+    <w:p>
+      <w:pPr>
+        <w:keepNext/>
+      </w:pPr>
+      <w:r>
+        <w:rPr>
+          <w:noProof/>
+        </w:rPr>
+        <w:drawing>
+          <wp:inline distT="0" distB="0" distL="0" distR="0" wp14:anchorId="17848A3E" wp14:editId="52B821B9">
+            <wp:extent cx="5391150" cy="4038600"/>
+            <wp:effectExtent l="0" t="0" r="0" b="0"/>
+            <wp:docPr id="14" name="Imagem 14" descr="Interface gráfica do usuário&#10;&#10;Descrição gerada automaticamente"/>
+            <wp:cNvGraphicFramePr>
+              <a:graphicFrameLocks xmlns:a="http://schemas.openxmlformats.org/drawingml/2006/main" noChangeAspect="1"/>
+            </wp:cNvGraphicFramePr>
+            <a:graphic xmlns:a="http://schemas.openxmlformats.org/drawingml/2006/main">
+              <a:graphicData uri="http://schemas.openxmlformats.org/drawingml/2006/picture">
+                <pic:pic xmlns:pic="http://schemas.openxmlformats.org/drawingml/2006/picture">
+                  <pic:nvPicPr>
+                    <pic:cNvPr id="14" name="Imagem 14" descr="Interface gráfica do usuário&#10;&#10;Descrição gerada automaticamente"/>
+                    <pic:cNvPicPr>
+                      <a:picLocks noChangeAspect="1" noChangeArrowheads="1"/>
+                    </pic:cNvPicPr>
+                  </pic:nvPicPr>
+                  <pic:blipFill>
+                    <a:blip r:embed="rId49" cstate="print">
+                      <a:extLst>
+                        <a:ext uri="{28A0092B-C50C-407E-A947-70E740481C1C}">
+                          <a14:useLocalDpi xmlns:a14="http://schemas.microsoft.com/office/drawing/2010/main" val="0"/>
+                        </a:ext>
+                      </a:extLst>
+                    </a:blip>
+                    <a:srcRect/>
+                    <a:stretch>
+                      <a:fillRect/>
+                    </a:stretch>
+                  </pic:blipFill>
+                  <pic:spPr bwMode="auto">
+                    <a:xfrm>
+                      <a:off x="0" y="0"/>
+                      <a:ext cx="5391150" cy="4038600"/>
+                    </a:xfrm>
+                    <a:prstGeom prst="rect">
+                      <a:avLst/>
+                    </a:prstGeom>
+                    <a:noFill/>
+                    <a:ln>
+                      <a:noFill/>
+                    </a:ln>
+                  </pic:spPr>
+                </pic:pic>
+              </a:graphicData>
+            </a:graphic>
+          </wp:inline>
+        </w:drawing>
+      </w:r>
+    </w:p>
+    <w:p>
+      <w:pPr>
+        <w:pStyle w:val="Legenda"/>
+        <w:jc w:val="center"/>
+        <w:rPr>
+          <w:noProof/>
+        </w:rPr>
+      </w:pPr>
+      <w:r>
+        <w:t xml:space="preserve">Figura </w:t>
+      </w:r>
+      <w:r>
+        <w:fldChar w:fldCharType="begin"/>
+      </w:r>
+      <w:r>
+        <w:instrText xml:space="preserve"> SEQ Figura \* ARABIC </w:instrText>
+      </w:r>
+      <w:r>
+        <w:fldChar w:fldCharType="separate"/>
+      </w:r>
+      <w:r>
+        <w:rPr>
+          <w:noProof/>
+        </w:rPr>
+        <w:t>15</w:t>
+      </w:r>
+      <w:r>
+        <w:rPr>
+          <w:noProof/>
+        </w:rPr>
+        <w:fldChar w:fldCharType="end"/>
+      </w:r>
+      <w:r>
+        <w:t xml:space="preserve"> - Teste protótipo balan</w:t>
+      </w:r>
+      <w:r>
+        <w:rPr>
+          <w:noProof/>
+        </w:rPr>
+        <w:t>ça</w:t>
       </w:r>
     </w:p>
     <w:p/>
@@ -2814,21 +3560,13 @@
     <w:p/>
     <w:p/>
     <w:p/>
-    <w:p/>
-    <w:p/>
-    <w:p/>
-    <w:p/>
-    <w:p/>
-    <w:p/>
-    <w:p/>
-    <w:p/>
     <w:p>
       <w:r>
         <w:rPr>
           <w:noProof/>
         </w:rPr>
         <w:drawing>
-          <wp:anchor distT="0" distB="0" distL="114300" distR="114300" simplePos="0" relativeHeight="251662336" behindDoc="0" locked="0" layoutInCell="1" allowOverlap="1" wp14:anchorId="1FA51B61" wp14:editId="1C1821AC">
+          <wp:anchor distT="0" distB="0" distL="114300" distR="114300" simplePos="0" relativeHeight="251662336" behindDoc="0" locked="0" layoutInCell="1" allowOverlap="1" wp14:anchorId="1FA51B61" wp14:editId="049DF9BB">
             <wp:simplePos x="0" y="0"/>
             <wp:positionH relativeFrom="column">
               <wp:posOffset>1849120</wp:posOffset>
@@ -2853,7 +3591,7 @@
                     </pic:cNvPicPr>
                   </pic:nvPicPr>
                   <pic:blipFill>
-                    <a:blip r:embed="rId39">
+                    <a:blip r:embed="rId50">
                       <a:extLst>
                         <a:ext uri="{28A0092B-C50C-407E-A947-70E740481C1C}">
                           <a14:useLocalDpi xmlns:a14="http://schemas.microsoft.com/office/drawing/2010/main" val="0"/>
@@ -3518,7 +4256,7 @@
                     </pic:cNvPicPr>
                   </pic:nvPicPr>
                   <pic:blipFill>
-                    <a:blip r:embed="rId40">
+                    <a:blip r:embed="rId51">
                       <a:extLst>
                         <a:ext uri="{28A0092B-C50C-407E-A947-70E740481C1C}">
                           <a14:useLocalDpi xmlns:a14="http://schemas.microsoft.com/office/drawing/2010/main" val="0"/>
@@ -3746,7 +4484,7 @@
                     </pic:cNvPicPr>
                   </pic:nvPicPr>
                   <pic:blipFill>
-                    <a:blip r:embed="rId41">
+                    <a:blip r:embed="rId52">
                       <a:extLst>
                         <a:ext uri="{28A0092B-C50C-407E-A947-70E740481C1C}">
                           <a14:useLocalDpi xmlns:a14="http://schemas.microsoft.com/office/drawing/2010/main" val="0"/>
@@ -3787,7 +4525,7 @@
         <mc:AlternateContent>
           <mc:Choice Requires="wps">
             <w:drawing>
-              <wp:anchor distT="0" distB="0" distL="114300" distR="114300" simplePos="0" relativeHeight="251673600" behindDoc="0" locked="0" layoutInCell="1" allowOverlap="1" wp14:anchorId="52896C4A" wp14:editId="7D0C22E7">
+              <wp:anchor distT="0" distB="0" distL="114300" distR="114300" simplePos="0" relativeHeight="251673600" behindDoc="0" locked="0" layoutInCell="1" allowOverlap="1" wp14:anchorId="52896C4A" wp14:editId="23B02A52">
                 <wp:simplePos x="0" y="0"/>
                 <wp:positionH relativeFrom="column">
                   <wp:posOffset>2073275</wp:posOffset>
@@ -3813,7 +4551,7 @@
                       <wps:spPr>
                         <a:xfrm rot="16200000">
                           <a:off x="0" y="0"/>
-                          <a:ext cx="729615" cy="414020"/>
+                          <a:ext cx="730250" cy="414020"/>
                         </a:xfrm>
                         <a:prstGeom prst="rightArrow">
                           <a:avLst/>
@@ -3858,7 +4596,23 @@
           </mc:Choice>
           <mc:Fallback>
             <w:pict>
-              <v:shape w14:anchorId="32F13732" id="Arrow: Right 23" o:spid="_x0000_s1026" type="#_x0000_t13" style="position:absolute;margin-left:163.25pt;margin-top:214.05pt;width:57.5pt;height:32.6pt;rotation:-90;z-index:251673600;visibility:visible;mso-wrap-style:square;mso-width-percent:0;mso-height-percent:0;mso-wrap-distance-left:9pt;mso-wrap-distance-top:0;mso-wrap-distance-right:9pt;mso-wrap-distance-bottom:0;mso-position-horizontal:absolute;mso-position-horizontal-relative:text;mso-position-vertical:absolute;mso-position-vertical-relative:text;mso-width-percent:0;mso-height-percent:0;mso-width-relative:page;mso-height-relative:page;v-text-anchor:middle" o:gfxdata="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" adj="15472" fillcolor="#70ad47 [3209]" strokecolor="#70ad47 [3209]" strokeweight="1pt"/>
+              <v:shapetype w14:anchorId="2CD21330" id="_x0000_t13" coordsize="21600,21600" o:spt="13" adj="16200,5400" path="m@0,l@0@1,0@1,0@2@0@2@0,21600,21600,10800xe">
+                <v:stroke joinstyle="miter"/>
+                <v:formulas>
+                  <v:f eqn="val #0"/>
+                  <v:f eqn="val #1"/>
+                  <v:f eqn="sum height 0 #1"/>
+                  <v:f eqn="sum 10800 0 #1"/>
+                  <v:f eqn="sum width 0 #0"/>
+                  <v:f eqn="prod @4 @3 10800"/>
+                  <v:f eqn="sum width 0 @5"/>
+                </v:formulas>
+                <v:path o:connecttype="custom" o:connectlocs="@0,0;0,10800;@0,21600;21600,10800" o:connectangles="270,180,90,0" textboxrect="0,@1,@6,@2"/>
+                <v:handles>
+                  <v:h position="#0,#1" xrange="0,21600" yrange="0,10800"/>
+                </v:handles>
+              </v:shapetype>
+              <v:shape id="Arrow: Right 23" o:spid="_x0000_s1026" type="#_x0000_t13" style="position:absolute;margin-left:163.25pt;margin-top:214.05pt;width:57.5pt;height:32.6pt;rotation:-90;z-index:251673600;visibility:visible;mso-wrap-style:square;mso-width-percent:0;mso-height-percent:0;mso-wrap-distance-left:9pt;mso-wrap-distance-top:0;mso-wrap-distance-right:9pt;mso-wrap-distance-bottom:0;mso-position-horizontal:absolute;mso-position-horizontal-relative:text;mso-position-vertical:absolute;mso-position-vertical-relative:text;mso-width-percent:0;mso-height-percent:0;mso-width-relative:page;mso-height-relative:page;v-text-anchor:middle" o:gfxdata="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" adj="15477" fillcolor="#70ad47 [3209]" strokecolor="#70ad47 [3209]" strokeweight="1pt"/>
             </w:pict>
           </mc:Fallback>
         </mc:AlternateContent>
@@ -3868,7 +4622,7 @@
           <w:noProof/>
         </w:rPr>
         <w:drawing>
-          <wp:anchor distT="0" distB="0" distL="114300" distR="114300" simplePos="0" relativeHeight="251674624" behindDoc="0" locked="0" layoutInCell="1" allowOverlap="1" wp14:anchorId="55A3F7D2" wp14:editId="0E670F87">
+          <wp:anchor distT="0" distB="0" distL="114300" distR="114300" simplePos="0" relativeHeight="251674624" behindDoc="0" locked="0" layoutInCell="1" allowOverlap="1" wp14:anchorId="55A3F7D2" wp14:editId="2077CEBF">
             <wp:simplePos x="0" y="0"/>
             <wp:positionH relativeFrom="column">
               <wp:posOffset>1871980</wp:posOffset>
@@ -3893,7 +4647,7 @@
                     </pic:cNvPicPr>
                   </pic:nvPicPr>
                   <pic:blipFill>
-                    <a:blip r:embed="rId42">
+                    <a:blip r:embed="rId53">
                       <a:extLst>
                         <a:ext uri="{28A0092B-C50C-407E-A947-70E740481C1C}">
                           <a14:useLocalDpi xmlns:a14="http://schemas.microsoft.com/office/drawing/2010/main" val="0"/>
@@ -4121,7 +4875,7 @@
                     </pic:cNvPicPr>
                   </pic:nvPicPr>
                   <pic:blipFill>
-                    <a:blip r:embed="rId43">
+                    <a:blip r:embed="rId54">
                       <a:extLst>
                         <a:ext uri="{28A0092B-C50C-407E-A947-70E740481C1C}">
                           <a14:useLocalDpi xmlns:a14="http://schemas.microsoft.com/office/drawing/2010/main" val="0"/>
@@ -4165,13 +4919,13 @@
         <mc:AlternateContent>
           <mc:Choice Requires="wps">
             <w:drawing>
-              <wp:anchor distT="0" distB="0" distL="114300" distR="114300" simplePos="0" relativeHeight="251675648" behindDoc="0" locked="0" layoutInCell="1" allowOverlap="1" wp14:anchorId="2A788569" wp14:editId="79FFC1E2">
+              <wp:anchor distT="0" distB="0" distL="114300" distR="114300" simplePos="0" relativeHeight="251675648" behindDoc="0" locked="0" layoutInCell="1" allowOverlap="1" wp14:anchorId="2A788569" wp14:editId="5715E15A">
                 <wp:simplePos x="0" y="0"/>
                 <wp:positionH relativeFrom="column">
-                  <wp:posOffset>771525</wp:posOffset>
+                  <wp:posOffset>769930</wp:posOffset>
                 </wp:positionH>
                 <wp:positionV relativeFrom="paragraph">
-                  <wp:posOffset>1704340</wp:posOffset>
+                  <wp:posOffset>1701372</wp:posOffset>
                 </wp:positionV>
                 <wp:extent cx="1181100" cy="274320"/>
                 <wp:effectExtent l="0" t="0" r="0" b="0"/>
@@ -4240,7 +4994,7 @@
           </mc:Choice>
           <mc:Fallback>
             <w:pict>
-              <v:shape w14:anchorId="2A788569" id="Text Box 33" o:spid="_x0000_s1029" type="#_x0000_t202" style="position:absolute;margin-left:60.75pt;margin-top:134.2pt;width:93pt;height:21.6pt;z-index:251675648;visibility:visible;mso-wrap-style:square;mso-width-percent:0;mso-height-percent:0;mso-wrap-distance-left:9pt;mso-wrap-distance-top:0;mso-wrap-distance-right:9pt;mso-wrap-distance-bottom:0;mso-position-horizontal:absolute;mso-position-horizontal-relative:text;mso-position-vertical:absolute;mso-position-vertical-relative:text;mso-width-percent:0;mso-height-percent:0;mso-width-relative:page;mso-height-relative:page;v-text-anchor:top" o:gfxdata="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" filled="f" stroked="f">
+              <v:shape w14:anchorId="2A788569" id="Text Box 33" o:spid="_x0000_s1029" type="#_x0000_t202" style="position:absolute;margin-left:60.6pt;margin-top:133.95pt;width:93pt;height:21.6pt;z-index:251675648;visibility:visible;mso-wrap-style:square;mso-width-percent:0;mso-height-percent:0;mso-wrap-distance-left:9pt;mso-wrap-distance-top:0;mso-wrap-distance-right:9pt;mso-wrap-distance-bottom:0;mso-position-horizontal:absolute;mso-position-horizontal-relative:text;mso-position-vertical:absolute;mso-position-vertical-relative:text;mso-width-percent:0;mso-height-percent:0;mso-width-relative:page;mso-height-relative:page;v-text-anchor:top" o:gfxdata="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" filled="f" stroked="f">
                 <v:textbox>
                   <w:txbxContent>
                     <w:p>
@@ -4388,7 +5142,7 @@
       </w:r>
     </w:p>
     <w:sectPr>
-      <w:headerReference w:type="default" r:id="rId44"/>
+      <w:headerReference w:type="default" r:id="rId55"/>
       <w:pgSz w:w="11906" w:h="16838"/>
       <w:pgMar w:top="1417" w:right="1701" w:bottom="1417" w:left="1701" w:header="708" w:footer="708" w:gutter="0"/>
       <w:cols w:space="708"/>
@@ -5368,6 +6122,96 @@
     </w:lvl>
   </w:abstractNum>
   <w:abstractNum w:abstractNumId="9" w15:restartNumberingAfterBreak="0">
+    <w:nsid w:val="2C045F1E"/>
+    <w:multiLevelType w:val="hybridMultilevel"/>
+    <w:tmpl w:val="FBD6EF4A"/>
+    <w:lvl w:ilvl="0" w:tplc="FFFFFFFF">
+      <w:start w:val="1"/>
+      <w:numFmt w:val="decimal"/>
+      <w:lvlText w:val="%1."/>
+      <w:lvlJc w:val="left"/>
+      <w:pPr>
+        <w:ind w:left="720" w:hanging="360"/>
+      </w:pPr>
+      <w:rPr>
+        <w:rFonts w:hint="default"/>
+        <w:b/>
+      </w:rPr>
+    </w:lvl>
+    <w:lvl w:ilvl="1" w:tplc="FFFFFFFF" w:tentative="1">
+      <w:start w:val="1"/>
+      <w:numFmt w:val="lowerLetter"/>
+      <w:lvlText w:val="%2."/>
+      <w:lvlJc w:val="left"/>
+      <w:pPr>
+        <w:ind w:left="1440" w:hanging="360"/>
+      </w:pPr>
+    </w:lvl>
+    <w:lvl w:ilvl="2" w:tplc="FFFFFFFF" w:tentative="1">
+      <w:start w:val="1"/>
+      <w:numFmt w:val="lowerRoman"/>
+      <w:lvlText w:val="%3."/>
+      <w:lvlJc w:val="right"/>
+      <w:pPr>
+        <w:ind w:left="2160" w:hanging="180"/>
+      </w:pPr>
+    </w:lvl>
+    <w:lvl w:ilvl="3" w:tplc="FFFFFFFF" w:tentative="1">
+      <w:start w:val="1"/>
+      <w:numFmt w:val="decimal"/>
+      <w:lvlText w:val="%4."/>
+      <w:lvlJc w:val="left"/>
+      <w:pPr>
+        <w:ind w:left="2880" w:hanging="360"/>
+      </w:pPr>
+    </w:lvl>
+    <w:lvl w:ilvl="4" w:tplc="FFFFFFFF" w:tentative="1">
+      <w:start w:val="1"/>
+      <w:numFmt w:val="lowerLetter"/>
+      <w:lvlText w:val="%5."/>
+      <w:lvlJc w:val="left"/>
+      <w:pPr>
+        <w:ind w:left="3600" w:hanging="360"/>
+      </w:pPr>
+    </w:lvl>
+    <w:lvl w:ilvl="5" w:tplc="FFFFFFFF" w:tentative="1">
+      <w:start w:val="1"/>
+      <w:numFmt w:val="lowerRoman"/>
+      <w:lvlText w:val="%6."/>
+      <w:lvlJc w:val="right"/>
+      <w:pPr>
+        <w:ind w:left="4320" w:hanging="180"/>
+      </w:pPr>
+    </w:lvl>
+    <w:lvl w:ilvl="6" w:tplc="FFFFFFFF" w:tentative="1">
+      <w:start w:val="1"/>
+      <w:numFmt w:val="decimal"/>
+      <w:lvlText w:val="%7."/>
+      <w:lvlJc w:val="left"/>
+      <w:pPr>
+        <w:ind w:left="5040" w:hanging="360"/>
+      </w:pPr>
+    </w:lvl>
+    <w:lvl w:ilvl="7" w:tplc="FFFFFFFF" w:tentative="1">
+      <w:start w:val="1"/>
+      <w:numFmt w:val="lowerLetter"/>
+      <w:lvlText w:val="%8."/>
+      <w:lvlJc w:val="left"/>
+      <w:pPr>
+        <w:ind w:left="5760" w:hanging="360"/>
+      </w:pPr>
+    </w:lvl>
+    <w:lvl w:ilvl="8" w:tplc="FFFFFFFF" w:tentative="1">
+      <w:start w:val="1"/>
+      <w:numFmt w:val="lowerRoman"/>
+      <w:lvlText w:val="%9."/>
+      <w:lvlJc w:val="right"/>
+      <w:pPr>
+        <w:ind w:left="6480" w:hanging="180"/>
+      </w:pPr>
+    </w:lvl>
+  </w:abstractNum>
+  <w:abstractNum w:abstractNumId="10" w15:restartNumberingAfterBreak="0">
     <w:nsid w:val="31566D94"/>
     <w:multiLevelType w:val="hybridMultilevel"/>
     <w:tmpl w:val="3A32EE78"/>
@@ -5456,7 +6300,7 @@
       </w:pPr>
     </w:lvl>
   </w:abstractNum>
-  <w:abstractNum w:abstractNumId="10" w15:restartNumberingAfterBreak="0">
+  <w:abstractNum w:abstractNumId="11" w15:restartNumberingAfterBreak="0">
     <w:nsid w:val="40A7075B"/>
     <w:multiLevelType w:val="hybridMultilevel"/>
     <w:tmpl w:val="4406002C"/>
@@ -5545,7 +6389,7 @@
       </w:pPr>
     </w:lvl>
   </w:abstractNum>
-  <w:abstractNum w:abstractNumId="11" w15:restartNumberingAfterBreak="0">
+  <w:abstractNum w:abstractNumId="12" w15:restartNumberingAfterBreak="0">
     <w:nsid w:val="49003E05"/>
     <w:multiLevelType w:val="hybridMultilevel"/>
     <w:tmpl w:val="AB44DC74"/>
@@ -5634,7 +6478,7 @@
       </w:pPr>
     </w:lvl>
   </w:abstractNum>
-  <w:abstractNum w:abstractNumId="12" w15:restartNumberingAfterBreak="0">
+  <w:abstractNum w:abstractNumId="13" w15:restartNumberingAfterBreak="0">
     <w:nsid w:val="4AF012BD"/>
     <w:multiLevelType w:val="hybridMultilevel"/>
     <w:tmpl w:val="3CF0533E"/>
@@ -5720,7 +6564,7 @@
       </w:pPr>
     </w:lvl>
   </w:abstractNum>
-  <w:abstractNum w:abstractNumId="13" w15:restartNumberingAfterBreak="0">
+  <w:abstractNum w:abstractNumId="14" w15:restartNumberingAfterBreak="0">
     <w:nsid w:val="573140F2"/>
     <w:multiLevelType w:val="hybridMultilevel"/>
     <w:tmpl w:val="B51CA0FA"/>
@@ -5809,7 +6653,7 @@
       </w:pPr>
     </w:lvl>
   </w:abstractNum>
-  <w:abstractNum w:abstractNumId="14" w15:restartNumberingAfterBreak="0">
+  <w:abstractNum w:abstractNumId="15" w15:restartNumberingAfterBreak="0">
     <w:nsid w:val="63C42CCF"/>
     <w:multiLevelType w:val="hybridMultilevel"/>
     <w:tmpl w:val="FBD6EF4A"/>
@@ -5899,7 +6743,7 @@
       </w:pPr>
     </w:lvl>
   </w:abstractNum>
-  <w:abstractNum w:abstractNumId="15" w15:restartNumberingAfterBreak="0">
+  <w:abstractNum w:abstractNumId="16" w15:restartNumberingAfterBreak="0">
     <w:nsid w:val="64874842"/>
     <w:multiLevelType w:val="hybridMultilevel"/>
     <w:tmpl w:val="04D6F180"/>
@@ -5988,7 +6832,7 @@
       </w:pPr>
     </w:lvl>
   </w:abstractNum>
-  <w:abstractNum w:abstractNumId="16" w15:restartNumberingAfterBreak="0">
+  <w:abstractNum w:abstractNumId="17" w15:restartNumberingAfterBreak="0">
     <w:nsid w:val="65985623"/>
     <w:multiLevelType w:val="hybridMultilevel"/>
     <w:tmpl w:val="7F847BCA"/>
@@ -6077,7 +6921,7 @@
       </w:pPr>
     </w:lvl>
   </w:abstractNum>
-  <w:abstractNum w:abstractNumId="17" w15:restartNumberingAfterBreak="0">
+  <w:abstractNum w:abstractNumId="18" w15:restartNumberingAfterBreak="0">
     <w:nsid w:val="67AE3A81"/>
     <w:multiLevelType w:val="hybridMultilevel"/>
     <w:tmpl w:val="283C02BC"/>
@@ -6166,7 +7010,7 @@
       </w:pPr>
     </w:lvl>
   </w:abstractNum>
-  <w:abstractNum w:abstractNumId="18" w15:restartNumberingAfterBreak="0">
+  <w:abstractNum w:abstractNumId="19" w15:restartNumberingAfterBreak="0">
     <w:nsid w:val="72834D55"/>
     <w:multiLevelType w:val="hybridMultilevel"/>
     <w:tmpl w:val="07FE1134"/>
@@ -6279,7 +7123,7 @@
       </w:rPr>
     </w:lvl>
   </w:abstractNum>
-  <w:abstractNum w:abstractNumId="19" w15:restartNumberingAfterBreak="0">
+  <w:abstractNum w:abstractNumId="20" w15:restartNumberingAfterBreak="0">
     <w:nsid w:val="72DD529A"/>
     <w:multiLevelType w:val="hybridMultilevel"/>
     <w:tmpl w:val="E8E08F44"/>
@@ -6368,7 +7212,7 @@
       </w:pPr>
     </w:lvl>
   </w:abstractNum>
-  <w:abstractNum w:abstractNumId="20" w15:restartNumberingAfterBreak="0">
+  <w:abstractNum w:abstractNumId="21" w15:restartNumberingAfterBreak="0">
     <w:nsid w:val="77F678F0"/>
     <w:multiLevelType w:val="hybridMultilevel"/>
     <w:tmpl w:val="242C17DE"/>
@@ -6454,7 +7298,7 @@
       </w:pPr>
     </w:lvl>
   </w:abstractNum>
-  <w:abstractNum w:abstractNumId="21" w15:restartNumberingAfterBreak="0">
+  <w:abstractNum w:abstractNumId="22" w15:restartNumberingAfterBreak="0">
     <w:nsid w:val="7DC41EEA"/>
     <w:multiLevelType w:val="hybridMultilevel"/>
     <w:tmpl w:val="8416E91A"/>
@@ -6547,19 +7391,19 @@
     <w:abstractNumId w:val="5"/>
   </w:num>
   <w:num w:numId="2" w16cid:durableId="533036674">
-    <w:abstractNumId w:val="17"/>
+    <w:abstractNumId w:val="18"/>
   </w:num>
   <w:num w:numId="3" w16cid:durableId="1387795418">
-    <w:abstractNumId w:val="19"/>
+    <w:abstractNumId w:val="20"/>
   </w:num>
   <w:num w:numId="4" w16cid:durableId="553277155">
-    <w:abstractNumId w:val="21"/>
+    <w:abstractNumId w:val="22"/>
   </w:num>
   <w:num w:numId="5" w16cid:durableId="1242913494">
-    <w:abstractNumId w:val="9"/>
+    <w:abstractNumId w:val="10"/>
   </w:num>
   <w:num w:numId="6" w16cid:durableId="73867902">
-    <w:abstractNumId w:val="16"/>
+    <w:abstractNumId w:val="17"/>
   </w:num>
   <w:num w:numId="7" w16cid:durableId="1720781129">
     <w:abstractNumId w:val="4"/>
@@ -6568,22 +7412,22 @@
     <w:abstractNumId w:val="1"/>
   </w:num>
   <w:num w:numId="9" w16cid:durableId="724184099">
-    <w:abstractNumId w:val="13"/>
+    <w:abstractNumId w:val="14"/>
   </w:num>
   <w:num w:numId="10" w16cid:durableId="531647884">
     <w:abstractNumId w:val="2"/>
   </w:num>
   <w:num w:numId="11" w16cid:durableId="538979518">
-    <w:abstractNumId w:val="15"/>
+    <w:abstractNumId w:val="16"/>
   </w:num>
   <w:num w:numId="12" w16cid:durableId="2029870033">
-    <w:abstractNumId w:val="10"/>
+    <w:abstractNumId w:val="11"/>
   </w:num>
   <w:num w:numId="13" w16cid:durableId="279263966">
-    <w:abstractNumId w:val="11"/>
+    <w:abstractNumId w:val="12"/>
   </w:num>
   <w:num w:numId="14" w16cid:durableId="1107195784">
-    <w:abstractNumId w:val="18"/>
+    <w:abstractNumId w:val="19"/>
   </w:num>
   <w:num w:numId="15" w16cid:durableId="2035495196">
     <w:abstractNumId w:val="6"/>
@@ -6592,7 +7436,7 @@
     <w:abstractNumId w:val="7"/>
   </w:num>
   <w:num w:numId="17" w16cid:durableId="236523950">
-    <w:abstractNumId w:val="12"/>
+    <w:abstractNumId w:val="13"/>
   </w:num>
   <w:num w:numId="18" w16cid:durableId="1010789856">
     <w:abstractNumId w:val="8"/>
@@ -6601,13 +7445,16 @@
     <w:abstractNumId w:val="3"/>
   </w:num>
   <w:num w:numId="20" w16cid:durableId="1235047705">
-    <w:abstractNumId w:val="14"/>
+    <w:abstractNumId w:val="15"/>
   </w:num>
   <w:num w:numId="21" w16cid:durableId="862090369">
-    <w:abstractNumId w:val="20"/>
+    <w:abstractNumId w:val="21"/>
   </w:num>
   <w:num w:numId="22" w16cid:durableId="2023123814">
     <w:abstractNumId w:val="0"/>
+  </w:num>
+  <w:num w:numId="23" w16cid:durableId="1436680265">
+    <w:abstractNumId w:val="9"/>
   </w:num>
 </w:numbering>
 </file>
@@ -7192,6 +8039,29 @@
       <w:szCs w:val="18"/>
     </w:rPr>
   </w:style>
+  <w:style w:type="character" w:styleId="Hyperlink">
+    <w:name w:val="Hyperlink"/>
+    <w:basedOn w:val="Fontepargpadro"/>
+    <w:uiPriority w:val="99"/>
+    <w:unhideWhenUsed/>
+    <w:rsid w:val="0083045B"/>
+    <w:rPr>
+      <w:color w:val="0563C1" w:themeColor="hyperlink"/>
+      <w:u w:val="single"/>
+    </w:rPr>
+  </w:style>
+  <w:style w:type="character" w:styleId="MenoPendente">
+    <w:name w:val="Unresolved Mention"/>
+    <w:basedOn w:val="Fontepargpadro"/>
+    <w:uiPriority w:val="99"/>
+    <w:semiHidden/>
+    <w:unhideWhenUsed/>
+    <w:rsid w:val="0083045B"/>
+    <w:rPr>
+      <w:color w:val="605E5C"/>
+      <w:shd w:val="clear" w:color="auto" w:fill="E1DFDD"/>
+    </w:rPr>
+  </w:style>
 </w:styles>
 </file>
 
@@ -7457,31 +8327,31 @@
 </file>
 
 <file path=customXml/item1.xml><?xml version="1.0" encoding="utf-8"?>
+<nXeGKudETKPeaCNGFh5ix5fP7fSWtl37NIroXmZN38TajkfZeW3Vf6bvmNn8>H/AQ1A6zyVw1hFl7bRNn6q9tlxUET4vTF2umMISqtRUwFJO3bMC2ldjCMuS7Umrn</nXeGKudETKPeaCNGFh5ix5fP7fSWtl37NIroXmZN38TajkfZeW3Vf6bvmNn8>
+</file>
+
+<file path=customXml/item10.xml><?xml version="1.0" encoding="utf-8"?>
+<nXeGKudETKPeaCNGFh5ix5fP7fSWtl37NIroXmZyHIynb9qBde2n67FOJFV2>uzHQu98y90vsqJ14OMIlz3bnQfdya8TR+ztgq+Izo1tc0d2ekxzbUxgSm+6Io5/m</nXeGKudETKPeaCNGFh5ix5fP7fSWtl37NIroXmZyHIynb9qBde2n67FOJFV2>
+</file>
+
+<file path=customXml/item11.xml><?xml version="1.0" encoding="utf-8"?>
+<nXeGKudETKPeaCNGFh5i0BGlH9ci87cLWvMx3DlPzuAPh2gY9s703zKUS7uW>mZ4rtFSXbzk2Ux9ca9oo0y4BG6kS9mjwwCRn8r1zsxz2SsGIk17qIAKhYJJM90elnS8QxecxWR/reDd4TaYkzXX7rUpjFJ2H7YegBtsGdJf5QTPVfH3lcG5aZ84C1l7T2wQcCRNnpqv4oV3asmv7mYzBRoWzP4+djj/EjKjufnA=</nXeGKudETKPeaCNGFh5i0BGlH9ci87cLWvMx3DlPzuAPh2gY9s703zKUS7uW>
+</file>
+
+<file path=customXml/item12.xml><?xml version="1.0" encoding="utf-8"?>
+<nXeGKudETKPeaCNGFh5iTSI5UodjD94nh7U7VklxY>4UcXXB0c7lG3h709WR/EtPPHOt24es26nzVihLhvPJzcdZAm6fXStPkNr41b2c9u3ebrAUitkzodUhOUoELwug==</nXeGKudETKPeaCNGFh5iTSI5UodjD94nh7U7VklxY>
+</file>
+
+<file path=customXml/item13.xml><?xml version="1.0" encoding="utf-8"?>
+<NovaPath_docID>8H5CPJF23HQU0L0FDYGQZPA244</NovaPath_docID>
+</file>
+
+<file path=customXml/item14.xml><?xml version="1.0" encoding="utf-8"?>
 <nXeGKudETKPeaCNGFh5i7cKyawAjgyQn9gyiebCxx1jD9eHXSWW9Lib2F1j9>mZ4rtFSXbzk2Ux9ca9oo0y4BG6kS9mjwwCRn8r1zsxz2SsGIk17qIAKhYJJM90elnS8QxecxWR/reDd4TaYkzXX7rUpjFJ2H7YegBtsGdJf5QTPVfH3lcG5aZ84C1l7T2wQcCRNnpqv4oV3asmv7mRPV1VYCpNz+bVIaGwGerxXhtkwwwHk9djAIrxHg13GQSa1P2KYNsvIPexPBAQjA5uDX/PWSGDEi5VCNO7mrZNM=</nXeGKudETKPeaCNGFh5i7cKyawAjgyQn9gyiebCxx1jD9eHXSWW9Lib2F1j9>
 </file>
 
-<file path=customXml/item10.xml><?xml version="1.0" encoding="utf-8"?>
-<nXeGKudETKPeaCNGFh5iy53cs4YTjZQd4Re9Stbph13fJwq3N1dxRUwfkxNCzGbktJIbKf2q8mQyY814Q>otRpIIeRwLhaEEzuCOJU4w==</nXeGKudETKPeaCNGFh5iy53cs4YTjZQd4Re9Stbph13fJwq3N1dxRUwfkxNCzGbktJIbKf2q8mQyY814Q>
-</file>
-
-<file path=customXml/item11.xml><?xml version="1.0" encoding="utf-8"?>
-<NovaPath_docIDOld>YO0LOIWGIF6VFA4JCPT3RBEJFE</NovaPath_docIDOld>
-</file>
-
-<file path=customXml/item12.xml><?xml version="1.0" encoding="utf-8"?>
-<NovaPath_docClassDate>11/21/2021 11:08:14</NovaPath_docClassDate>
-</file>
-
-<file path=customXml/item13.xml><?xml version="1.0" encoding="utf-8"?>
-<nXeGKudETKPeaCNGFh5iTSI5UodjD94nh7U7VklxY>4UcXXB0c7lG3h709WR/EtPPHOt24es26nzVihLhvPJzcdZAm6fXStPkNr41b2c9u3ebrAUitkzodUhOUoELwug==</nXeGKudETKPeaCNGFh5iTSI5UodjD94nh7U7VklxY>
-</file>
-
-<file path=customXml/item14.xml><?xml version="1.0" encoding="utf-8"?>
-<nXeGKudETKPeaCNGFh5iKXsadLDxTRe0xbrxgS3asWaSdlBY0sLX5pYu7jLmo>z4vA/M53JO1AgIE0pus7VHi56YLISeQW+JFO4Up6oWDGiSZbS1ocLjRZWHNX8a51Rl0ajeIU3W762a1M0bXvgstyh5X8PGsIdKyw//NEzbU=</nXeGKudETKPeaCNGFh5iKXsadLDxTRe0xbrxgS3asWaSdlBY0sLX5pYu7jLmo>
-</file>
-
 <file path=customXml/item15.xml><?xml version="1.0" encoding="utf-8"?>
-<nXeGKudETKPeaCNGFh5ix5fP7fSWtl37NIroXmYBQsS1cecqKZfGozr8W9iy>vDROSGH0q8YAO9yu9t+3mLQZe+N3JD1gGZhnOlBXBx8jPXOm2LH9UUYQJpU6GAr0DshfkbPxKPN5alog6yh+S0WlZzbnRYG3xmVORoTUVe4=</nXeGKudETKPeaCNGFh5ix5fP7fSWtl37NIroXmYBQsS1cecqKZfGozr8W9iy>
+<NovaPath_versionInfo>4.3.1.11322</NovaPath_versionInfo>
 </file>
 
 <file path=customXml/item16.xml><?xml version="1.0" encoding="utf-8"?>
@@ -7489,119 +8359,119 @@
 </file>
 
 <file path=customXml/item17.xml><?xml version="1.0" encoding="utf-8"?>
+<nXeGKudETKPeaCNGFh5i2aVdoOsLYjULCdH7T707tDyRRmguot4fEcJ2iD6f9>4gk7BxLssYoyYw4cI7QxezACC9ueDllKb1wyjqt74yI=</nXeGKudETKPeaCNGFh5i2aVdoOsLYjULCdH7T707tDyRRmguot4fEcJ2iD6f9>
+</file>
+
+<file path=customXml/item18.xml><?xml version="1.0" encoding="utf-8"?>
+<nXeGKudETKPeaCNGFh5iy53cs4YTjZQd4Re9Stbph13fJwq3N1dxRUwfkxNCzGbktJIbKf2q8mQyY814Q>otRpIIeRwLhaEEzuCOJU4w==</nXeGKudETKPeaCNGFh5iy53cs4YTjZQd4Re9Stbph13fJwq3N1dxRUwfkxNCzGbktJIbKf2q8mQyY814Q>
+</file>
+
+<file path=customXml/item19.xml><?xml version="1.0" encoding="utf-8"?>
+<NovaPath_docClass>Unclassified/Public</NovaPath_docClass>
+</file>
+
+<file path=customXml/item2.xml><?xml version="1.0" encoding="utf-8"?>
+<NovaPath_baseApplication>Microsoft Word</NovaPath_baseApplication>
+</file>
+
+<file path=customXml/item20.xml><?xml version="1.0" encoding="utf-8"?>
+<NovaPath_docIDOld>YO0LOIWGIF6VFA4JCPT3RBEJFE</NovaPath_docIDOld>
+</file>
+
+<file path=customXml/item21.xml><?xml version="1.0" encoding="utf-8"?>
+<NovaPath_docClassDate>11/21/2021 11:08:14</NovaPath_docClassDate>
+</file>
+
+<file path=customXml/item22.xml><?xml version="1.0" encoding="utf-8"?>
+<NovaPath_DocInfoFromAfterSave>True</NovaPath_DocInfoFromAfterSave>
+</file>
+
+<file path=customXml/item23.xml><?xml version="1.0" encoding="utf-8"?>
+<nXeGKudETKPeaCNGFh5iKXsadLDxTRe0xbrxgS3asWaSdlBY0sLX5pYu7jLmo>z4vA/M53JO1AgIE0pus7VHi56YLISeQW+JFO4Up6oWDGiSZbS1ocLjRZWHNX8a51Rl0ajeIU3W762a1M0bXvgstyh5X8PGsIdKyw//NEzbU=</nXeGKudETKPeaCNGFh5iKXsadLDxTRe0xbrxgS3asWaSdlBY0sLX5pYu7jLmo>
+</file>
+
+<file path=customXml/item24.xml><?xml version="1.0" encoding="utf-8"?>
+<nXeGKudETKPeaCNGFh5i5IeuWeXv6XDtePDOrtUSOqWwmvYa7PTRiLQvIZkriN4zFxEJfkpx7yiWurrFRQTw>wET7z3APVwWLb5suGR4vTtZrarbu8vv5kPcS6N5bl58=</nXeGKudETKPeaCNGFh5i5IeuWeXv6XDtePDOrtUSOqWwmvYa7PTRiLQvIZkriN4zFxEJfkpx7yiWurrFRQTw>
+</file>
+
+<file path=customXml/item25.xml><?xml version="1.0" encoding="utf-8"?>
 <nXeGKudETKPeaCNGFh5i5JKJLOqxkMZWB6LsYfMaI9RtbpE1WkCpXazESWus5B>eIVoLach/9i4BLQgzHnW7Kf4PW6YYBCej65GLX+hoSzWy0olBsWbLlHH42jRo//MkVHEczKqyFbTh8CSynogrw==</nXeGKudETKPeaCNGFh5i5JKJLOqxkMZWB6LsYfMaI9RtbpE1WkCpXazESWus5B>
 </file>
 
-<file path=customXml/item18.xml><?xml version="1.0" encoding="utf-8"?>
-<NovaPath_versionInfo>4.3.1.11322</NovaPath_versionInfo>
+<file path=customXml/item26.xml><?xml version="1.0" encoding="utf-8"?>
+<NovaPath_docClassID>85833B30A0A94097AF778A115A4505DD</NovaPath_docClassID>
 </file>
 
-<file path=customXml/item19.xml><?xml version="1.0" encoding="utf-8"?>
-<nXeGKudETKPeaCNGFh5i5IeuWeXv6XDtePDOrtUSOqWwmvYa7PTRiLQvIZkriN4zFxEJfkpx7yiWurrFRQTw>wET7z3APVwWLb5suGR4vTtZrarbu8vv5kPcS6N5bl58=</nXeGKudETKPeaCNGFh5i5IeuWeXv6XDtePDOrtUSOqWwmvYa7PTRiLQvIZkriN4zFxEJfkpx7yiWurrFRQTw>
-</file>
-
-<file path=customXml/item2.xml><?xml version="1.0" encoding="utf-8"?>
+<file path=customXml/item27.xml><?xml version="1.0" encoding="utf-8"?>
 <NovaPath_docAuthor>Henrique Vaz</NovaPath_docAuthor>
 </file>
 
-<file path=customXml/item20.xml><?xml version="1.0" encoding="utf-8"?>
-<NovaPath_DocInfoFromAfterSave>True</NovaPath_DocInfoFromAfterSave>
+<file path=customXml/item3.xml><?xml version="1.0" encoding="utf-8"?>
+<NovaPath_docOwner>henriquevaz</NovaPath_docOwner>
 </file>
 
-<file path=customXml/item21.xml><?xml version="1.0" encoding="utf-8"?>
-<nXeGKudETKPeaCNGFh5ix5fP7fSWtl37NIroXmZyHIynb9qBde2n67FOJFV2>uzHQu98y90vsqJ14OMIlz3bnQfdya8TR+ztgq+Izo1tc0d2ekxzbUxgSm+6Io5/m</nXeGKudETKPeaCNGFh5ix5fP7fSWtl37NIroXmZyHIynb9qBde2n67FOJFV2>
+<file path=customXml/item4.xml><?xml version="1.0" encoding="utf-8"?>
+<nXeGKudETKPeaCNGFh5i8sltj09I1nJ8AlBUytNZ1Ehih9jnZMZtoeNI9UMZ5>prylMOtUPN5yIKZsVTOO6PZfW+e+044xACIG8oIKLPU=</nXeGKudETKPeaCNGFh5i8sltj09I1nJ8AlBUytNZ1Ehih9jnZMZtoeNI9UMZ5>
 </file>
 
-<file path=customXml/item22.xml><?xml version="1.0" encoding="utf-8"?>
+<file path=customXml/item5.xml><?xml version="1.0" encoding="utf-8"?>
+<b:Sources xmlns:b="http://schemas.openxmlformats.org/officeDocument/2006/bibliography" xmlns="http://schemas.openxmlformats.org/officeDocument/2006/bibliography" SelectedStyle="\APASixthEditionOfficeOnline.xsl" StyleName="APA" Version="6"/>
+</file>
+
+<file path=customXml/item6.xml><?xml version="1.0" encoding="utf-8"?>
+<nXeGKudETKPeaCNGFh5ix5fP7fSWtl37NIroXmYBQsS1cecqKZfGozr8W9iy>vDROSGH0q8YAO9yu9t+3mLQZe+N3JD1gGZhnOlBXBx8jPXOm2LH9UUYQJpU6GAr0DshfkbPxKPN5alog6yh+S0WlZzbnRYG3xmVORoTUVe4=</nXeGKudETKPeaCNGFh5ix5fP7fSWtl37NIroXmYBQsS1cecqKZfGozr8W9iy>
+</file>
+
+<file path=customXml/item7.xml><?xml version="1.0" encoding="utf-8"?>
+<nXeGKudETKPeaCNGFh5iyLk1gcWWJqTgFQk8wGFUmjFC0m6hdwbr2zDsrBNVqK>yEJTagtF8ukoVxfK/CBcidRvGsRxCP7JzUzE1kTT5y8=</nXeGKudETKPeaCNGFh5iyLk1gcWWJqTgFQk8wGFUmjFC0m6hdwbr2zDsrBNVqK>
+</file>
+
+<file path=customXml/item8.xml><?xml version="1.0" encoding="utf-8"?>
+<NovaPath_tenantID>4E522A55-68B3-4E2C-94BA-CC778668EE0B</NovaPath_tenantID>
+</file>
+
+<file path=customXml/item9.xml><?xml version="1.0" encoding="utf-8"?>
 <NovaPath_docPath>C:\Users\henriquevaz\Desktop\Projeto Temático\Prova (29.04)</NovaPath_docPath>
 </file>
 
-<file path=customXml/item23.xml><?xml version="1.0" encoding="utf-8"?>
-<NovaPath_docClass>Unclassified/Public</NovaPath_docClass>
+<file path=customXml/itemProps1.xml><?xml version="1.0" encoding="utf-8"?>
+<ds:datastoreItem xmlns:ds="http://schemas.openxmlformats.org/officeDocument/2006/customXml" ds:itemID="{A180392A-E46C-4540-B24F-6F73D3C4D5C5}">
+  <ds:schemaRefs/>
+</ds:datastoreItem>
 </file>
 
-<file path=customXml/item24.xml><?xml version="1.0" encoding="utf-8"?>
-<NovaPath_baseApplication>Microsoft Word</NovaPath_baseApplication>
+<file path=customXml/itemProps10.xml><?xml version="1.0" encoding="utf-8"?>
+<ds:datastoreItem xmlns:ds="http://schemas.openxmlformats.org/officeDocument/2006/customXml" ds:itemID="{23B4A96E-1BFF-4F0F-90B0-704843AC7C89}">
+  <ds:schemaRefs/>
+</ds:datastoreItem>
 </file>
 
-<file path=customXml/item25.xml><?xml version="1.0" encoding="utf-8"?>
-<nXeGKudETKPeaCNGFh5i8sltj09I1nJ8AlBUytNZ1Ehih9jnZMZtoeNI9UMZ5>prylMOtUPN5yIKZsVTOO6PZfW+e+044xACIG8oIKLPU=</nXeGKudETKPeaCNGFh5i8sltj09I1nJ8AlBUytNZ1Ehih9jnZMZtoeNI9UMZ5>
+<file path=customXml/itemProps11.xml><?xml version="1.0" encoding="utf-8"?>
+<ds:datastoreItem xmlns:ds="http://schemas.openxmlformats.org/officeDocument/2006/customXml" ds:itemID="{0C1877F2-E6C8-4139-A96C-0F10AEFC80BF}">
+  <ds:schemaRefs/>
+</ds:datastoreItem>
 </file>
 
-<file path=customXml/item26.xml><?xml version="1.0" encoding="utf-8"?>
-<b:Sources xmlns:b="http://schemas.openxmlformats.org/officeDocument/2006/bibliography" xmlns="http://schemas.openxmlformats.org/officeDocument/2006/bibliography" SelectedStyle="\APASixthEditionOfficeOnline.xsl" StyleName="APA" Version="6"/>
+<file path=customXml/itemProps12.xml><?xml version="1.0" encoding="utf-8"?>
+<ds:datastoreItem xmlns:ds="http://schemas.openxmlformats.org/officeDocument/2006/customXml" ds:itemID="{7E48712A-BA8E-4EDB-A0C0-BBBD901A41F2}">
+  <ds:schemaRefs/>
+</ds:datastoreItem>
 </file>
 
-<file path=customXml/item27.xml><?xml version="1.0" encoding="utf-8"?>
-<nXeGKudETKPeaCNGFh5ix5fP7fSWtl37NIroXmZN38TajkfZeW3Vf6bvmNn8>H/AQ1A6zyVw1hFl7bRNn6q9tlxUET4vTF2umMISqtRUwFJO3bMC2ldjCMuS7Umrn</nXeGKudETKPeaCNGFh5ix5fP7fSWtl37NIroXmZN38TajkfZeW3Vf6bvmNn8>
+<file path=customXml/itemProps13.xml><?xml version="1.0" encoding="utf-8"?>
+<ds:datastoreItem xmlns:ds="http://schemas.openxmlformats.org/officeDocument/2006/customXml" ds:itemID="{25ED0ADA-128D-4D8F-AE82-59D32FD8CA47}">
+  <ds:schemaRefs/>
+</ds:datastoreItem>
 </file>
 
-<file path=customXml/item3.xml><?xml version="1.0" encoding="utf-8"?>
-<NovaPath_docID>8H5CPJF23HQU0L0FDYGQZPA244</NovaPath_docID>
-</file>
-
-<file path=customXml/item4.xml><?xml version="1.0" encoding="utf-8"?>
-<nXeGKudETKPeaCNGFh5i2aVdoOsLYjULCdH7T707tDyRRmguot4fEcJ2iD6f9>4gk7BxLssYoyYw4cI7QxezACC9ueDllKb1wyjqt74yI=</nXeGKudETKPeaCNGFh5i2aVdoOsLYjULCdH7T707tDyRRmguot4fEcJ2iD6f9>
-</file>
-
-<file path=customXml/item5.xml><?xml version="1.0" encoding="utf-8"?>
-<NovaPath_docOwner>henriquevaz</NovaPath_docOwner>
-</file>
-
-<file path=customXml/item6.xml><?xml version="1.0" encoding="utf-8"?>
-<nXeGKudETKPeaCNGFh5iyLk1gcWWJqTgFQk8wGFUmjFC0m6hdwbr2zDsrBNVqK>yEJTagtF8ukoVxfK/CBcidRvGsRxCP7JzUzE1kTT5y8=</nXeGKudETKPeaCNGFh5iyLk1gcWWJqTgFQk8wGFUmjFC0m6hdwbr2zDsrBNVqK>
-</file>
-
-<file path=customXml/item7.xml><?xml version="1.0" encoding="utf-8"?>
-<nXeGKudETKPeaCNGFh5i0BGlH9ci87cLWvMx3DlPzuAPh2gY9s703zKUS7uW>mZ4rtFSXbzk2Ux9ca9oo0y4BG6kS9mjwwCRn8r1zsxz2SsGIk17qIAKhYJJM90elnS8QxecxWR/reDd4TaYkzXX7rUpjFJ2H7YegBtsGdJf5QTPVfH3lcG5aZ84C1l7T2wQcCRNnpqv4oV3asmv7mYzBRoWzP4+djj/EjKjufnA=</nXeGKudETKPeaCNGFh5i0BGlH9ci87cLWvMx3DlPzuAPh2gY9s703zKUS7uW>
-</file>
-
-<file path=customXml/item8.xml><?xml version="1.0" encoding="utf-8"?>
-<NovaPath_docClassID>85833B30A0A94097AF778A115A4505DD</NovaPath_docClassID>
-</file>
-
-<file path=customXml/item9.xml><?xml version="1.0" encoding="utf-8"?>
-<NovaPath_tenantID>4E522A55-68B3-4E2C-94BA-CC778668EE0B</NovaPath_tenantID>
-</file>
-
-<file path=customXml/itemProps1.xml><?xml version="1.0" encoding="utf-8"?>
+<file path=customXml/itemProps14.xml><?xml version="1.0" encoding="utf-8"?>
 <ds:datastoreItem xmlns:ds="http://schemas.openxmlformats.org/officeDocument/2006/customXml" ds:itemID="{D0D2D2A2-8EBB-45C2-86F4-A008ADE6B02F}">
   <ds:schemaRefs/>
 </ds:datastoreItem>
 </file>
 
-<file path=customXml/itemProps10.xml><?xml version="1.0" encoding="utf-8"?>
-<ds:datastoreItem xmlns:ds="http://schemas.openxmlformats.org/officeDocument/2006/customXml" ds:itemID="{FF5DEE93-FE1B-4F2E-B787-A5DB00B6FAB1}">
-  <ds:schemaRefs/>
-</ds:datastoreItem>
-</file>
-
-<file path=customXml/itemProps11.xml><?xml version="1.0" encoding="utf-8"?>
-<ds:datastoreItem xmlns:ds="http://schemas.openxmlformats.org/officeDocument/2006/customXml" ds:itemID="{85DC842B-A474-4628-97F0-72B3265AD40D}">
-  <ds:schemaRefs/>
-</ds:datastoreItem>
-</file>
-
-<file path=customXml/itemProps12.xml><?xml version="1.0" encoding="utf-8"?>
-<ds:datastoreItem xmlns:ds="http://schemas.openxmlformats.org/officeDocument/2006/customXml" ds:itemID="{E47ACA4B-E109-407F-B777-7F080D02C489}">
-  <ds:schemaRefs/>
-</ds:datastoreItem>
-</file>
-
-<file path=customXml/itemProps13.xml><?xml version="1.0" encoding="utf-8"?>
-<ds:datastoreItem xmlns:ds="http://schemas.openxmlformats.org/officeDocument/2006/customXml" ds:itemID="{7E48712A-BA8E-4EDB-A0C0-BBBD901A41F2}">
-  <ds:schemaRefs/>
-</ds:datastoreItem>
-</file>
-
-<file path=customXml/itemProps14.xml><?xml version="1.0" encoding="utf-8"?>
-<ds:datastoreItem xmlns:ds="http://schemas.openxmlformats.org/officeDocument/2006/customXml" ds:itemID="{60FE7D11-5EC0-4E9C-9290-AAA8715199A0}">
-  <ds:schemaRefs/>
-</ds:datastoreItem>
-</file>
-
 <file path=customXml/itemProps15.xml><?xml version="1.0" encoding="utf-8"?>
-<ds:datastoreItem xmlns:ds="http://schemas.openxmlformats.org/officeDocument/2006/customXml" ds:itemID="{B08A6F57-9DC5-4E8E-BF54-DF28901AF113}">
+<ds:datastoreItem xmlns:ds="http://schemas.openxmlformats.org/officeDocument/2006/customXml" ds:itemID="{BC0D0CA8-A55B-4585-A2C6-EDA6605B5E03}">
   <ds:schemaRefs/>
 </ds:datastoreItem>
 </file>
@@ -7613,66 +8483,90 @@
 </file>
 
 <file path=customXml/itemProps17.xml><?xml version="1.0" encoding="utf-8"?>
+<ds:datastoreItem xmlns:ds="http://schemas.openxmlformats.org/officeDocument/2006/customXml" ds:itemID="{2436FD6C-526E-4AEC-9513-7DC633A3AF6E}">
+  <ds:schemaRefs/>
+</ds:datastoreItem>
+</file>
+
+<file path=customXml/itemProps18.xml><?xml version="1.0" encoding="utf-8"?>
+<ds:datastoreItem xmlns:ds="http://schemas.openxmlformats.org/officeDocument/2006/customXml" ds:itemID="{FF5DEE93-FE1B-4F2E-B787-A5DB00B6FAB1}">
+  <ds:schemaRefs/>
+</ds:datastoreItem>
+</file>
+
+<file path=customXml/itemProps19.xml><?xml version="1.0" encoding="utf-8"?>
+<ds:datastoreItem xmlns:ds="http://schemas.openxmlformats.org/officeDocument/2006/customXml" ds:itemID="{E23FB386-E689-4257-98BF-9CF3F46A1D68}">
+  <ds:schemaRefs/>
+</ds:datastoreItem>
+</file>
+
+<file path=customXml/itemProps2.xml><?xml version="1.0" encoding="utf-8"?>
+<ds:datastoreItem xmlns:ds="http://schemas.openxmlformats.org/officeDocument/2006/customXml" ds:itemID="{BAF0545A-64EA-4697-BDAB-8787295879AE}">
+  <ds:schemaRefs/>
+</ds:datastoreItem>
+</file>
+
+<file path=customXml/itemProps20.xml><?xml version="1.0" encoding="utf-8"?>
+<ds:datastoreItem xmlns:ds="http://schemas.openxmlformats.org/officeDocument/2006/customXml" ds:itemID="{85DC842B-A474-4628-97F0-72B3265AD40D}">
+  <ds:schemaRefs/>
+</ds:datastoreItem>
+</file>
+
+<file path=customXml/itemProps21.xml><?xml version="1.0" encoding="utf-8"?>
+<ds:datastoreItem xmlns:ds="http://schemas.openxmlformats.org/officeDocument/2006/customXml" ds:itemID="{E47ACA4B-E109-407F-B777-7F080D02C489}">
+  <ds:schemaRefs/>
+</ds:datastoreItem>
+</file>
+
+<file path=customXml/itemProps22.xml><?xml version="1.0" encoding="utf-8"?>
+<ds:datastoreItem xmlns:ds="http://schemas.openxmlformats.org/officeDocument/2006/customXml" ds:itemID="{06CBCAE6-31FB-44D3-BF5B-846521F1F860}">
+  <ds:schemaRefs/>
+</ds:datastoreItem>
+</file>
+
+<file path=customXml/itemProps23.xml><?xml version="1.0" encoding="utf-8"?>
+<ds:datastoreItem xmlns:ds="http://schemas.openxmlformats.org/officeDocument/2006/customXml" ds:itemID="{60FE7D11-5EC0-4E9C-9290-AAA8715199A0}">
+  <ds:schemaRefs/>
+</ds:datastoreItem>
+</file>
+
+<file path=customXml/itemProps24.xml><?xml version="1.0" encoding="utf-8"?>
+<ds:datastoreItem xmlns:ds="http://schemas.openxmlformats.org/officeDocument/2006/customXml" ds:itemID="{0B61C83C-8B2B-4EA9-9515-1E968B5323F0}">
+  <ds:schemaRefs/>
+</ds:datastoreItem>
+</file>
+
+<file path=customXml/itemProps25.xml><?xml version="1.0" encoding="utf-8"?>
 <ds:datastoreItem xmlns:ds="http://schemas.openxmlformats.org/officeDocument/2006/customXml" ds:itemID="{CD4BB1EA-D516-4642-B34A-9CA4B01F7290}">
   <ds:schemaRefs/>
 </ds:datastoreItem>
 </file>
 
-<file path=customXml/itemProps18.xml><?xml version="1.0" encoding="utf-8"?>
-<ds:datastoreItem xmlns:ds="http://schemas.openxmlformats.org/officeDocument/2006/customXml" ds:itemID="{BC0D0CA8-A55B-4585-A2C6-EDA6605B5E03}">
+<file path=customXml/itemProps26.xml><?xml version="1.0" encoding="utf-8"?>
+<ds:datastoreItem xmlns:ds="http://schemas.openxmlformats.org/officeDocument/2006/customXml" ds:itemID="{68AF7725-18CA-4EFF-ACED-59078A7A1CA6}">
   <ds:schemaRefs/>
 </ds:datastoreItem>
 </file>
 
-<file path=customXml/itemProps19.xml><?xml version="1.0" encoding="utf-8"?>
-<ds:datastoreItem xmlns:ds="http://schemas.openxmlformats.org/officeDocument/2006/customXml" ds:itemID="{0B61C83C-8B2B-4EA9-9515-1E968B5323F0}">
-  <ds:schemaRefs/>
-</ds:datastoreItem>
-</file>
-
-<file path=customXml/itemProps2.xml><?xml version="1.0" encoding="utf-8"?>
+<file path=customXml/itemProps27.xml><?xml version="1.0" encoding="utf-8"?>
 <ds:datastoreItem xmlns:ds="http://schemas.openxmlformats.org/officeDocument/2006/customXml" ds:itemID="{A3BF3FA2-5830-4A10-886F-1586875E5B62}">
   <ds:schemaRefs/>
 </ds:datastoreItem>
 </file>
 
-<file path=customXml/itemProps20.xml><?xml version="1.0" encoding="utf-8"?>
-<ds:datastoreItem xmlns:ds="http://schemas.openxmlformats.org/officeDocument/2006/customXml" ds:itemID="{06CBCAE6-31FB-44D3-BF5B-846521F1F860}">
+<file path=customXml/itemProps3.xml><?xml version="1.0" encoding="utf-8"?>
+<ds:datastoreItem xmlns:ds="http://schemas.openxmlformats.org/officeDocument/2006/customXml" ds:itemID="{CF91F859-C695-4BC4-A144-1248CE84FC82}">
   <ds:schemaRefs/>
 </ds:datastoreItem>
 </file>
 
-<file path=customXml/itemProps21.xml><?xml version="1.0" encoding="utf-8"?>
-<ds:datastoreItem xmlns:ds="http://schemas.openxmlformats.org/officeDocument/2006/customXml" ds:itemID="{23B4A96E-1BFF-4F0F-90B0-704843AC7C89}">
-  <ds:schemaRefs/>
-</ds:datastoreItem>
-</file>
-
-<file path=customXml/itemProps22.xml><?xml version="1.0" encoding="utf-8"?>
-<ds:datastoreItem xmlns:ds="http://schemas.openxmlformats.org/officeDocument/2006/customXml" ds:itemID="{E33EDA59-9511-4A54-A1F2-025933E8D6E8}">
-  <ds:schemaRefs/>
-</ds:datastoreItem>
-</file>
-
-<file path=customXml/itemProps23.xml><?xml version="1.0" encoding="utf-8"?>
-<ds:datastoreItem xmlns:ds="http://schemas.openxmlformats.org/officeDocument/2006/customXml" ds:itemID="{E23FB386-E689-4257-98BF-9CF3F46A1D68}">
-  <ds:schemaRefs/>
-</ds:datastoreItem>
-</file>
-
-<file path=customXml/itemProps24.xml><?xml version="1.0" encoding="utf-8"?>
-<ds:datastoreItem xmlns:ds="http://schemas.openxmlformats.org/officeDocument/2006/customXml" ds:itemID="{BAF0545A-64EA-4697-BDAB-8787295879AE}">
-  <ds:schemaRefs/>
-</ds:datastoreItem>
-</file>
-
-<file path=customXml/itemProps25.xml><?xml version="1.0" encoding="utf-8"?>
+<file path=customXml/itemProps4.xml><?xml version="1.0" encoding="utf-8"?>
 <ds:datastoreItem xmlns:ds="http://schemas.openxmlformats.org/officeDocument/2006/customXml" ds:itemID="{C9A93876-F4C1-42A7-BA84-8996A8A9DAD5}">
   <ds:schemaRefs/>
 </ds:datastoreItem>
 </file>
 
-<file path=customXml/itemProps26.xml><?xml version="1.0" encoding="utf-8"?>
+<file path=customXml/itemProps5.xml><?xml version="1.0" encoding="utf-8"?>
 <ds:datastoreItem xmlns:ds="http://schemas.openxmlformats.org/officeDocument/2006/customXml" ds:itemID="{FC173A25-D4C7-40C4-B063-738B9DC26C3D}">
   <ds:schemaRefs>
     <ds:schemaRef ds:uri="http://schemas.openxmlformats.org/officeDocument/2006/bibliography"/>
@@ -7680,50 +8574,26 @@
 </ds:datastoreItem>
 </file>
 
-<file path=customXml/itemProps27.xml><?xml version="1.0" encoding="utf-8"?>
-<ds:datastoreItem xmlns:ds="http://schemas.openxmlformats.org/officeDocument/2006/customXml" ds:itemID="{A180392A-E46C-4540-B24F-6F73D3C4D5C5}">
+<file path=customXml/itemProps6.xml><?xml version="1.0" encoding="utf-8"?>
+<ds:datastoreItem xmlns:ds="http://schemas.openxmlformats.org/officeDocument/2006/customXml" ds:itemID="{B08A6F57-9DC5-4E8E-BF54-DF28901AF113}">
   <ds:schemaRefs/>
 </ds:datastoreItem>
 </file>
 
-<file path=customXml/itemProps3.xml><?xml version="1.0" encoding="utf-8"?>
-<ds:datastoreItem xmlns:ds="http://schemas.openxmlformats.org/officeDocument/2006/customXml" ds:itemID="{25ED0ADA-128D-4D8F-AE82-59D32FD8CA47}">
-  <ds:schemaRefs/>
-</ds:datastoreItem>
-</file>
-
-<file path=customXml/itemProps4.xml><?xml version="1.0" encoding="utf-8"?>
-<ds:datastoreItem xmlns:ds="http://schemas.openxmlformats.org/officeDocument/2006/customXml" ds:itemID="{2436FD6C-526E-4AEC-9513-7DC633A3AF6E}">
-  <ds:schemaRefs/>
-</ds:datastoreItem>
-</file>
-
-<file path=customXml/itemProps5.xml><?xml version="1.0" encoding="utf-8"?>
-<ds:datastoreItem xmlns:ds="http://schemas.openxmlformats.org/officeDocument/2006/customXml" ds:itemID="{CF91F859-C695-4BC4-A144-1248CE84FC82}">
-  <ds:schemaRefs/>
-</ds:datastoreItem>
-</file>
-
-<file path=customXml/itemProps6.xml><?xml version="1.0" encoding="utf-8"?>
+<file path=customXml/itemProps7.xml><?xml version="1.0" encoding="utf-8"?>
 <ds:datastoreItem xmlns:ds="http://schemas.openxmlformats.org/officeDocument/2006/customXml" ds:itemID="{A6CE522D-0AD6-40E3-8A4B-50910B29E58E}">
   <ds:schemaRefs/>
 </ds:datastoreItem>
 </file>
 
-<file path=customXml/itemProps7.xml><?xml version="1.0" encoding="utf-8"?>
-<ds:datastoreItem xmlns:ds="http://schemas.openxmlformats.org/officeDocument/2006/customXml" ds:itemID="{0C1877F2-E6C8-4139-A96C-0F10AEFC80BF}">
-  <ds:schemaRefs/>
-</ds:datastoreItem>
-</file>
-
 <file path=customXml/itemProps8.xml><?xml version="1.0" encoding="utf-8"?>
-<ds:datastoreItem xmlns:ds="http://schemas.openxmlformats.org/officeDocument/2006/customXml" ds:itemID="{68AF7725-18CA-4EFF-ACED-59078A7A1CA6}">
+<ds:datastoreItem xmlns:ds="http://schemas.openxmlformats.org/officeDocument/2006/customXml" ds:itemID="{56B4F1AC-FC44-4ADB-8F2C-1B88F2DE2210}">
   <ds:schemaRefs/>
 </ds:datastoreItem>
 </file>
 
 <file path=customXml/itemProps9.xml><?xml version="1.0" encoding="utf-8"?>
-<ds:datastoreItem xmlns:ds="http://schemas.openxmlformats.org/officeDocument/2006/customXml" ds:itemID="{56B4F1AC-FC44-4ADB-8F2C-1B88F2DE2210}">
+<ds:datastoreItem xmlns:ds="http://schemas.openxmlformats.org/officeDocument/2006/customXml" ds:itemID="{E33EDA59-9511-4A54-A1F2-025933E8D6E8}">
   <ds:schemaRefs/>
 </ds:datastoreItem>
 </file>
</xml_diff>